<commit_message>
modify pictures in home page
</commit_message>
<xml_diff>
--- a/ToHandIn/Documentation/K9_StoreDocumentation_v1.docx
+++ b/ToHandIn/Documentation/K9_StoreDocumentation_v1.docx
@@ -1,6 +1,6 @@
 
 <file path=word/document.xml><?xml version="1.0" encoding="utf-8"?>
-<w:document xmlns:wpc="http://schemas.microsoft.com/office/word/2010/wordprocessingCanvas" xmlns:mc="http://schemas.openxmlformats.org/markup-compatibility/2006" xmlns:o="urn:schemas-microsoft-com:office:office" xmlns:r="http://schemas.openxmlformats.org/officeDocument/2006/relationships" xmlns:m="http://schemas.openxmlformats.org/officeDocument/2006/math" xmlns:v="urn:schemas-microsoft-com:vml" xmlns:wp14="http://schemas.microsoft.com/office/word/2010/wordprocessingDrawing" xmlns:wp="http://schemas.openxmlformats.org/drawingml/2006/wordprocessingDrawing" xmlns:w10="urn:schemas-microsoft-com:office:word" xmlns:w="http://schemas.openxmlformats.org/wordprocessingml/2006/main" xmlns:w14="http://schemas.microsoft.com/office/word/2010/wordml" xmlns:wpg="http://schemas.microsoft.com/office/word/2010/wordprocessingGroup" xmlns:wpi="http://schemas.microsoft.com/office/word/2010/wordprocessingInk" xmlns:wne="http://schemas.microsoft.com/office/word/2006/wordml" xmlns:wps="http://schemas.microsoft.com/office/word/2010/wordprocessingShape" mc:Ignorable="w14 wp14">
+<w:document xmlns:wpc="http://schemas.microsoft.com/office/word/2010/wordprocessingCanvas" xmlns:mc="http://schemas.openxmlformats.org/markup-compatibility/2006" xmlns:o="urn:schemas-microsoft-com:office:office" xmlns:r="http://schemas.openxmlformats.org/officeDocument/2006/relationships" xmlns:m="http://schemas.openxmlformats.org/officeDocument/2006/math" xmlns:v="urn:schemas-microsoft-com:vml" xmlns:wp14="http://schemas.microsoft.com/office/word/2010/wordprocessingDrawing" xmlns:wp="http://schemas.openxmlformats.org/drawingml/2006/wordprocessingDrawing" xmlns:w10="urn:schemas-microsoft-com:office:word" xmlns:w="http://schemas.openxmlformats.org/wordprocessingml/2006/main" xmlns:w14="http://schemas.microsoft.com/office/word/2010/wordml" xmlns:w15="http://schemas.microsoft.com/office/word/2012/wordml" xmlns:wpg="http://schemas.microsoft.com/office/word/2010/wordprocessingGroup" xmlns:wpi="http://schemas.microsoft.com/office/word/2010/wordprocessingInk" xmlns:wne="http://schemas.microsoft.com/office/word/2006/wordml" xmlns:wps="http://schemas.microsoft.com/office/word/2010/wordprocessingShape" mc:Ignorable="w14 w15 wp14">
   <w:body>
     <w:p>
       <w:pPr>
@@ -210,7 +210,7 @@
     </w:p>
     <w:tbl>
       <w:tblPr>
-        <w:tblStyle w:val="PlainTable1"/>
+        <w:tblStyle w:val="PlainTable11"/>
         <w:tblW w:w="5027" w:type="pct"/>
         <w:tblLook w:val="04A0" w:firstRow="1" w:lastRow="0" w:firstColumn="1" w:lastColumn="0" w:noHBand="0" w:noVBand="1"/>
       </w:tblPr>
@@ -711,8 +711,6 @@
             <w:t>Contents</w:t>
           </w:r>
         </w:p>
-        <w:bookmarkStart w:id="10" w:name="_GoBack"/>
-        <w:bookmarkEnd w:id="10"/>
         <w:p>
           <w:pPr>
             <w:pStyle w:val="TOC2"/>
@@ -2455,23 +2453,20 @@
     <w:p/>
     <w:p/>
     <w:p/>
-    <w:p/>
-    <w:p/>
-    <w:p/>
-    <w:p/>
-    <w:p/>
-    <w:p/>
-    <w:p/>
-    <w:p/>
-    <w:p/>
-    <w:p/>
-    <w:p/>
     <w:p>
       <w:pPr>
+        <w:rPr>
+          <w:rFonts w:hint="eastAsia"/>
+        </w:rPr>
+      </w:pPr>
+    </w:p>
+    <w:p>
+      <w:pPr>
         <w:pStyle w:val="Heading2"/>
       </w:pPr>
-      <w:bookmarkStart w:id="11" w:name="_Toc434238748"/>
-      <w:r>
+      <w:bookmarkStart w:id="10" w:name="_Toc434238748"/>
+      <w:r>
+        <w:lastRenderedPageBreak/>
         <w:t xml:space="preserve">1 </w:t>
       </w:r>
       <w:r>
@@ -2482,6 +2477,81 @@
           <w:rFonts w:hint="eastAsia"/>
         </w:rPr>
         <w:t>ntroduction</w:t>
+      </w:r>
+      <w:bookmarkEnd w:id="10"/>
+    </w:p>
+    <w:p>
+      <w:pPr>
+        <w:spacing w:line="360" w:lineRule="auto"/>
+        <w:rPr>
+          <w:rFonts w:ascii="Times New Roman" w:hAnsi="Times New Roman" w:cs="Times New Roman"/>
+          <w:szCs w:val="21"/>
+        </w:rPr>
+      </w:pPr>
+      <w:r>
+        <w:rPr>
+          <w:rFonts w:ascii="Times New Roman" w:hAnsi="Times New Roman" w:cs="Times New Roman"/>
+          <w:szCs w:val="21"/>
+        </w:rPr>
+        <w:t xml:space="preserve">This project is about a </w:t>
+      </w:r>
+      <w:r>
+        <w:rPr>
+          <w:rFonts w:ascii="Times New Roman" w:hAnsi="Times New Roman" w:cs="Times New Roman"/>
+          <w:szCs w:val="21"/>
+        </w:rPr>
+        <w:t>simple E-commerce based website</w:t>
+      </w:r>
+      <w:r>
+        <w:rPr>
+          <w:rFonts w:ascii="Times New Roman" w:hAnsi="Times New Roman" w:cs="Times New Roman"/>
+          <w:szCs w:val="21"/>
+        </w:rPr>
+        <w:t xml:space="preserve"> that allows users to browse and order CDs though catalog.</w:t>
+      </w:r>
+      <w:r>
+        <w:rPr>
+          <w:rFonts w:ascii="Times New Roman" w:hAnsi="Times New Roman" w:cs="Times New Roman"/>
+          <w:szCs w:val="21"/>
+        </w:rPr>
+        <w:t xml:space="preserve"> This document is a generic </w:t>
+      </w:r>
+      <w:r>
+        <w:rPr>
+          <w:rFonts w:ascii="Times New Roman" w:hAnsi="Times New Roman" w:cs="Times New Roman"/>
+          <w:szCs w:val="21"/>
+        </w:rPr>
+        <w:t xml:space="preserve">Design Document, which </w:t>
+      </w:r>
+      <w:r>
+        <w:rPr>
+          <w:rFonts w:ascii="Times New Roman" w:hAnsi="Times New Roman" w:cs="Times New Roman"/>
+          <w:szCs w:val="21"/>
+        </w:rPr>
+        <w:t xml:space="preserve">provides guidance and template material </w:t>
+      </w:r>
+      <w:r>
+        <w:rPr>
+          <w:rFonts w:ascii="Times New Roman" w:hAnsi="Times New Roman" w:cs="Times New Roman"/>
+          <w:szCs w:val="21"/>
+        </w:rPr>
+        <w:t xml:space="preserve">step by step to show how to accomplish the whole system. Details on building and deploying the environment are provided in the included README.txt file. </w:t>
+      </w:r>
+    </w:p>
+    <w:p>
+      <w:pPr>
+        <w:pStyle w:val="Heading2"/>
+        <w:spacing w:line="360" w:lineRule="auto"/>
+      </w:pPr>
+      <w:bookmarkStart w:id="11" w:name="_Toc434238749"/>
+      <w:r>
+        <w:rPr>
+          <w:rFonts w:hint="eastAsia"/>
+        </w:rPr>
+        <w:t xml:space="preserve">2 </w:t>
+      </w:r>
+      <w:r>
+        <w:t>Objectives</w:t>
       </w:r>
       <w:bookmarkEnd w:id="11"/>
     </w:p>
@@ -2498,176 +2568,101 @@
           <w:rFonts w:ascii="Times New Roman" w:hAnsi="Times New Roman" w:cs="Times New Roman"/>
           <w:szCs w:val="21"/>
         </w:rPr>
-        <w:t xml:space="preserve">This project is about a </w:t>
+        <w:t xml:space="preserve">The purpose for this project is for </w:t>
       </w:r>
       <w:r>
         <w:rPr>
           <w:rFonts w:ascii="Times New Roman" w:hAnsi="Times New Roman" w:cs="Times New Roman"/>
           <w:szCs w:val="21"/>
         </w:rPr>
-        <w:t>simple E-commerce based website</w:t>
+        <w:t>customers</w:t>
       </w:r>
       <w:r>
         <w:rPr>
           <w:rFonts w:ascii="Times New Roman" w:hAnsi="Times New Roman" w:cs="Times New Roman"/>
           <w:szCs w:val="21"/>
         </w:rPr>
-        <w:t xml:space="preserve"> that allows users to browse and order CDs though catalog.</w:t>
+        <w:t xml:space="preserve"> </w:t>
       </w:r>
       <w:r>
         <w:rPr>
           <w:rFonts w:ascii="Times New Roman" w:hAnsi="Times New Roman" w:cs="Times New Roman"/>
           <w:szCs w:val="21"/>
         </w:rPr>
-        <w:t xml:space="preserve"> This document is a generic </w:t>
+        <w:t>to browse</w:t>
       </w:r>
       <w:r>
         <w:rPr>
           <w:rFonts w:ascii="Times New Roman" w:hAnsi="Times New Roman" w:cs="Times New Roman"/>
           <w:szCs w:val="21"/>
         </w:rPr>
-        <w:t xml:space="preserve">Design Document, which </w:t>
+        <w:t xml:space="preserve"> the list of available CDs in the</w:t>
       </w:r>
       <w:r>
         <w:rPr>
           <w:rFonts w:ascii="Times New Roman" w:hAnsi="Times New Roman" w:cs="Times New Roman"/>
           <w:szCs w:val="21"/>
         </w:rPr>
-        <w:t xml:space="preserve">provides guidance and template material </w:t>
-      </w:r>
+        <w:t xml:space="preserve"> music category of their choice</w:t>
+      </w:r>
+      <w:proofErr w:type="gramStart"/>
       <w:r>
         <w:rPr>
           <w:rFonts w:ascii="Times New Roman" w:hAnsi="Times New Roman" w:cs="Times New Roman"/>
           <w:szCs w:val="21"/>
         </w:rPr>
-        <w:t xml:space="preserve">step by step to show how to accomplish the whole system. Details on building and deploying the environment are provided in the included README.txt file. </w:t>
+        <w:t>.</w:t>
+      </w:r>
+      <w:r>
+        <w:rPr>
+          <w:rFonts w:ascii="Times New Roman" w:hAnsi="Times New Roman" w:cs="Times New Roman"/>
+          <w:szCs w:val="21"/>
+        </w:rPr>
+        <w:t>.</w:t>
+      </w:r>
+      <w:proofErr w:type="gramEnd"/>
+      <w:r>
+        <w:rPr>
+          <w:rFonts w:ascii="Times New Roman" w:hAnsi="Times New Roman" w:cs="Times New Roman"/>
+          <w:szCs w:val="21"/>
+        </w:rPr>
+        <w:t xml:space="preserve"> </w:t>
+      </w:r>
+      <w:r>
+        <w:rPr>
+          <w:rFonts w:ascii="Times New Roman" w:hAnsi="Times New Roman" w:cs="Times New Roman"/>
+          <w:szCs w:val="21"/>
+        </w:rPr>
+        <w:t>The list of CDs and information about them is obtained from a relational database. Users can add CDs to a Shopping Cart, update the quantity of each CD in their cart, remove CDs from their cart, and view a summary of their order before they enter their credit card information and submit the order. The web application is secured using industry standard SSL (Secure Socket Layer) technology.</w:t>
+      </w:r>
+      <w:r>
+        <w:rPr>
+          <w:rFonts w:ascii="Times New Roman" w:hAnsi="Times New Roman" w:cs="Times New Roman"/>
+          <w:szCs w:val="21"/>
+        </w:rPr>
+        <w:t xml:space="preserve">  In order for the user to proceed to checkout, he/she must either register with the site if he/she is a new user or if they are returning users, they must login with proper credentials.</w:t>
       </w:r>
     </w:p>
     <w:p>
       <w:pPr>
         <w:pStyle w:val="Heading2"/>
-        <w:spacing w:line="360" w:lineRule="auto"/>
-      </w:pPr>
-      <w:bookmarkStart w:id="12" w:name="_Toc434238749"/>
+        <w:spacing w:after="120" w:line="360" w:lineRule="auto"/>
+      </w:pPr>
+      <w:bookmarkStart w:id="12" w:name="_Toc434238750"/>
       <w:r>
         <w:rPr>
           <w:rFonts w:hint="eastAsia"/>
         </w:rPr>
-        <w:t xml:space="preserve">2 </w:t>
-      </w:r>
-      <w:r>
-        <w:t>Objectives</w:t>
+        <w:lastRenderedPageBreak/>
+        <w:t>3</w:t>
+      </w:r>
+      <w:r>
+        <w:t xml:space="preserve"> Design Analysis</w:t>
       </w:r>
       <w:bookmarkEnd w:id="12"/>
     </w:p>
     <w:p>
       <w:pPr>
-        <w:spacing w:line="360" w:lineRule="auto"/>
-        <w:rPr>
-          <w:rFonts w:ascii="Times New Roman" w:hAnsi="Times New Roman" w:cs="Times New Roman"/>
-          <w:szCs w:val="21"/>
-        </w:rPr>
-      </w:pPr>
-      <w:r>
-        <w:rPr>
-          <w:rFonts w:ascii="Times New Roman" w:hAnsi="Times New Roman" w:cs="Times New Roman"/>
-          <w:szCs w:val="21"/>
-        </w:rPr>
-        <w:t xml:space="preserve">The purpose for this project is for </w:t>
-      </w:r>
-      <w:r>
-        <w:rPr>
-          <w:rFonts w:ascii="Times New Roman" w:hAnsi="Times New Roman" w:cs="Times New Roman"/>
-          <w:szCs w:val="21"/>
-        </w:rPr>
-        <w:t>customers</w:t>
-      </w:r>
-      <w:r>
-        <w:rPr>
-          <w:rFonts w:ascii="Times New Roman" w:hAnsi="Times New Roman" w:cs="Times New Roman"/>
-          <w:szCs w:val="21"/>
-        </w:rPr>
-        <w:t xml:space="preserve"> </w:t>
-      </w:r>
-      <w:r>
-        <w:rPr>
-          <w:rFonts w:ascii="Times New Roman" w:hAnsi="Times New Roman" w:cs="Times New Roman"/>
-          <w:szCs w:val="21"/>
-        </w:rPr>
-        <w:t>to browse</w:t>
-      </w:r>
-      <w:r>
-        <w:rPr>
-          <w:rFonts w:ascii="Times New Roman" w:hAnsi="Times New Roman" w:cs="Times New Roman"/>
-          <w:szCs w:val="21"/>
-        </w:rPr>
-        <w:t xml:space="preserve"> the list of available CDs in the</w:t>
-      </w:r>
-      <w:r>
-        <w:rPr>
-          <w:rFonts w:ascii="Times New Roman" w:hAnsi="Times New Roman" w:cs="Times New Roman"/>
-          <w:szCs w:val="21"/>
-        </w:rPr>
-        <w:t xml:space="preserve"> music category of their choice</w:t>
-      </w:r>
-      <w:proofErr w:type="gramStart"/>
-      <w:r>
-        <w:rPr>
-          <w:rFonts w:ascii="Times New Roman" w:hAnsi="Times New Roman" w:cs="Times New Roman"/>
-          <w:szCs w:val="21"/>
-        </w:rPr>
-        <w:t>.</w:t>
-      </w:r>
-      <w:r>
-        <w:rPr>
-          <w:rFonts w:ascii="Times New Roman" w:hAnsi="Times New Roman" w:cs="Times New Roman"/>
-          <w:szCs w:val="21"/>
-        </w:rPr>
-        <w:t>.</w:t>
-      </w:r>
-      <w:proofErr w:type="gramEnd"/>
-      <w:r>
-        <w:rPr>
-          <w:rFonts w:ascii="Times New Roman" w:hAnsi="Times New Roman" w:cs="Times New Roman"/>
-          <w:szCs w:val="21"/>
-        </w:rPr>
-        <w:t xml:space="preserve"> </w:t>
-      </w:r>
-      <w:r>
-        <w:rPr>
-          <w:rFonts w:ascii="Times New Roman" w:hAnsi="Times New Roman" w:cs="Times New Roman"/>
-          <w:szCs w:val="21"/>
-        </w:rPr>
-        <w:t>The list of CDs and information about them is obtained from a relational database. Users can add CDs to a Shopping Cart, update the quantity of each CD in their cart, remove CDs from their cart, and view a summary of their order before they enter their credit card information and submit the order. The web application is secured using industry standard SSL (Secure Socket Layer) technology.</w:t>
-      </w:r>
-      <w:r>
-        <w:rPr>
-          <w:rFonts w:ascii="Times New Roman" w:hAnsi="Times New Roman" w:cs="Times New Roman"/>
-          <w:szCs w:val="21"/>
-        </w:rPr>
-        <w:t xml:space="preserve">  In order for the user to proceed to checkout, he/she must either register with the site if he/she is a new user or if they are returning users, they must login with proper credentials.</w:t>
-      </w:r>
-    </w:p>
-    <w:p>
-      <w:pPr>
-        <w:pStyle w:val="Heading2"/>
-        <w:spacing w:after="120" w:line="360" w:lineRule="auto"/>
-      </w:pPr>
-      <w:bookmarkStart w:id="13" w:name="_Toc434238750"/>
-      <w:r>
-        <w:rPr>
-          <w:rFonts w:hint="eastAsia"/>
-        </w:rPr>
-        <w:lastRenderedPageBreak/>
-        <w:t>3</w:t>
-      </w:r>
-      <w:r>
-        <w:t xml:space="preserve"> Design Analysis</w:t>
-      </w:r>
-      <w:bookmarkEnd w:id="13"/>
-    </w:p>
-    <w:p>
-      <w:pPr>
         <w:pStyle w:val="Heading3"/>
         <w:spacing w:before="120" w:after="240" w:line="360" w:lineRule="auto"/>
         <w:rPr>
@@ -2675,7 +2670,7 @@
           <w:b w:val="0"/>
         </w:rPr>
       </w:pPr>
-      <w:bookmarkStart w:id="14" w:name="_Toc434238751"/>
+      <w:bookmarkStart w:id="13" w:name="_Toc434238751"/>
       <w:r>
         <w:rPr>
           <w:b w:val="0"/>
@@ -2689,7 +2684,7 @@
         </w:rPr>
         <w:t xml:space="preserve"> Specification</w:t>
       </w:r>
-      <w:bookmarkEnd w:id="14"/>
+      <w:bookmarkEnd w:id="13"/>
       <w:r>
         <w:rPr>
           <w:rFonts w:cs="Times New Roman"/>
@@ -2711,7 +2706,6 @@
       <w:r>
         <w:rPr>
           <w:noProof/>
-          <w:lang w:eastAsia="en-US"/>
         </w:rPr>
         <mc:AlternateContent>
           <mc:Choice Requires="wpg">
@@ -2980,7 +2974,7 @@
           </mc:Choice>
           <mc:Fallback>
             <w:pict>
-              <v:group id="Group 93" o:spid="_x0000_s1026" style="position:absolute;left:0;text-align:left;margin-left:142.7pt;margin-top:18.25pt;width:85.8pt;height:219.8pt;z-index:251667456" coordsize="10896,27914" o:gfxdata="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">
+              <v:group w14:anchorId="1570BD39" id="Group 93" o:spid="_x0000_s1026" style="position:absolute;left:0;text-align:left;margin-left:142.7pt;margin-top:18.25pt;width:85.8pt;height:219.8pt;z-index:251667456" coordsize="10896,27914" o:gfxdata="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">
                 <v:group id="Group 92" o:spid="_x0000_s1027" style="position:absolute;width:10896;height:12216" coordsize="10896,12216" o:gfxdata="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">
                   <v:rect id="Rectangle 72" o:spid="_x0000_s1028" style="position:absolute;width:10896;height:4462;visibility:visible;mso-wrap-style:square;v-text-anchor:middle" o:gfxdata="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" fillcolor="#5b9bd5 [3204]" strokecolor="#1f4d78 [1604]" strokeweight="1pt">
                     <v:textbox>
@@ -3078,7 +3072,6 @@
       <w:r>
         <w:rPr>
           <w:noProof/>
-          <w:lang w:eastAsia="en-US"/>
         </w:rPr>
         <mc:AlternateContent>
           <mc:Choice Requires="wpc">
@@ -3101,7 +3094,7 @@
                           <pic:cNvPicPr/>
                         </pic:nvPicPr>
                         <pic:blipFill>
-                          <a:blip r:embed="rId7">
+                          <a:blip r:embed="rId6">
                             <a:extLst>
                               <a:ext uri="{28A0092B-C50C-407E-A947-70E740481C1C}">
                                 <a14:useLocalDpi xmlns:a14="http://schemas.microsoft.com/office/drawing/2010/main" val="0"/>
@@ -3133,9 +3126,9 @@
               </wp:inline>
             </w:drawing>
           </mc:Choice>
-          <mc:Fallback xmlns:w15="http://schemas.microsoft.com/office/word/2012/wordml">
+          <mc:Fallback>
             <w:pict>
-              <v:group w14:anchorId="65F93764" id="Canvas 94" o:spid="_x0000_s1026" editas="canvas" style="width:289.15pt;height:245.05pt;mso-position-horizontal-relative:char;mso-position-vertical-relative:line" coordsize="36722,31121" o:gfxdata="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">
+              <v:group w14:anchorId="365CEFE8" id="Canvas 94" o:spid="_x0000_s1026" editas="canvas" style="width:289.15pt;height:245.05pt;mso-position-horizontal-relative:char;mso-position-vertical-relative:line" coordsize="36722,31121" o:gfxdata="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">
                 <v:shapetype id="_x0000_t75" coordsize="21600,21600" o:spt="75" o:preferrelative="t" path="m@4@5l@4@11@9@11@9@5xe" filled="f" stroked="f">
                   <v:stroke joinstyle="miter"/>
                   <v:formulas>
@@ -3160,7 +3153,7 @@
                   <v:path o:connecttype="none"/>
                 </v:shape>
                 <v:shape id="Picture 96" o:spid="_x0000_s1028" type="#_x0000_t75" alt="CDStoreDiagram1" style="position:absolute;left:219;width:36013;height:30765;visibility:visible;mso-wrap-style:square" o:gfxdata="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">
-                  <v:imagedata r:id="rId8" o:title="CDStoreDiagram1"/>
+                  <v:imagedata r:id="rId7" o:title="CDStoreDiagram1"/>
                 </v:shape>
                 <w10:anchorlock/>
               </v:group>
@@ -3174,38 +3167,25 @@
         <w:pStyle w:val="Caption"/>
         <w:jc w:val="center"/>
       </w:pPr>
-      <w:bookmarkStart w:id="15" w:name="_Toc431732363"/>
+      <w:bookmarkStart w:id="14" w:name="_Toc431732363"/>
       <w:r>
         <w:t xml:space="preserve">Figure </w:t>
       </w:r>
-      <w:r>
-        <w:fldChar w:fldCharType="begin"/>
-      </w:r>
-      <w:r>
-        <w:instrText xml:space="preserve"> SEQ Figure \* ARABIC </w:instrText>
-      </w:r>
-      <w:r>
-        <w:fldChar w:fldCharType="separate"/>
-      </w:r>
-      <w:r>
-        <w:rPr>
-          <w:noProof/>
-        </w:rPr>
-        <w:t>1</w:t>
-      </w:r>
-      <w:r>
-        <w:rPr>
-          <w:noProof/>
-        </w:rPr>
-        <w:fldChar w:fldCharType="end"/>
-      </w:r>
+      <w:fldSimple w:instr=" SEQ Figure \* ARABIC ">
+        <w:r>
+          <w:rPr>
+            <w:noProof/>
+          </w:rPr>
+          <w:t>1</w:t>
+        </w:r>
+      </w:fldSimple>
       <w:r>
         <w:t>:</w:t>
       </w:r>
       <w:r>
         <w:t xml:space="preserve"> CD Online Store Use Case Diagram</w:t>
       </w:r>
-      <w:bookmarkEnd w:id="15"/>
+      <w:bookmarkEnd w:id="14"/>
     </w:p>
     <w:p>
       <w:pPr>
@@ -3546,8 +3526,8 @@
           <w:szCs w:val="21"/>
         </w:rPr>
       </w:pPr>
-      <w:bookmarkStart w:id="16" w:name="OLE_LINK23"/>
-      <w:bookmarkStart w:id="17" w:name="OLE_LINK22"/>
+      <w:bookmarkStart w:id="15" w:name="OLE_LINK23"/>
+      <w:bookmarkStart w:id="16" w:name="OLE_LINK22"/>
       <w:r>
         <w:rPr>
           <w:rFonts w:ascii="Times New Roman" w:hAnsi="Times New Roman" w:cs="Times New Roman"/>
@@ -3573,8 +3553,8 @@
         <w:t>.</w:t>
       </w:r>
     </w:p>
+    <w:bookmarkEnd w:id="15"/>
     <w:bookmarkEnd w:id="16"/>
-    <w:bookmarkEnd w:id="17"/>
     <w:p>
       <w:pPr>
         <w:pStyle w:val="ListParagraph"/>
@@ -4586,7 +4566,7 @@
           <w:b w:val="0"/>
         </w:rPr>
       </w:pPr>
-      <w:bookmarkStart w:id="18" w:name="_Toc434238752"/>
+      <w:bookmarkStart w:id="17" w:name="_Toc434238752"/>
       <w:r>
         <w:rPr>
           <w:b w:val="0"/>
@@ -4606,7 +4586,7 @@
         </w:rPr>
         <w:t>framework</w:t>
       </w:r>
-      <w:bookmarkEnd w:id="18"/>
+      <w:bookmarkEnd w:id="17"/>
     </w:p>
     <w:p>
       <w:r>
@@ -4621,7 +4601,6 @@
       <w:r>
         <w:rPr>
           <w:noProof/>
-          <w:lang w:eastAsia="en-US"/>
         </w:rPr>
         <w:drawing>
           <wp:inline distT="0" distB="0" distL="0" distR="0">
@@ -4639,7 +4618,7 @@
                     <pic:cNvPicPr/>
                   </pic:nvPicPr>
                   <pic:blipFill>
-                    <a:blip r:embed="rId9">
+                    <a:blip r:embed="rId8">
                       <a:extLst>
                         <a:ext uri="{28A0092B-C50C-407E-A947-70E740481C1C}">
                           <a14:useLocalDpi xmlns:a14="http://schemas.microsoft.com/office/drawing/2010/main" val="0"/>
@@ -4676,14 +4655,27 @@
       <w:r>
         <w:t xml:space="preserve">Figure </w:t>
       </w:r>
-      <w:fldSimple w:instr=" SEQ Figure \* ARABIC ">
-        <w:r>
-          <w:rPr>
-            <w:noProof/>
-          </w:rPr>
-          <w:t>2</w:t>
-        </w:r>
-      </w:fldSimple>
+      <w:r>
+        <w:fldChar w:fldCharType="begin"/>
+      </w:r>
+      <w:r>
+        <w:instrText xml:space="preserve"> SEQ Figure \* ARABIC </w:instrText>
+      </w:r>
+      <w:r>
+        <w:fldChar w:fldCharType="separate"/>
+      </w:r>
+      <w:r>
+        <w:rPr>
+          <w:noProof/>
+        </w:rPr>
+        <w:t>2</w:t>
+      </w:r>
+      <w:r>
+        <w:rPr>
+          <w:noProof/>
+        </w:rPr>
+        <w:fldChar w:fldCharType="end"/>
+      </w:r>
       <w:r>
         <w:t xml:space="preserve">  </w:t>
       </w:r>
@@ -4704,7 +4696,7 @@
           <w:b w:val="0"/>
         </w:rPr>
       </w:pPr>
-      <w:bookmarkStart w:id="19" w:name="_Toc434238753"/>
+      <w:bookmarkStart w:id="18" w:name="_Toc434238753"/>
       <w:r>
         <w:rPr>
           <w:b w:val="0"/>
@@ -4762,7 +4754,7 @@
         </w:rPr>
         <w:t>rchitecture</w:t>
       </w:r>
-      <w:bookmarkEnd w:id="19"/>
+      <w:bookmarkEnd w:id="18"/>
     </w:p>
     <w:p>
       <w:pPr>
@@ -4923,6 +4915,7 @@
       <w:r>
         <w:rPr>
           <w:noProof/>
+          <w:lang w:eastAsia="zh-CN"/>
         </w:rPr>
         <mc:AlternateContent>
           <mc:Choice Requires="wpg">
@@ -5315,7 +5308,7 @@
           </mc:Choice>
           <mc:Fallback>
             <w:pict>
-              <v:group id="Group 88" o:spid="_x0000_s1032" style="position:absolute;left:0;text-align:left;margin-left:15.75pt;margin-top:10.75pt;width:242.05pt;height:187.25pt;z-index:251679744;mso-width-relative:margin" coordorigin="279" coordsize="30739,23779" o:gfxdata="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">
+              <v:group w14:anchorId="06AC63B0" id="Group 88" o:spid="_x0000_s1032" style="position:absolute;left:0;text-align:left;margin-left:15.75pt;margin-top:10.75pt;width:242.05pt;height:187.25pt;z-index:251679744;mso-width-relative:margin" coordorigin="279" coordsize="30739,23779" o:gfxdata="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">
                 <v:roundrect id="Rounded Rectangle 83" o:spid="_x0000_s1033" style="position:absolute;left:279;top:12468;width:11850;height:4828;visibility:visible;mso-wrap-style:square;v-text-anchor:middle" arcsize="10923f" o:gfxdata="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" fillcolor="#ffd966 [1943]" strokecolor="black [3213]" strokeweight="1.5pt">
                   <v:stroke joinstyle="miter"/>
                 </v:roundrect>
@@ -5473,6 +5466,7 @@
       <w:r>
         <w:rPr>
           <w:noProof/>
+          <w:lang w:eastAsia="zh-CN"/>
         </w:rPr>
         <mc:AlternateContent>
           <mc:Choice Requires="wps">
@@ -5583,7 +5577,7 @@
           </mc:Choice>
           <mc:Fallback>
             <w:pict>
-              <v:roundrect id="Rounded Rectangle 84" o:spid="_x0000_s1038" style="position:absolute;left:0;text-align:left;margin-left:48.95pt;margin-top:118.25pt;width:63.35pt;height:23.05pt;z-index:251680768;visibility:visible;mso-wrap-style:square;mso-height-percent:0;mso-wrap-distance-left:9pt;mso-wrap-distance-top:0;mso-wrap-distance-right:9pt;mso-wrap-distance-bottom:0;mso-position-horizontal:absolute;mso-position-horizontal-relative:margin;mso-position-vertical:absolute;mso-position-vertical-relative:text;mso-height-percent:0;mso-height-relative:margin;v-text-anchor:top" arcsize="10923f" o:gfxdata="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" fillcolor="#f9f6b3" strokecolor="black [3213]" strokeweight="1.5pt">
+              <v:roundrect w14:anchorId="25B968DC" id="Rounded Rectangle 84" o:spid="_x0000_s1038" style="position:absolute;left:0;text-align:left;margin-left:48.95pt;margin-top:118.25pt;width:63.35pt;height:23.05pt;z-index:251680768;visibility:visible;mso-wrap-style:square;mso-height-percent:0;mso-wrap-distance-left:9pt;mso-wrap-distance-top:0;mso-wrap-distance-right:9pt;mso-wrap-distance-bottom:0;mso-position-horizontal:absolute;mso-position-horizontal-relative:margin;mso-position-vertical:absolute;mso-position-vertical-relative:text;mso-height-percent:0;mso-height-relative:margin;v-text-anchor:top" arcsize="10923f" o:gfxdata="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" fillcolor="#f9f6b3" strokecolor="black [3213]" strokeweight="1.5pt">
                 <v:stroke joinstyle="miter"/>
                 <v:textbox>
                   <w:txbxContent>
@@ -5633,6 +5627,7 @@
       <w:r>
         <w:rPr>
           <w:noProof/>
+          <w:lang w:eastAsia="zh-CN"/>
         </w:rPr>
         <w:drawing>
           <wp:inline distT="0" distB="0" distL="0" distR="0" wp14:anchorId="5FBF848E" wp14:editId="514D1C3E">
@@ -5650,7 +5645,7 @@
                     <pic:cNvPicPr/>
                   </pic:nvPicPr>
                   <pic:blipFill>
-                    <a:blip r:embed="rId10"/>
+                    <a:blip r:embed="rId9"/>
                     <a:stretch>
                       <a:fillRect/>
                     </a:stretch>
@@ -5679,27 +5674,14 @@
       <w:r>
         <w:t xml:space="preserve">Figure </w:t>
       </w:r>
-      <w:r>
-        <w:fldChar w:fldCharType="begin"/>
-      </w:r>
-      <w:r>
-        <w:instrText xml:space="preserve"> SEQ Figure \* ARABIC </w:instrText>
-      </w:r>
-      <w:r>
-        <w:fldChar w:fldCharType="separate"/>
-      </w:r>
-      <w:r>
-        <w:rPr>
-          <w:noProof/>
-        </w:rPr>
-        <w:t>3</w:t>
-      </w:r>
-      <w:r>
-        <w:rPr>
-          <w:noProof/>
-        </w:rPr>
-        <w:fldChar w:fldCharType="end"/>
-      </w:r>
+      <w:fldSimple w:instr=" SEQ Figure \* ARABIC ">
+        <w:r>
+          <w:rPr>
+            <w:noProof/>
+          </w:rPr>
+          <w:t>3</w:t>
+        </w:r>
+      </w:fldSimple>
       <w:r>
         <w:t>:</w:t>
       </w:r>
@@ -5724,9 +5706,9 @@
           <w:szCs w:val="24"/>
         </w:rPr>
       </w:pPr>
-      <w:bookmarkStart w:id="20" w:name="OLE_LINK9"/>
-      <w:bookmarkStart w:id="21" w:name="OLE_LINK10"/>
-      <w:bookmarkStart w:id="22" w:name="OLE_LINK13"/>
+      <w:bookmarkStart w:id="19" w:name="OLE_LINK9"/>
+      <w:bookmarkStart w:id="20" w:name="OLE_LINK10"/>
+      <w:bookmarkStart w:id="21" w:name="OLE_LINK13"/>
       <w:r>
         <w:rPr>
           <w:rFonts w:ascii="Times New Roman" w:hAnsi="Times New Roman" w:cs="Times New Roman"/>
@@ -5760,9 +5742,9 @@
         <w:t>ier:</w:t>
       </w:r>
     </w:p>
+    <w:bookmarkEnd w:id="19"/>
     <w:bookmarkEnd w:id="20"/>
     <w:bookmarkEnd w:id="21"/>
-    <w:bookmarkEnd w:id="22"/>
     <w:p>
       <w:pPr>
         <w:spacing w:line="360" w:lineRule="auto"/>
@@ -5859,8 +5841,8 @@
           <w:szCs w:val="24"/>
         </w:rPr>
       </w:pPr>
-      <w:bookmarkStart w:id="23" w:name="OLE_LINK16"/>
-      <w:bookmarkStart w:id="24" w:name="OLE_LINK17"/>
+      <w:bookmarkStart w:id="22" w:name="OLE_LINK16"/>
+      <w:bookmarkStart w:id="23" w:name="OLE_LINK17"/>
       <w:r>
         <w:rPr>
           <w:rFonts w:ascii="Times New Roman" w:hAnsi="Times New Roman" w:cs="Times New Roman"/>
@@ -5878,8 +5860,8 @@
         <w:t>ier</w:t>
       </w:r>
     </w:p>
+    <w:bookmarkEnd w:id="22"/>
     <w:bookmarkEnd w:id="23"/>
-    <w:bookmarkEnd w:id="24"/>
     <w:p>
       <w:pPr>
         <w:spacing w:line="360" w:lineRule="auto"/>
@@ -6245,7 +6227,7 @@
           <w:b w:val="0"/>
         </w:rPr>
       </w:pPr>
-      <w:bookmarkStart w:id="25" w:name="_Toc434238754"/>
+      <w:bookmarkStart w:id="24" w:name="_Toc434238754"/>
       <w:r>
         <w:rPr>
           <w:b w:val="0"/>
@@ -6259,17 +6241,17 @@
         </w:rPr>
         <w:t xml:space="preserve"> </w:t>
       </w:r>
-      <w:bookmarkStart w:id="26" w:name="OLE_LINK42"/>
-      <w:bookmarkStart w:id="27" w:name="OLE_LINK43"/>
+      <w:bookmarkStart w:id="25" w:name="OLE_LINK42"/>
+      <w:bookmarkStart w:id="26" w:name="OLE_LINK43"/>
       <w:r>
         <w:rPr>
           <w:b w:val="0"/>
         </w:rPr>
         <w:t>Deployment Diagram</w:t>
       </w:r>
+      <w:bookmarkEnd w:id="24"/>
       <w:bookmarkEnd w:id="25"/>
       <w:bookmarkEnd w:id="26"/>
-      <w:bookmarkEnd w:id="27"/>
     </w:p>
     <w:p>
       <w:pPr>
@@ -6278,7 +6260,6 @@
       <w:r>
         <w:rPr>
           <w:noProof/>
-          <w:lang w:eastAsia="en-US"/>
         </w:rPr>
         <mc:AlternateContent>
           <mc:Choice Requires="wpg">
@@ -6428,7 +6409,7 @@
           </mc:Choice>
           <mc:Fallback>
             <w:pict>
-              <v:group id="Group 69" o:spid="_x0000_s1039" style="position:absolute;left:0;text-align:left;margin-left:253.15pt;margin-top:367.1pt;width:102.7pt;height:54.4pt;z-index:251651072;mso-width-relative:margin;mso-height-relative:margin" coordorigin="-504,136" coordsize="13040,6906" o:gfxdata="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">
+              <v:group w14:anchorId="6B8A56DA" id="Group 69" o:spid="_x0000_s1039" style="position:absolute;left:0;text-align:left;margin-left:253.15pt;margin-top:367.1pt;width:102.7pt;height:54.4pt;z-index:251651072;mso-width-relative:margin;mso-height-relative:margin" coordorigin="-504,136" coordsize="13040,6906" o:gfxdata="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">
                 <v:rect id="Rectangle 1" o:spid="_x0000_s1040" style="position:absolute;top:136;width:10918;height:2592;visibility:visible;mso-wrap-style:square;v-text-anchor:middle" o:gfxdata="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" fillcolor="white [3201]" stroked="f" strokeweight="1pt">
                   <v:textbox>
                     <w:txbxContent>
@@ -6474,7 +6455,6 @@
       <w:r>
         <w:rPr>
           <w:noProof/>
-          <w:lang w:eastAsia="en-US"/>
         </w:rPr>
         <mc:AlternateContent>
           <mc:Choice Requires="wpg">
@@ -8077,8 +8057,8 @@
                                         <w:spacing w:before="0" w:beforeAutospacing="0" w:after="0" w:afterAutospacing="0"/>
                                         <w:jc w:val="center"/>
                                       </w:pPr>
-                                      <w:bookmarkStart w:id="28" w:name="OLE_LINK5"/>
-                                      <w:bookmarkStart w:id="29" w:name="OLE_LINK6"/>
+                                      <w:bookmarkStart w:id="27" w:name="OLE_LINK5"/>
+                                      <w:bookmarkStart w:id="28" w:name="OLE_LINK6"/>
                                       <w:r>
                                         <w:rPr>
                                           <w:rFonts w:asciiTheme="minorHAnsi" w:eastAsiaTheme="minorEastAsia" w:hAnsi="Calibri" w:cstheme="minorBidi"/>
@@ -8094,8 +8074,8 @@
                                         </w:rPr>
                                         <w:t>Product Catalog</w:t>
                                       </w:r>
+                                      <w:bookmarkEnd w:id="27"/>
                                       <w:bookmarkEnd w:id="28"/>
-                                      <w:bookmarkEnd w:id="29"/>
                                       <w:r>
                                         <w:rPr>
                                           <w:rFonts w:asciiTheme="minorHAnsi" w:eastAsiaTheme="minorEastAsia" w:hAnsi="Calibri" w:cstheme="minorBidi"/>
@@ -9098,7 +9078,7 @@
           </mc:Choice>
           <mc:Fallback>
             <w:pict>
-              <v:group id="Group 116" o:spid="_x0000_s1042" style="width:475.6pt;height:433.25pt;mso-position-horizontal-relative:char;mso-position-vertical-relative:line" coordsize="114935,63595" o:gfxdata="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">
+              <v:group w14:anchorId="7C5C095E" id="Group 116" o:spid="_x0000_s1042" style="width:475.6pt;height:433.25pt;mso-position-horizontal-relative:char;mso-position-vertical-relative:line" coordsize="114935,63595" o:gfxdata="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">
                 <v:group id="Group 2" o:spid="_x0000_s1043" style="position:absolute;width:89565;height:63595" coordsize="89565,63595" o:gfxdata="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">
                   <v:group id="Group 12" o:spid="_x0000_s1044" style="position:absolute;width:17946;height:17855" coordsize="17946,17855" o:gfxdata="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">
                     <v:group id="Group 61" o:spid="_x0000_s1045" style="position:absolute;width:17946;height:17855" coordsize="17946,17855" o:gfxdata="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">
@@ -9469,8 +9449,8 @@
                                   <w:spacing w:before="0" w:beforeAutospacing="0" w:after="0" w:afterAutospacing="0"/>
                                   <w:jc w:val="center"/>
                                 </w:pPr>
-                                <w:bookmarkStart w:id="30" w:name="OLE_LINK5"/>
-                                <w:bookmarkStart w:id="31" w:name="OLE_LINK6"/>
+                                <w:bookmarkStart w:id="29" w:name="OLE_LINK5"/>
+                                <w:bookmarkStart w:id="30" w:name="OLE_LINK6"/>
                                 <w:r>
                                   <w:rPr>
                                     <w:rFonts w:asciiTheme="minorHAnsi" w:eastAsiaTheme="minorEastAsia" w:hAnsi="Calibri" w:cstheme="minorBidi"/>
@@ -9486,8 +9466,8 @@
                                   </w:rPr>
                                   <w:t>Product Catalog</w:t>
                                 </w:r>
+                                <w:bookmarkEnd w:id="29"/>
                                 <w:bookmarkEnd w:id="30"/>
-                                <w:bookmarkEnd w:id="31"/>
                                 <w:r>
                                   <w:rPr>
                                     <w:rFonts w:asciiTheme="minorHAnsi" w:eastAsiaTheme="minorEastAsia" w:hAnsi="Calibri" w:cstheme="minorBidi"/>
@@ -9673,27 +9653,14 @@
       <w:r>
         <w:t xml:space="preserve">Figure </w:t>
       </w:r>
-      <w:r>
-        <w:fldChar w:fldCharType="begin"/>
-      </w:r>
-      <w:r>
-        <w:instrText xml:space="preserve"> SEQ Figure \* ARABIC </w:instrText>
-      </w:r>
-      <w:r>
-        <w:fldChar w:fldCharType="separate"/>
-      </w:r>
-      <w:r>
-        <w:rPr>
-          <w:noProof/>
-        </w:rPr>
-        <w:t>4</w:t>
-      </w:r>
-      <w:r>
-        <w:rPr>
-          <w:noProof/>
-        </w:rPr>
-        <w:fldChar w:fldCharType="end"/>
-      </w:r>
+      <w:fldSimple w:instr=" SEQ Figure \* ARABIC ">
+        <w:r>
+          <w:rPr>
+            <w:noProof/>
+          </w:rPr>
+          <w:t>4</w:t>
+        </w:r>
+      </w:fldSimple>
       <w:r>
         <w:t>:</w:t>
       </w:r>
@@ -9743,7 +9710,7 @@
         <w:pStyle w:val="Heading2"/>
         <w:spacing w:before="120" w:after="0" w:line="360" w:lineRule="auto"/>
       </w:pPr>
-      <w:bookmarkStart w:id="32" w:name="_Toc434238755"/>
+      <w:bookmarkStart w:id="31" w:name="_Toc434238755"/>
       <w:r>
         <w:rPr>
           <w:rFonts w:hint="eastAsia"/>
@@ -9753,37 +9720,37 @@
       </w:r>
       <w:r>
         <w:t>Logical Design</w:t>
+      </w:r>
+      <w:bookmarkEnd w:id="31"/>
+    </w:p>
+    <w:p>
+      <w:pPr>
+        <w:pStyle w:val="Heading2"/>
+        <w:spacing w:before="0" w:after="0" w:line="415" w:lineRule="auto"/>
+      </w:pPr>
+      <w:bookmarkStart w:id="32" w:name="_Toc434238756"/>
+      <w:r>
+        <w:t xml:space="preserve">4.1 </w:t>
+      </w:r>
+      <w:r>
+        <w:t xml:space="preserve">Package </w:t>
+      </w:r>
+      <w:r>
+        <w:t xml:space="preserve">Design and </w:t>
+      </w:r>
+      <w:r>
+        <w:t>Diagram</w:t>
       </w:r>
       <w:bookmarkEnd w:id="32"/>
     </w:p>
     <w:p>
       <w:pPr>
-        <w:pStyle w:val="Heading2"/>
-        <w:spacing w:before="0" w:after="0" w:line="415" w:lineRule="auto"/>
-      </w:pPr>
-      <w:bookmarkStart w:id="33" w:name="_Toc434238756"/>
-      <w:r>
-        <w:t xml:space="preserve">4.1 </w:t>
-      </w:r>
-      <w:r>
-        <w:t xml:space="preserve">Package </w:t>
-      </w:r>
-      <w:r>
-        <w:t xml:space="preserve">Design and </w:t>
-      </w:r>
-      <w:r>
-        <w:t>Diagram</w:t>
-      </w:r>
-      <w:bookmarkEnd w:id="33"/>
-    </w:p>
-    <w:p>
-      <w:pPr>
         <w:rPr>
           <w:sz w:val="22"/>
         </w:rPr>
       </w:pPr>
-      <w:bookmarkStart w:id="34" w:name="OLE_LINK44"/>
-      <w:bookmarkStart w:id="35" w:name="OLE_LINK45"/>
+      <w:bookmarkStart w:id="33" w:name="OLE_LINK44"/>
+      <w:bookmarkStart w:id="34" w:name="OLE_LINK45"/>
       <w:r>
         <w:rPr>
           <w:sz w:val="22"/>
@@ -9891,6 +9858,8 @@
         </w:rPr>
         <w:t>.</w:t>
       </w:r>
+      <w:bookmarkStart w:id="35" w:name="_GoBack"/>
+      <w:bookmarkEnd w:id="35"/>
     </w:p>
     <w:p>
       <w:pPr>
@@ -9922,8 +9891,8 @@
       <w:r>
         <w:t>util</w:t>
       </w:r>
+      <w:bookmarkEnd w:id="33"/>
       <w:bookmarkEnd w:id="34"/>
-      <w:bookmarkEnd w:id="35"/>
       <w:proofErr w:type="spellEnd"/>
       <w:r>
         <w:t xml:space="preserve"> package</w:t>
@@ -9938,7 +9907,6 @@
       <w:r>
         <w:rPr>
           <w:noProof/>
-          <w:lang w:eastAsia="en-US"/>
         </w:rPr>
         <w:drawing>
           <wp:inline distT="0" distB="0" distL="0" distR="0" wp14:anchorId="7A829DEA" wp14:editId="7FF11E07">
@@ -9958,7 +9926,7 @@
                     </pic:cNvPicPr>
                   </pic:nvPicPr>
                   <pic:blipFill>
-                    <a:blip r:embed="rId11">
+                    <a:blip r:embed="rId10">
                       <a:extLst>
                         <a:ext uri="{28A0092B-C50C-407E-A947-70E740481C1C}">
                           <a14:useLocalDpi xmlns:a14="http://schemas.microsoft.com/office/drawing/2010/main" val="0"/>
@@ -9998,27 +9966,14 @@
       <w:r>
         <w:t xml:space="preserve">Figure </w:t>
       </w:r>
-      <w:r>
-        <w:fldChar w:fldCharType="begin"/>
-      </w:r>
-      <w:r>
-        <w:instrText xml:space="preserve"> SEQ Figure \* ARABIC </w:instrText>
-      </w:r>
-      <w:r>
-        <w:fldChar w:fldCharType="separate"/>
-      </w:r>
-      <w:r>
-        <w:rPr>
-          <w:noProof/>
-        </w:rPr>
-        <w:t>5</w:t>
-      </w:r>
-      <w:r>
-        <w:rPr>
-          <w:noProof/>
-        </w:rPr>
-        <w:fldChar w:fldCharType="end"/>
-      </w:r>
+      <w:fldSimple w:instr=" SEQ Figure \* ARABIC ">
+        <w:r>
+          <w:rPr>
+            <w:noProof/>
+          </w:rPr>
+          <w:t>5</w:t>
+        </w:r>
+      </w:fldSimple>
       <w:r>
         <w:t>:</w:t>
       </w:r>
@@ -10057,12 +10012,11 @@
       </w:pPr>
       <w:r>
         <w:rPr>
-          <w:rFonts w:ascii="SimSun" w:eastAsia="SimSun" w:hAnsi="SimSun" w:cs="SimSun"/>
+          <w:rFonts w:ascii="宋体" w:eastAsia="宋体" w:hAnsi="宋体" w:cs="宋体"/>
           <w:noProof/>
           <w:kern w:val="0"/>
           <w:sz w:val="24"/>
           <w:szCs w:val="24"/>
-          <w:lang w:eastAsia="en-US"/>
         </w:rPr>
         <w:lastRenderedPageBreak/>
         <mc:AlternateContent>
@@ -10149,7 +10103,7 @@
           </mc:Choice>
           <mc:Fallback>
             <w:pict>
-              <v:rect id="Rectangle 165" o:spid="_x0000_s1109" style="position:absolute;left:0;text-align:left;margin-left:-18.4pt;margin-top:421.4pt;width:84.5pt;height:22.25pt;rotation:2960045fd;z-index:251650047;visibility:visible;mso-wrap-style:square;mso-width-percent:0;mso-height-percent:0;mso-wrap-distance-left:9pt;mso-wrap-distance-top:0;mso-wrap-distance-right:9pt;mso-wrap-distance-bottom:0;mso-position-horizontal:absolute;mso-position-horizontal-relative:margin;mso-position-vertical:absolute;mso-position-vertical-relative:text;mso-width-percent:0;mso-height-percent:0;mso-width-relative:margin;mso-height-relative:margin;v-text-anchor:middle" o:gfxdata="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" fillcolor="white [3201]" stroked="f" strokeweight="1pt">
+              <v:rect w14:anchorId="1E898356" id="Rectangle 165" o:spid="_x0000_s1109" style="position:absolute;left:0;text-align:left;margin-left:-18.4pt;margin-top:421.4pt;width:84.5pt;height:22.25pt;rotation:2960045fd;z-index:251650047;visibility:visible;mso-wrap-style:square;mso-width-percent:0;mso-height-percent:0;mso-wrap-distance-left:9pt;mso-wrap-distance-top:0;mso-wrap-distance-right:9pt;mso-wrap-distance-bottom:0;mso-position-horizontal:absolute;mso-position-horizontal-relative:margin;mso-position-vertical:absolute;mso-position-vertical-relative:text;mso-width-percent:0;mso-height-percent:0;mso-width-relative:margin;mso-height-relative:margin;v-text-anchor:middle" o:gfxdata="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" fillcolor="white [3201]" stroked="f" strokeweight="1pt">
                 <v:textbox>
                   <w:txbxContent>
                     <w:p>
@@ -10176,12 +10130,11 @@
       </w:r>
       <w:r>
         <w:rPr>
-          <w:rFonts w:ascii="SimSun" w:eastAsia="SimSun" w:hAnsi="SimSun" w:cs="SimSun"/>
+          <w:rFonts w:ascii="宋体" w:eastAsia="宋体" w:hAnsi="宋体" w:cs="宋体"/>
           <w:noProof/>
           <w:kern w:val="0"/>
           <w:sz w:val="24"/>
           <w:szCs w:val="24"/>
-          <w:lang w:eastAsia="en-US"/>
         </w:rPr>
         <mc:AlternateContent>
           <mc:Choice Requires="wps">
@@ -10237,9 +10190,9 @@
               </wp:anchor>
             </w:drawing>
           </mc:Choice>
-          <mc:Fallback xmlns:w15="http://schemas.microsoft.com/office/word/2012/wordml">
+          <mc:Fallback>
             <w:pict>
-              <v:shapetype w14:anchorId="7D886C92" id="_x0000_t32" coordsize="21600,21600" o:spt="32" o:oned="t" path="m,l21600,21600e" filled="f">
+              <v:shapetype w14:anchorId="1C6BE7AE" id="_x0000_t32" coordsize="21600,21600" o:spt="32" o:oned="t" path="m,l21600,21600e" filled="f">
                 <v:path arrowok="t" fillok="f" o:connecttype="none"/>
                 <o:lock v:ext="edit" shapetype="t"/>
               </v:shapetype>
@@ -10252,12 +10205,11 @@
       </w:r>
       <w:r>
         <w:rPr>
-          <w:rFonts w:ascii="SimSun" w:eastAsia="SimSun" w:hAnsi="SimSun" w:cs="SimSun"/>
+          <w:rFonts w:ascii="宋体" w:eastAsia="宋体" w:hAnsi="宋体" w:cs="宋体"/>
           <w:noProof/>
           <w:kern w:val="0"/>
           <w:sz w:val="24"/>
           <w:szCs w:val="24"/>
-          <w:lang w:eastAsia="en-US"/>
         </w:rPr>
         <mc:AlternateContent>
           <mc:Choice Requires="wps">
@@ -10339,7 +10291,7 @@
           </mc:Choice>
           <mc:Fallback>
             <w:pict>
-              <v:roundrect id="Rounded Rectangle 166" o:spid="_x0000_s1110" style="position:absolute;left:0;text-align:left;margin-left:383.45pt;margin-top:274pt;width:58.35pt;height:26.5pt;z-index:251687936;visibility:visible;mso-wrap-style:square;mso-width-percent:0;mso-height-percent:0;mso-wrap-distance-left:9pt;mso-wrap-distance-top:0;mso-wrap-distance-right:9pt;mso-wrap-distance-bottom:0;mso-position-horizontal:absolute;mso-position-horizontal-relative:text;mso-position-vertical:absolute;mso-position-vertical-relative:text;mso-width-percent:0;mso-height-percent:0;mso-width-relative:margin;mso-height-relative:margin;v-text-anchor:middle" arcsize="10923f" o:gfxdata="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" fillcolor="#a5a5a5 [3206]" strokecolor="#525252 [1606]" strokeweight="1pt">
+              <v:roundrect w14:anchorId="162EE55C" id="Rounded Rectangle 166" o:spid="_x0000_s1110" style="position:absolute;left:0;text-align:left;margin-left:383.45pt;margin-top:274pt;width:58.35pt;height:26.5pt;z-index:251687936;visibility:visible;mso-wrap-style:square;mso-width-percent:0;mso-height-percent:0;mso-wrap-distance-left:9pt;mso-wrap-distance-top:0;mso-wrap-distance-right:9pt;mso-wrap-distance-bottom:0;mso-position-horizontal:absolute;mso-position-horizontal-relative:text;mso-position-vertical:absolute;mso-position-vertical-relative:text;mso-width-percent:0;mso-height-percent:0;mso-width-relative:margin;mso-height-relative:margin;v-text-anchor:middle" arcsize="10923f" o:gfxdata="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" fillcolor="#a5a5a5 [3206]" strokecolor="#525252 [1606]" strokeweight="1pt">
                 <v:stroke joinstyle="miter"/>
                 <v:textbox>
                   <w:txbxContent>
@@ -10363,12 +10315,11 @@
       </w:r>
       <w:r>
         <w:rPr>
-          <w:rFonts w:ascii="SimSun" w:eastAsia="SimSun" w:hAnsi="SimSun" w:cs="SimSun"/>
+          <w:rFonts w:ascii="宋体" w:eastAsia="宋体" w:hAnsi="宋体" w:cs="宋体"/>
           <w:noProof/>
           <w:kern w:val="0"/>
           <w:sz w:val="24"/>
           <w:szCs w:val="24"/>
-          <w:lang w:eastAsia="en-US"/>
         </w:rPr>
         <mc:AlternateContent>
           <mc:Choice Requires="wps">
@@ -10430,9 +10381,9 @@
               </wp:anchor>
             </w:drawing>
           </mc:Choice>
-          <mc:Fallback xmlns:w15="http://schemas.microsoft.com/office/word/2012/wordml">
+          <mc:Fallback>
             <w:pict>
-              <v:shape w14:anchorId="2B3395F2" id="Straight Arrow Connector 167" o:spid="_x0000_s1026" type="#_x0000_t32" style="position:absolute;left:0;text-align:left;margin-left:0;margin-top:307.35pt;width:19.5pt;height:34.2pt;z-index:251688960;visibility:visible;mso-wrap-style:square;mso-width-percent:0;mso-height-percent:0;mso-wrap-distance-left:9pt;mso-wrap-distance-top:0;mso-wrap-distance-right:9pt;mso-wrap-distance-bottom:0;mso-position-horizontal:left;mso-position-horizontal-relative:right-margin-area;mso-position-vertical:absolute;mso-position-vertical-relative:text;mso-width-percent:0;mso-height-percent:0;mso-width-relative:margin;mso-height-relative:margin" o:gfxdata="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" strokecolor="#5b9bd5 [3204]" strokeweight=".5pt">
+              <v:shape w14:anchorId="66EEBBD4" id="Straight Arrow Connector 167" o:spid="_x0000_s1026" type="#_x0000_t32" style="position:absolute;left:0;text-align:left;margin-left:0;margin-top:307.35pt;width:19.5pt;height:34.2pt;z-index:251688960;visibility:visible;mso-wrap-style:square;mso-width-percent:0;mso-height-percent:0;mso-wrap-distance-left:9pt;mso-wrap-distance-top:0;mso-wrap-distance-right:9pt;mso-wrap-distance-bottom:0;mso-position-horizontal:left;mso-position-horizontal-relative:right-margin-area;mso-position-vertical:absolute;mso-position-vertical-relative:text;mso-width-percent:0;mso-height-percent:0;mso-width-relative:margin;mso-height-relative:margin" o:gfxdata="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" strokecolor="#5b9bd5 [3204]" strokeweight=".5pt">
                 <v:stroke startarrow="block" endarrow="block" joinstyle="miter"/>
                 <w10:wrap anchorx="margin"/>
               </v:shape>
@@ -10443,7 +10394,6 @@
       <w:r>
         <w:rPr>
           <w:noProof/>
-          <w:lang w:eastAsia="en-US"/>
         </w:rPr>
         <mc:AlternateContent>
           <mc:Choice Requires="wps">
@@ -10542,7 +10492,7 @@
           </mc:Choice>
           <mc:Fallback>
             <w:pict>
-              <v:rect id="Rectangle 164" o:spid="_x0000_s1111" style="position:absolute;left:0;text-align:left;margin-left:78.75pt;margin-top:152.5pt;width:71.2pt;height:22.25pt;rotation:-2189284fd;z-index:251686912;visibility:visible;mso-wrap-style:square;mso-width-percent:0;mso-height-percent:0;mso-wrap-distance-left:9pt;mso-wrap-distance-top:0;mso-wrap-distance-right:9pt;mso-wrap-distance-bottom:0;mso-position-horizontal:absolute;mso-position-horizontal-relative:left-margin-area;mso-position-vertical:absolute;mso-position-vertical-relative:text;mso-width-percent:0;mso-height-percent:0;mso-width-relative:margin;mso-height-relative:margin;v-text-anchor:middle" o:gfxdata="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" fillcolor="white [3201]" stroked="f" strokeweight="1pt">
+              <v:rect w14:anchorId="49810761" id="Rectangle 164" o:spid="_x0000_s1111" style="position:absolute;left:0;text-align:left;margin-left:78.75pt;margin-top:152.5pt;width:71.2pt;height:22.25pt;rotation:-2189284fd;z-index:251686912;visibility:visible;mso-wrap-style:square;mso-width-percent:0;mso-height-percent:0;mso-wrap-distance-left:9pt;mso-wrap-distance-top:0;mso-wrap-distance-right:9pt;mso-wrap-distance-bottom:0;mso-position-horizontal:absolute;mso-position-horizontal-relative:left-margin-area;mso-position-vertical:absolute;mso-position-vertical-relative:text;mso-width-percent:0;mso-height-percent:0;mso-width-relative:margin;mso-height-relative:margin;v-text-anchor:middle" o:gfxdata="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" fillcolor="white [3201]" stroked="f" strokeweight="1pt">
                 <v:textbox>
                   <w:txbxContent>
                     <w:p>
@@ -10583,7 +10533,6 @@
       <w:r>
         <w:rPr>
           <w:noProof/>
-          <w:lang w:eastAsia="en-US"/>
         </w:rPr>
         <mc:AlternateContent>
           <mc:Choice Requires="wps">
@@ -10641,9 +10590,9 @@
               </wp:anchor>
             </w:drawing>
           </mc:Choice>
-          <mc:Fallback xmlns:w15="http://schemas.microsoft.com/office/word/2012/wordml">
+          <mc:Fallback>
             <w:pict>
-              <v:shape w14:anchorId="1E7FC6D4" id="Straight Arrow Connector 160" o:spid="_x0000_s1026" type="#_x0000_t32" style="position:absolute;left:0;text-align:left;margin-left:28.65pt;margin-top:392.95pt;width:39pt;height:42.5pt;flip:x y;z-index:251682816;visibility:visible;mso-wrap-style:square;mso-wrap-distance-left:9pt;mso-wrap-distance-top:0;mso-wrap-distance-right:9pt;mso-wrap-distance-bottom:0;mso-position-horizontal:absolute;mso-position-horizontal-relative:text;mso-position-vertical:absolute;mso-position-vertical-relative:text" o:gfxdata="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" strokecolor="#0070c0" strokeweight=".5pt">
+              <v:shape w14:anchorId="7A3FAD1E" id="Straight Arrow Connector 160" o:spid="_x0000_s1026" type="#_x0000_t32" style="position:absolute;left:0;text-align:left;margin-left:28.65pt;margin-top:392.95pt;width:39pt;height:42.5pt;flip:x y;z-index:251682816;visibility:visible;mso-wrap-style:square;mso-wrap-distance-left:9pt;mso-wrap-distance-top:0;mso-wrap-distance-right:9pt;mso-wrap-distance-bottom:0;mso-position-horizontal:absolute;mso-position-horizontal-relative:text;mso-position-vertical:absolute;mso-position-vertical-relative:text" o:gfxdata="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" strokecolor="#0070c0" strokeweight=".5pt">
                 <v:stroke endarrow="block" joinstyle="miter"/>
               </v:shape>
             </w:pict>
@@ -10653,7 +10602,6 @@
       <w:r>
         <w:rPr>
           <w:noProof/>
-          <w:lang w:eastAsia="en-US"/>
         </w:rPr>
         <mc:AlternateContent>
           <mc:Choice Requires="wps">
@@ -10717,9 +10665,9 @@
               </wp:anchor>
             </w:drawing>
           </mc:Choice>
-          <mc:Fallback xmlns:w15="http://schemas.microsoft.com/office/word/2012/wordml">
+          <mc:Fallback>
             <w:pict>
-              <v:shape w14:anchorId="1E7B707E" id="Straight Arrow Connector 161" o:spid="_x0000_s1026" type="#_x0000_t32" style="position:absolute;left:0;text-align:left;margin-left:95.95pt;margin-top:241.15pt;width:3.6pt;height:61.5pt;z-index:251683840;visibility:visible;mso-wrap-style:square;mso-width-percent:0;mso-height-percent:0;mso-wrap-distance-left:9pt;mso-wrap-distance-top:0;mso-wrap-distance-right:9pt;mso-wrap-distance-bottom:0;mso-position-horizontal:absolute;mso-position-horizontal-relative:text;mso-position-vertical:absolute;mso-position-vertical-relative:text;mso-width-percent:0;mso-height-percent:0;mso-width-relative:margin;mso-height-relative:margin" o:gfxdata="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" strokecolor="#0070c0" strokeweight=".5pt">
+              <v:shape w14:anchorId="32888EAB" id="Straight Arrow Connector 161" o:spid="_x0000_s1026" type="#_x0000_t32" style="position:absolute;left:0;text-align:left;margin-left:95.95pt;margin-top:241.15pt;width:3.6pt;height:61.5pt;z-index:251683840;visibility:visible;mso-wrap-style:square;mso-width-percent:0;mso-height-percent:0;mso-wrap-distance-left:9pt;mso-wrap-distance-top:0;mso-wrap-distance-right:9pt;mso-wrap-distance-bottom:0;mso-position-horizontal:absolute;mso-position-horizontal-relative:text;mso-position-vertical:absolute;mso-position-vertical-relative:text;mso-width-percent:0;mso-height-percent:0;mso-width-relative:margin;mso-height-relative:margin" o:gfxdata="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" strokecolor="#0070c0" strokeweight=".5pt">
                 <v:stroke endarrow="block" joinstyle="miter"/>
               </v:shape>
             </w:pict>
@@ -10729,7 +10677,6 @@
       <w:r>
         <w:rPr>
           <w:noProof/>
-          <w:lang w:eastAsia="en-US"/>
         </w:rPr>
         <mc:AlternateContent>
           <mc:Choice Requires="wps">
@@ -10787,9 +10734,9 @@
               </wp:anchor>
             </w:drawing>
           </mc:Choice>
-          <mc:Fallback xmlns:w15="http://schemas.microsoft.com/office/word/2012/wordml">
+          <mc:Fallback>
             <w:pict>
-              <v:shape w14:anchorId="1EF89BEE" id="Straight Arrow Connector 159" o:spid="_x0000_s1026" type="#_x0000_t32" style="position:absolute;left:0;text-align:left;margin-left:22.25pt;margin-top:163.45pt;width:48pt;height:28pt;flip:y;z-index:251681792;visibility:visible;mso-wrap-style:square;mso-wrap-distance-left:9pt;mso-wrap-distance-top:0;mso-wrap-distance-right:9pt;mso-wrap-distance-bottom:0;mso-position-horizontal:absolute;mso-position-horizontal-relative:text;mso-position-vertical:absolute;mso-position-vertical-relative:text" o:gfxdata="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" strokecolor="#0070c0" strokeweight=".5pt">
+              <v:shape w14:anchorId="6ED48AA8" id="Straight Arrow Connector 159" o:spid="_x0000_s1026" type="#_x0000_t32" style="position:absolute;left:0;text-align:left;margin-left:22.25pt;margin-top:163.45pt;width:48pt;height:28pt;flip:y;z-index:251681792;visibility:visible;mso-wrap-style:square;mso-wrap-distance-left:9pt;mso-wrap-distance-top:0;mso-wrap-distance-right:9pt;mso-wrap-distance-bottom:0;mso-position-horizontal:absolute;mso-position-horizontal-relative:text;mso-position-vertical:absolute;mso-position-vertical-relative:text" o:gfxdata="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" strokecolor="#0070c0" strokeweight=".5pt">
                 <v:stroke endarrow="block" joinstyle="miter"/>
               </v:shape>
             </w:pict>
@@ -10799,7 +10746,6 @@
       <w:r>
         <w:rPr>
           <w:noProof/>
-          <w:lang w:eastAsia="en-US"/>
         </w:rPr>
         <mc:AlternateContent>
           <mc:Choice Requires="wps">
@@ -10864,9 +10810,9 @@
               </wp:anchor>
             </w:drawing>
           </mc:Choice>
-          <mc:Fallback xmlns:w15="http://schemas.microsoft.com/office/word/2012/wordml">
+          <mc:Fallback>
             <w:pict>
-              <v:shape w14:anchorId="74607658" id="Straight Arrow Connector 163" o:spid="_x0000_s1026" type="#_x0000_t32" style="position:absolute;left:0;text-align:left;margin-left:120.5pt;margin-top:186.7pt;width:25.85pt;height:37.15pt;z-index:251685888;visibility:visible;mso-wrap-style:square;mso-width-percent:0;mso-height-percent:0;mso-wrap-distance-left:9pt;mso-wrap-distance-top:0;mso-wrap-distance-right:9pt;mso-wrap-distance-bottom:0;mso-position-horizontal:absolute;mso-position-horizontal-relative:text;mso-position-vertical:absolute;mso-position-vertical-relative:text;mso-width-percent:0;mso-height-percent:0;mso-width-relative:margin;mso-height-relative:margin" o:gfxdata="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" strokecolor="#0070c0" strokeweight=".5pt">
+              <v:shape w14:anchorId="6C429CD9" id="Straight Arrow Connector 163" o:spid="_x0000_s1026" type="#_x0000_t32" style="position:absolute;left:0;text-align:left;margin-left:120.5pt;margin-top:186.7pt;width:25.85pt;height:37.15pt;z-index:251685888;visibility:visible;mso-wrap-style:square;mso-width-percent:0;mso-height-percent:0;mso-wrap-distance-left:9pt;mso-wrap-distance-top:0;mso-wrap-distance-right:9pt;mso-wrap-distance-bottom:0;mso-position-horizontal:absolute;mso-position-horizontal-relative:text;mso-position-vertical:absolute;mso-position-vertical-relative:text;mso-width-percent:0;mso-height-percent:0;mso-width-relative:margin;mso-height-relative:margin" o:gfxdata="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" strokecolor="#0070c0" strokeweight=".5pt">
                 <v:stroke startarrow="block" endarrow="block" joinstyle="miter"/>
               </v:shape>
             </w:pict>
@@ -10876,7 +10822,6 @@
       <w:r>
         <w:rPr>
           <w:noProof/>
-          <w:lang w:eastAsia="en-US"/>
         </w:rPr>
         <mc:AlternateContent>
           <mc:Choice Requires="wps">
@@ -10935,9 +10880,9 @@
               </wp:anchor>
             </w:drawing>
           </mc:Choice>
-          <mc:Fallback xmlns:w15="http://schemas.microsoft.com/office/word/2012/wordml">
+          <mc:Fallback>
             <w:pict>
-              <v:shape w14:anchorId="57DEB4A9" id="Straight Arrow Connector 162" o:spid="_x0000_s1026" type="#_x0000_t32" style="position:absolute;left:0;text-align:left;margin-left:120.5pt;margin-top:148.2pt;width:26pt;height:15pt;z-index:251684864;visibility:visible;mso-wrap-style:square;mso-wrap-distance-left:9pt;mso-wrap-distance-top:0;mso-wrap-distance-right:9pt;mso-wrap-distance-bottom:0;mso-position-horizontal:absolute;mso-position-horizontal-relative:text;mso-position-vertical:absolute;mso-position-vertical-relative:text" o:gfxdata="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" strokecolor="#0070c0" strokeweight=".5pt">
+              <v:shape w14:anchorId="626F5F25" id="Straight Arrow Connector 162" o:spid="_x0000_s1026" type="#_x0000_t32" style="position:absolute;left:0;text-align:left;margin-left:120.5pt;margin-top:148.2pt;width:26pt;height:15pt;z-index:251684864;visibility:visible;mso-wrap-style:square;mso-wrap-distance-left:9pt;mso-wrap-distance-top:0;mso-wrap-distance-right:9pt;mso-wrap-distance-bottom:0;mso-position-horizontal:absolute;mso-position-horizontal-relative:text;mso-position-vertical:absolute;mso-position-vertical-relative:text" o:gfxdata="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" strokecolor="#0070c0" strokeweight=".5pt">
                 <v:stroke startarrow="block" endarrow="block" joinstyle="miter"/>
               </v:shape>
             </w:pict>
@@ -10947,7 +10892,6 @@
       <w:r>
         <w:rPr>
           <w:noProof/>
-          <w:lang w:eastAsia="en-US"/>
         </w:rPr>
         <mc:AlternateContent>
           <mc:Choice Requires="wpg">
@@ -12721,7 +12665,7 @@
                             </pic:cNvPicPr>
                           </pic:nvPicPr>
                           <pic:blipFill>
-                            <a:blip r:embed="rId12"/>
+                            <a:blip r:embed="rId11"/>
                             <a:stretch>
                               <a:fillRect/>
                             </a:stretch>
@@ -12858,7 +12802,7 @@
                             </pic:cNvPicPr>
                           </pic:nvPicPr>
                           <pic:blipFill rotWithShape="1">
-                            <a:blip r:embed="rId13"/>
+                            <a:blip r:embed="rId12"/>
                             <a:srcRect l="7945" t="6045" r="5607" b="3998"/>
                             <a:stretch/>
                           </pic:blipFill>
@@ -12881,7 +12825,7 @@
           </mc:Choice>
           <mc:Fallback>
             <w:pict>
-              <v:group id="Group 79" o:spid="_x0000_s1112" style="width:472.65pt;height:546.55pt;mso-position-horizontal-relative:char;mso-position-vertical-relative:line" coordsize="127993,82023" o:gfxdata="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">
+              <v:group w14:anchorId="2E5D1A44" id="Group 79" o:spid="_x0000_s1112" style="width:472.65pt;height:546.55pt;mso-position-horizontal-relative:char;mso-position-vertical-relative:line" coordsize="127993,82023" o:gfxdata="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">
                 <v:group id="Group 98" o:spid="_x0000_s1113" style="position:absolute;left:16194;width:86971;height:82023" coordorigin="16194" coordsize="86971,82023" o:gfxdata="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">
                   <v:roundrect id="Rounded Rectangle 99" o:spid="_x0000_s1114" style="position:absolute;left:16194;width:86971;height:82023;visibility:visible;mso-wrap-style:square;v-text-anchor:middle" arcsize="10923f" o:gfxdata="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" filled="f" strokecolor="#1f4d78 [1604]" strokeweight="1pt">
                     <v:stroke joinstyle="miter"/>
@@ -13400,27 +13344,8 @@
                       </w:txbxContent>
                     </v:textbox>
                   </v:rect>
-                  <v:shapetype id="_x0000_t75" coordsize="21600,21600" o:spt="75" o:preferrelative="t" path="m@4@5l@4@11@9@11@9@5xe" filled="f" stroked="f">
-                    <v:stroke joinstyle="miter"/>
-                    <v:formulas>
-                      <v:f eqn="if lineDrawn pixelLineWidth 0"/>
-                      <v:f eqn="sum @0 1 0"/>
-                      <v:f eqn="sum 0 0 @1"/>
-                      <v:f eqn="prod @2 1 2"/>
-                      <v:f eqn="prod @3 21600 pixelWidth"/>
-                      <v:f eqn="prod @3 21600 pixelHeight"/>
-                      <v:f eqn="sum @0 0 1"/>
-                      <v:f eqn="prod @6 1 2"/>
-                      <v:f eqn="prod @7 21600 pixelWidth"/>
-                      <v:f eqn="sum @8 21600 0"/>
-                      <v:f eqn="prod @7 21600 pixelHeight"/>
-                      <v:f eqn="sum @10 21600 0"/>
-                    </v:formulas>
-                    <v:path o:extrusionok="f" gradientshapeok="t" o:connecttype="rect"/>
-                    <o:lock v:ext="edit" aspectratio="t"/>
-                  </v:shapetype>
                   <v:shape id="Picture 154" o:spid="_x0000_s1162" type="#_x0000_t75" style="position:absolute;left:114;top:41433;width:11193;height:11680;visibility:visible;mso-wrap-style:square" o:gfxdata="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">
-                    <v:imagedata r:id="rId14" o:title=""/>
+                    <v:imagedata r:id="rId13" o:title=""/>
                     <v:path arrowok="t"/>
                   </v:shape>
                 </v:group>
@@ -13459,7 +13384,7 @@
                     </v:textbox>
                   </v:rect>
                   <v:shape id="Picture 158" o:spid="_x0000_s1166" type="#_x0000_t75" style="position:absolute;left:113555;top:60927;width:14104;height:13948;visibility:visible;mso-wrap-style:square" o:gfxdata="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">
-                    <v:imagedata r:id="rId15" o:title="" croptop="3962f" cropbottom="2620f" cropleft="5207f" cropright="3675f"/>
+                    <v:imagedata r:id="rId14" o:title="" croptop="3962f" cropbottom="2620f" cropleft="5207f" cropright="3675f"/>
                     <v:path arrowok="t"/>
                   </v:shape>
                 </v:group>
@@ -13478,27 +13403,14 @@
       <w:r>
         <w:t xml:space="preserve">Figure </w:t>
       </w:r>
-      <w:r>
-        <w:fldChar w:fldCharType="begin"/>
-      </w:r>
-      <w:r>
-        <w:instrText xml:space="preserve"> SEQ Figure \* ARABIC </w:instrText>
-      </w:r>
-      <w:r>
-        <w:fldChar w:fldCharType="separate"/>
-      </w:r>
-      <w:r>
-        <w:rPr>
-          <w:noProof/>
-        </w:rPr>
-        <w:t>6</w:t>
-      </w:r>
-      <w:r>
-        <w:rPr>
-          <w:noProof/>
-        </w:rPr>
-        <w:fldChar w:fldCharType="end"/>
-      </w:r>
+      <w:fldSimple w:instr=" SEQ Figure \* ARABIC ">
+        <w:r>
+          <w:rPr>
+            <w:noProof/>
+          </w:rPr>
+          <w:t>6</w:t>
+        </w:r>
+      </w:fldSimple>
       <w:r>
         <w:t xml:space="preserve">: High level </w:t>
       </w:r>
@@ -13544,7 +13456,6 @@
       <w:r>
         <w:rPr>
           <w:noProof/>
-          <w:lang w:eastAsia="en-US"/>
         </w:rPr>
         <w:lastRenderedPageBreak/>
         <w:drawing>
@@ -13563,7 +13474,7 @@
                     <pic:cNvPicPr/>
                   </pic:nvPicPr>
                   <pic:blipFill>
-                    <a:blip r:embed="rId16"/>
+                    <a:blip r:embed="rId15"/>
                     <a:stretch>
                       <a:fillRect/>
                     </a:stretch>
@@ -13688,7 +13599,6 @@
       <w:r>
         <w:rPr>
           <w:noProof/>
-          <w:lang w:eastAsia="en-US"/>
         </w:rPr>
         <w:lastRenderedPageBreak/>
         <w:drawing>
@@ -13707,7 +13617,7 @@
                     <pic:cNvPicPr/>
                   </pic:nvPicPr>
                   <pic:blipFill>
-                    <a:blip r:embed="rId17">
+                    <a:blip r:embed="rId16">
                       <a:extLst>
                         <a:ext uri="{28A0092B-C50C-407E-A947-70E740481C1C}">
                           <a14:useLocalDpi xmlns:a14="http://schemas.microsoft.com/office/drawing/2010/main" val="0"/>
@@ -13747,14 +13657,27 @@
       <w:r>
         <w:t xml:space="preserve">Figure </w:t>
       </w:r>
-      <w:fldSimple w:instr=" SEQ Figure \* ARABIC ">
-        <w:r>
-          <w:rPr>
-            <w:noProof/>
-          </w:rPr>
-          <w:t>8</w:t>
-        </w:r>
-      </w:fldSimple>
+      <w:r>
+        <w:fldChar w:fldCharType="begin"/>
+      </w:r>
+      <w:r>
+        <w:instrText xml:space="preserve"> SEQ Figure \* ARABIC </w:instrText>
+      </w:r>
+      <w:r>
+        <w:fldChar w:fldCharType="separate"/>
+      </w:r>
+      <w:r>
+        <w:rPr>
+          <w:noProof/>
+        </w:rPr>
+        <w:t>8</w:t>
+      </w:r>
+      <w:r>
+        <w:rPr>
+          <w:noProof/>
+        </w:rPr>
+        <w:fldChar w:fldCharType="end"/>
+      </w:r>
       <w:r>
         <w:t xml:space="preserve">  Generic Sequence Diagram for a typical MVC Application</w:t>
       </w:r>
@@ -14009,14 +13932,27 @@
       <w:r>
         <w:t xml:space="preserve">Table </w:t>
       </w:r>
-      <w:fldSimple w:instr=" SEQ Table \* ARABIC ">
-        <w:r>
-          <w:rPr>
-            <w:noProof/>
-          </w:rPr>
-          <w:t>1</w:t>
-        </w:r>
-      </w:fldSimple>
+      <w:r>
+        <w:fldChar w:fldCharType="begin"/>
+      </w:r>
+      <w:r>
+        <w:instrText xml:space="preserve"> SEQ Table \* ARABIC </w:instrText>
+      </w:r>
+      <w:r>
+        <w:fldChar w:fldCharType="separate"/>
+      </w:r>
+      <w:r>
+        <w:rPr>
+          <w:noProof/>
+        </w:rPr>
+        <w:t>1</w:t>
+      </w:r>
+      <w:r>
+        <w:rPr>
+          <w:noProof/>
+        </w:rPr>
+        <w:fldChar w:fldCharType="end"/>
+      </w:r>
       <w:r>
         <w:t xml:space="preserve">  Mapping of JSP Calls to Servlets</w:t>
       </w:r>
@@ -14132,7 +14068,6 @@
       <w:r>
         <w:rPr>
           <w:noProof/>
-          <w:lang w:eastAsia="en-US"/>
         </w:rPr>
         <w:drawing>
           <wp:inline distT="0" distB="0" distL="0" distR="0" wp14:anchorId="3A48C629" wp14:editId="14E6DB21">
@@ -14150,7 +14085,7 @@
                     <pic:cNvPicPr/>
                   </pic:nvPicPr>
                   <pic:blipFill>
-                    <a:blip r:embed="rId18">
+                    <a:blip r:embed="rId17">
                       <a:extLst>
                         <a:ext uri="{28A0092B-C50C-407E-A947-70E740481C1C}">
                           <a14:useLocalDpi xmlns:a14="http://schemas.microsoft.com/office/drawing/2010/main" val="0"/>
@@ -14206,7 +14141,6 @@
       <w:r>
         <w:rPr>
           <w:noProof/>
-          <w:lang w:eastAsia="en-US"/>
         </w:rPr>
         <w:drawing>
           <wp:inline distT="0" distB="0" distL="0" distR="0" wp14:anchorId="7771385B" wp14:editId="4D8C042D">
@@ -14221,6 +14155,80 @@
                 <pic:pic xmlns:pic="http://schemas.openxmlformats.org/drawingml/2006/picture">
                   <pic:nvPicPr>
                     <pic:cNvPr id="0" name="SequenceDiagram getProductList.png"/>
+                    <pic:cNvPicPr/>
+                  </pic:nvPicPr>
+                  <pic:blipFill>
+                    <a:blip r:embed="rId18">
+                      <a:extLst>
+                        <a:ext uri="{28A0092B-C50C-407E-A947-70E740481C1C}">
+                          <a14:useLocalDpi xmlns:a14="http://schemas.microsoft.com/office/drawing/2010/main" val="0"/>
+                        </a:ext>
+                      </a:extLst>
+                    </a:blip>
+                    <a:stretch>
+                      <a:fillRect/>
+                    </a:stretch>
+                  </pic:blipFill>
+                  <pic:spPr>
+                    <a:xfrm>
+                      <a:off x="0" y="0"/>
+                      <a:ext cx="5943600" cy="4705985"/>
+                    </a:xfrm>
+                    <a:prstGeom prst="rect">
+                      <a:avLst/>
+                    </a:prstGeom>
+                  </pic:spPr>
+                </pic:pic>
+              </a:graphicData>
+            </a:graphic>
+          </wp:inline>
+        </w:drawing>
+      </w:r>
+    </w:p>
+    <w:p/>
+    <w:p>
+      <w:r>
+        <w:br w:type="page"/>
+      </w:r>
+    </w:p>
+    <w:p>
+      <w:pPr>
+        <w:pStyle w:val="Heading4"/>
+      </w:pPr>
+      <w:r>
+        <w:lastRenderedPageBreak/>
+        <w:t xml:space="preserve">5.1.3 </w:t>
+      </w:r>
+      <w:proofErr w:type="spellStart"/>
+      <w:proofErr w:type="gramStart"/>
+      <w:r>
+        <w:t>getProductListByCategory</w:t>
+      </w:r>
+      <w:proofErr w:type="spellEnd"/>
+      <w:proofErr w:type="gramEnd"/>
+      <w:r>
+        <w:t xml:space="preserve"> Sequence Diagram</w:t>
+      </w:r>
+    </w:p>
+    <w:p/>
+    <w:p>
+      <w:r>
+        <w:rPr>
+          <w:noProof/>
+        </w:rPr>
+        <w:drawing>
+          <wp:inline distT="0" distB="0" distL="0" distR="0" wp14:anchorId="0F891BC6" wp14:editId="19FB4436">
+            <wp:extent cx="5943600" cy="4705985"/>
+            <wp:effectExtent l="0" t="0" r="0" b="0"/>
+            <wp:docPr id="78" name="Picture 78"/>
+            <wp:cNvGraphicFramePr>
+              <a:graphicFrameLocks xmlns:a="http://schemas.openxmlformats.org/drawingml/2006/main" noChangeAspect="1"/>
+            </wp:cNvGraphicFramePr>
+            <a:graphic xmlns:a="http://schemas.openxmlformats.org/drawingml/2006/main">
+              <a:graphicData uri="http://schemas.openxmlformats.org/drawingml/2006/picture">
+                <pic:pic xmlns:pic="http://schemas.openxmlformats.org/drawingml/2006/picture">
+                  <pic:nvPicPr>
+                    <pic:cNvPr id="0" name="SequenceDiagram getProductListByCategory.png"/>
                     <pic:cNvPicPr/>
                   </pic:nvPicPr>
                   <pic:blipFill>
@@ -14251,7 +14259,6 @@
         </w:drawing>
       </w:r>
     </w:p>
-    <w:p/>
     <w:p>
       <w:r>
         <w:br w:type="page"/>
@@ -14263,12 +14270,12 @@
       </w:pPr>
       <w:r>
         <w:lastRenderedPageBreak/>
-        <w:t xml:space="preserve">5.1.3 </w:t>
+        <w:t xml:space="preserve">5.1.4 </w:t>
       </w:r>
       <w:proofErr w:type="spellStart"/>
       <w:proofErr w:type="gramStart"/>
       <w:r>
-        <w:t>getProductListByCategory</w:t>
+        <w:t>getProductInfo</w:t>
       </w:r>
       <w:proofErr w:type="spellEnd"/>
       <w:proofErr w:type="gramEnd"/>
@@ -14276,85 +14283,10 @@
         <w:t xml:space="preserve"> Sequence Diagram</w:t>
       </w:r>
     </w:p>
-    <w:p/>
     <w:p>
       <w:r>
         <w:rPr>
           <w:noProof/>
-          <w:lang w:eastAsia="en-US"/>
-        </w:rPr>
-        <w:drawing>
-          <wp:inline distT="0" distB="0" distL="0" distR="0" wp14:anchorId="0F891BC6" wp14:editId="19FB4436">
-            <wp:extent cx="5943600" cy="4705985"/>
-            <wp:effectExtent l="0" t="0" r="0" b="0"/>
-            <wp:docPr id="78" name="Picture 78"/>
-            <wp:cNvGraphicFramePr>
-              <a:graphicFrameLocks xmlns:a="http://schemas.openxmlformats.org/drawingml/2006/main" noChangeAspect="1"/>
-            </wp:cNvGraphicFramePr>
-            <a:graphic xmlns:a="http://schemas.openxmlformats.org/drawingml/2006/main">
-              <a:graphicData uri="http://schemas.openxmlformats.org/drawingml/2006/picture">
-                <pic:pic xmlns:pic="http://schemas.openxmlformats.org/drawingml/2006/picture">
-                  <pic:nvPicPr>
-                    <pic:cNvPr id="0" name="SequenceDiagram getProductListByCategory.png"/>
-                    <pic:cNvPicPr/>
-                  </pic:nvPicPr>
-                  <pic:blipFill>
-                    <a:blip r:embed="rId20">
-                      <a:extLst>
-                        <a:ext uri="{28A0092B-C50C-407E-A947-70E740481C1C}">
-                          <a14:useLocalDpi xmlns:a14="http://schemas.microsoft.com/office/drawing/2010/main" val="0"/>
-                        </a:ext>
-                      </a:extLst>
-                    </a:blip>
-                    <a:stretch>
-                      <a:fillRect/>
-                    </a:stretch>
-                  </pic:blipFill>
-                  <pic:spPr>
-                    <a:xfrm>
-                      <a:off x="0" y="0"/>
-                      <a:ext cx="5943600" cy="4705985"/>
-                    </a:xfrm>
-                    <a:prstGeom prst="rect">
-                      <a:avLst/>
-                    </a:prstGeom>
-                  </pic:spPr>
-                </pic:pic>
-              </a:graphicData>
-            </a:graphic>
-          </wp:inline>
-        </w:drawing>
-      </w:r>
-    </w:p>
-    <w:p>
-      <w:r>
-        <w:br w:type="page"/>
-      </w:r>
-    </w:p>
-    <w:p>
-      <w:pPr>
-        <w:pStyle w:val="Heading4"/>
-      </w:pPr>
-      <w:r>
-        <w:lastRenderedPageBreak/>
-        <w:t xml:space="preserve">5.1.4 </w:t>
-      </w:r>
-      <w:proofErr w:type="spellStart"/>
-      <w:proofErr w:type="gramStart"/>
-      <w:r>
-        <w:t>getProductInfo</w:t>
-      </w:r>
-      <w:proofErr w:type="spellEnd"/>
-      <w:proofErr w:type="gramEnd"/>
-      <w:r>
-        <w:t xml:space="preserve"> Sequence Diagram</w:t>
-      </w:r>
-    </w:p>
-    <w:p>
-      <w:r>
-        <w:rPr>
-          <w:noProof/>
-          <w:lang w:eastAsia="en-US"/>
         </w:rPr>
         <w:drawing>
           <wp:inline distT="0" distB="0" distL="0" distR="0" wp14:anchorId="577497D1" wp14:editId="2EF122B7">
@@ -14372,7 +14304,7 @@
                     <pic:cNvPicPr/>
                   </pic:nvPicPr>
                   <pic:blipFill>
-                    <a:blip r:embed="rId21">
+                    <a:blip r:embed="rId20">
                       <a:extLst>
                         <a:ext uri="{28A0092B-C50C-407E-A947-70E740481C1C}">
                           <a14:useLocalDpi xmlns:a14="http://schemas.microsoft.com/office/drawing/2010/main" val="0"/>
@@ -14465,7 +14397,6 @@
       <w:r>
         <w:rPr>
           <w:noProof/>
-          <w:lang w:eastAsia="en-US"/>
         </w:rPr>
         <w:drawing>
           <wp:inline distT="0" distB="0" distL="0" distR="0" wp14:anchorId="73CD8EA2" wp14:editId="2FE5D9FC">
@@ -14483,7 +14414,7 @@
                     <pic:cNvPicPr/>
                   </pic:nvPicPr>
                   <pic:blipFill>
-                    <a:blip r:embed="rId22" cstate="print">
+                    <a:blip r:embed="rId21" cstate="print">
                       <a:extLst>
                         <a:ext uri="{28A0092B-C50C-407E-A947-70E740481C1C}">
                           <a14:useLocalDpi xmlns:a14="http://schemas.microsoft.com/office/drawing/2010/main" val="0"/>
@@ -14542,7 +14473,6 @@
       <w:r>
         <w:rPr>
           <w:noProof/>
-          <w:lang w:eastAsia="en-US"/>
         </w:rPr>
         <w:drawing>
           <wp:inline distT="0" distB="0" distL="0" distR="0" wp14:anchorId="1FE85936" wp14:editId="2FB33D17">
@@ -14560,7 +14490,7 @@
                     <pic:cNvPicPr/>
                   </pic:nvPicPr>
                   <pic:blipFill>
-                    <a:blip r:embed="rId23" cstate="print">
+                    <a:blip r:embed="rId22" cstate="print">
                       <a:extLst>
                         <a:ext uri="{28A0092B-C50C-407E-A947-70E740481C1C}">
                           <a14:useLocalDpi xmlns:a14="http://schemas.microsoft.com/office/drawing/2010/main" val="0"/>
@@ -14617,7 +14547,6 @@
       <w:r>
         <w:rPr>
           <w:noProof/>
-          <w:lang w:eastAsia="en-US"/>
         </w:rPr>
         <w:drawing>
           <wp:inline distT="0" distB="0" distL="0" distR="0" wp14:anchorId="0A3B7858" wp14:editId="26848B68">
@@ -14635,7 +14564,7 @@
                     <pic:cNvPicPr/>
                   </pic:nvPicPr>
                   <pic:blipFill>
-                    <a:blip r:embed="rId24" cstate="print">
+                    <a:blip r:embed="rId23" cstate="print">
                       <a:extLst>
                         <a:ext uri="{28A0092B-C50C-407E-A947-70E740481C1C}">
                           <a14:useLocalDpi xmlns:a14="http://schemas.microsoft.com/office/drawing/2010/main" val="0"/>
@@ -14691,7 +14620,6 @@
       <w:r>
         <w:rPr>
           <w:noProof/>
-          <w:lang w:eastAsia="en-US"/>
         </w:rPr>
         <w:drawing>
           <wp:inline distT="0" distB="0" distL="0" distR="0" wp14:anchorId="45E4DA8A" wp14:editId="77A0BE17">
@@ -14709,7 +14637,7 @@
                     <pic:cNvPicPr/>
                   </pic:nvPicPr>
                   <pic:blipFill>
-                    <a:blip r:embed="rId25" cstate="print">
+                    <a:blip r:embed="rId24" cstate="print">
                       <a:extLst>
                         <a:ext uri="{28A0092B-C50C-407E-A947-70E740481C1C}">
                           <a14:useLocalDpi xmlns:a14="http://schemas.microsoft.com/office/drawing/2010/main" val="0"/>
@@ -14766,7 +14694,6 @@
       <w:r>
         <w:rPr>
           <w:noProof/>
-          <w:lang w:eastAsia="en-US"/>
         </w:rPr>
         <w:drawing>
           <wp:inline distT="0" distB="0" distL="0" distR="0">
@@ -14784,7 +14711,7 @@
                     <pic:cNvPicPr/>
                   </pic:nvPicPr>
                   <pic:blipFill>
-                    <a:blip r:embed="rId26" cstate="print">
+                    <a:blip r:embed="rId25" cstate="print">
                       <a:extLst>
                         <a:ext uri="{28A0092B-C50C-407E-A947-70E740481C1C}">
                           <a14:useLocalDpi xmlns:a14="http://schemas.microsoft.com/office/drawing/2010/main" val="0"/>
@@ -14846,7 +14773,6 @@
       <w:r>
         <w:rPr>
           <w:noProof/>
-          <w:lang w:eastAsia="en-US"/>
         </w:rPr>
         <w:drawing>
           <wp:inline distT="0" distB="0" distL="0" distR="0">
@@ -14864,7 +14790,7 @@
                     <pic:cNvPicPr/>
                   </pic:nvPicPr>
                   <pic:blipFill>
-                    <a:blip r:embed="rId27">
+                    <a:blip r:embed="rId26">
                       <a:extLst>
                         <a:ext uri="{28A0092B-C50C-407E-A947-70E740481C1C}">
                           <a14:useLocalDpi xmlns:a14="http://schemas.microsoft.com/office/drawing/2010/main" val="0"/>
@@ -14919,7 +14845,6 @@
       <w:r>
         <w:rPr>
           <w:noProof/>
-          <w:lang w:eastAsia="en-US"/>
         </w:rPr>
         <w:drawing>
           <wp:inline distT="0" distB="0" distL="0" distR="0">
@@ -14934,6 +14859,82 @@
                 <pic:pic xmlns:pic="http://schemas.openxmlformats.org/drawingml/2006/picture">
                   <pic:nvPicPr>
                     <pic:cNvPr id="0" name="SequenceDiagram doGet_CategoryAction.png"/>
+                    <pic:cNvPicPr/>
+                  </pic:nvPicPr>
+                  <pic:blipFill>
+                    <a:blip r:embed="rId27" cstate="print">
+                      <a:extLst>
+                        <a:ext uri="{28A0092B-C50C-407E-A947-70E740481C1C}">
+                          <a14:useLocalDpi xmlns:a14="http://schemas.microsoft.com/office/drawing/2010/main" val="0"/>
+                        </a:ext>
+                      </a:extLst>
+                    </a:blip>
+                    <a:stretch>
+                      <a:fillRect/>
+                    </a:stretch>
+                  </pic:blipFill>
+                  <pic:spPr>
+                    <a:xfrm>
+                      <a:off x="0" y="0"/>
+                      <a:ext cx="5274310" cy="3035935"/>
+                    </a:xfrm>
+                    <a:prstGeom prst="rect">
+                      <a:avLst/>
+                    </a:prstGeom>
+                  </pic:spPr>
+                </pic:pic>
+              </a:graphicData>
+            </a:graphic>
+          </wp:inline>
+        </w:drawing>
+      </w:r>
+    </w:p>
+    <w:p>
+      <w:pPr>
+        <w:jc w:val="left"/>
+      </w:pPr>
+    </w:p>
+    <w:p>
+      <w:pPr>
+        <w:pStyle w:val="Heading3"/>
+      </w:pPr>
+      <w:bookmarkStart w:id="46" w:name="_Toc434238764"/>
+      <w:proofErr w:type="gramStart"/>
+      <w:r>
+        <w:t xml:space="preserve">5.6  </w:t>
+      </w:r>
+      <w:proofErr w:type="spellStart"/>
+      <w:r>
+        <w:t>ProductDetailAction</w:t>
+      </w:r>
+      <w:proofErr w:type="spellEnd"/>
+      <w:proofErr w:type="gramEnd"/>
+      <w:r>
+        <w:t xml:space="preserve"> Controller</w:t>
+      </w:r>
+      <w:bookmarkEnd w:id="46"/>
+    </w:p>
+    <w:p>
+      <w:pPr>
+        <w:jc w:val="left"/>
+      </w:pPr>
+      <w:r>
+        <w:rPr>
+          <w:noProof/>
+        </w:rPr>
+        <w:drawing>
+          <wp:inline distT="0" distB="0" distL="0" distR="0">
+            <wp:extent cx="5274310" cy="3035935"/>
+            <wp:effectExtent l="0" t="0" r="2540" b="0"/>
+            <wp:docPr id="142" name="Picture 142"/>
+            <wp:cNvGraphicFramePr>
+              <a:graphicFrameLocks xmlns:a="http://schemas.openxmlformats.org/drawingml/2006/main" noChangeAspect="1"/>
+            </wp:cNvGraphicFramePr>
+            <a:graphic xmlns:a="http://schemas.openxmlformats.org/drawingml/2006/main">
+              <a:graphicData uri="http://schemas.openxmlformats.org/drawingml/2006/picture">
+                <pic:pic xmlns:pic="http://schemas.openxmlformats.org/drawingml/2006/picture">
+                  <pic:nvPicPr>
+                    <pic:cNvPr id="0" name="SequenceDiagram doGet_ProductDetailAction.png"/>
                     <pic:cNvPicPr/>
                   </pic:nvPicPr>
                   <pic:blipFill>
@@ -14973,83 +14974,6 @@
       <w:pPr>
         <w:pStyle w:val="Heading3"/>
       </w:pPr>
-      <w:bookmarkStart w:id="46" w:name="_Toc434238764"/>
-      <w:proofErr w:type="gramStart"/>
-      <w:r>
-        <w:t xml:space="preserve">5.6  </w:t>
-      </w:r>
-      <w:proofErr w:type="spellStart"/>
-      <w:r>
-        <w:t>ProductDetailAction</w:t>
-      </w:r>
-      <w:proofErr w:type="spellEnd"/>
-      <w:proofErr w:type="gramEnd"/>
-      <w:r>
-        <w:t xml:space="preserve"> Controller</w:t>
-      </w:r>
-      <w:bookmarkEnd w:id="46"/>
-    </w:p>
-    <w:p>
-      <w:pPr>
-        <w:jc w:val="left"/>
-      </w:pPr>
-      <w:r>
-        <w:rPr>
-          <w:noProof/>
-          <w:lang w:eastAsia="en-US"/>
-        </w:rPr>
-        <w:drawing>
-          <wp:inline distT="0" distB="0" distL="0" distR="0">
-            <wp:extent cx="5274310" cy="3035935"/>
-            <wp:effectExtent l="0" t="0" r="2540" b="0"/>
-            <wp:docPr id="142" name="Picture 142"/>
-            <wp:cNvGraphicFramePr>
-              <a:graphicFrameLocks xmlns:a="http://schemas.openxmlformats.org/drawingml/2006/main" noChangeAspect="1"/>
-            </wp:cNvGraphicFramePr>
-            <a:graphic xmlns:a="http://schemas.openxmlformats.org/drawingml/2006/main">
-              <a:graphicData uri="http://schemas.openxmlformats.org/drawingml/2006/picture">
-                <pic:pic xmlns:pic="http://schemas.openxmlformats.org/drawingml/2006/picture">
-                  <pic:nvPicPr>
-                    <pic:cNvPr id="0" name="SequenceDiagram doGet_ProductDetailAction.png"/>
-                    <pic:cNvPicPr/>
-                  </pic:nvPicPr>
-                  <pic:blipFill>
-                    <a:blip r:embed="rId29" cstate="print">
-                      <a:extLst>
-                        <a:ext uri="{28A0092B-C50C-407E-A947-70E740481C1C}">
-                          <a14:useLocalDpi xmlns:a14="http://schemas.microsoft.com/office/drawing/2010/main" val="0"/>
-                        </a:ext>
-                      </a:extLst>
-                    </a:blip>
-                    <a:stretch>
-                      <a:fillRect/>
-                    </a:stretch>
-                  </pic:blipFill>
-                  <pic:spPr>
-                    <a:xfrm>
-                      <a:off x="0" y="0"/>
-                      <a:ext cx="5274310" cy="3035935"/>
-                    </a:xfrm>
-                    <a:prstGeom prst="rect">
-                      <a:avLst/>
-                    </a:prstGeom>
-                  </pic:spPr>
-                </pic:pic>
-              </a:graphicData>
-            </a:graphic>
-          </wp:inline>
-        </w:drawing>
-      </w:r>
-    </w:p>
-    <w:p>
-      <w:pPr>
-        <w:jc w:val="left"/>
-      </w:pPr>
-    </w:p>
-    <w:p>
-      <w:pPr>
-        <w:pStyle w:val="Heading3"/>
-      </w:pPr>
       <w:bookmarkStart w:id="47" w:name="_Toc434238765"/>
       <w:proofErr w:type="gramStart"/>
       <w:r>
@@ -15079,7 +15003,6 @@
       <w:r>
         <w:rPr>
           <w:noProof/>
-          <w:lang w:eastAsia="en-US"/>
         </w:rPr>
         <w:drawing>
           <wp:inline distT="0" distB="0" distL="0" distR="0">
@@ -15097,7 +15020,7 @@
                     <pic:cNvPicPr/>
                   </pic:nvPicPr>
                   <pic:blipFill>
-                    <a:blip r:embed="rId30" cstate="print">
+                    <a:blip r:embed="rId29" cstate="print">
                       <a:extLst>
                         <a:ext uri="{28A0092B-C50C-407E-A947-70E740481C1C}">
                           <a14:useLocalDpi xmlns:a14="http://schemas.microsoft.com/office/drawing/2010/main" val="0"/>
@@ -15156,7 +15079,6 @@
       <w:r>
         <w:rPr>
           <w:noProof/>
-          <w:lang w:eastAsia="en-US"/>
         </w:rPr>
         <w:drawing>
           <wp:inline distT="0" distB="0" distL="0" distR="0">
@@ -15174,7 +15096,7 @@
                     <pic:cNvPicPr/>
                   </pic:nvPicPr>
                   <pic:blipFill>
-                    <a:blip r:embed="rId31">
+                    <a:blip r:embed="rId30">
                       <a:extLst>
                         <a:ext uri="{28A0092B-C50C-407E-A947-70E740481C1C}">
                           <a14:useLocalDpi xmlns:a14="http://schemas.microsoft.com/office/drawing/2010/main" val="0"/>
@@ -15239,7 +15161,6 @@
       <w:r>
         <w:rPr>
           <w:noProof/>
-          <w:lang w:eastAsia="en-US"/>
         </w:rPr>
         <w:drawing>
           <wp:inline distT="0" distB="0" distL="0" distR="0">
@@ -15257,7 +15178,7 @@
                     <pic:cNvPicPr/>
                   </pic:nvPicPr>
                   <pic:blipFill>
-                    <a:blip r:embed="rId32">
+                    <a:blip r:embed="rId31">
                       <a:extLst>
                         <a:ext uri="{28A0092B-C50C-407E-A947-70E740481C1C}">
                           <a14:useLocalDpi xmlns:a14="http://schemas.microsoft.com/office/drawing/2010/main" val="0"/>
@@ -15316,11 +15237,13 @@
     <w:p>
       <w:pPr>
         <w:jc w:val="left"/>
+        <w:rPr>
+          <w:rFonts w:hint="eastAsia"/>
+        </w:rPr>
       </w:pPr>
       <w:r>
         <w:rPr>
           <w:noProof/>
-          <w:lang w:eastAsia="en-US"/>
         </w:rPr>
         <w:drawing>
           <wp:inline distT="0" distB="0" distL="0" distR="0">
@@ -15338,7 +15261,7 @@
                     <pic:cNvPicPr/>
                   </pic:nvPicPr>
                   <pic:blipFill>
-                    <a:blip r:embed="rId33" cstate="print">
+                    <a:blip r:embed="rId32" cstate="print">
                       <a:extLst>
                         <a:ext uri="{28A0092B-C50C-407E-A947-70E740481C1C}">
                           <a14:useLocalDpi xmlns:a14="http://schemas.microsoft.com/office/drawing/2010/main" val="0"/>
@@ -15367,61 +15290,6 @@
     </w:p>
     <w:p>
       <w:pPr>
-        <w:jc w:val="left"/>
-      </w:pPr>
-    </w:p>
-    <w:p>
-      <w:pPr>
-        <w:jc w:val="left"/>
-      </w:pPr>
-    </w:p>
-    <w:p>
-      <w:pPr>
-        <w:jc w:val="left"/>
-      </w:pPr>
-    </w:p>
-    <w:p>
-      <w:pPr>
-        <w:jc w:val="left"/>
-      </w:pPr>
-    </w:p>
-    <w:p>
-      <w:pPr>
-        <w:jc w:val="left"/>
-      </w:pPr>
-    </w:p>
-    <w:p>
-      <w:pPr>
-        <w:jc w:val="left"/>
-      </w:pPr>
-    </w:p>
-    <w:p>
-      <w:pPr>
-        <w:jc w:val="left"/>
-      </w:pPr>
-    </w:p>
-    <w:p>
-      <w:pPr>
-        <w:jc w:val="left"/>
-      </w:pPr>
-    </w:p>
-    <w:p>
-      <w:pPr>
-        <w:jc w:val="left"/>
-      </w:pPr>
-    </w:p>
-    <w:p>
-      <w:pPr>
-        <w:jc w:val="left"/>
-      </w:pPr>
-    </w:p>
-    <w:p>
-      <w:pPr>
-        <w:jc w:val="left"/>
-      </w:pPr>
-    </w:p>
-    <w:p>
-      <w:pPr>
         <w:pStyle w:val="Heading2"/>
         <w:spacing w:after="120" w:line="360" w:lineRule="auto"/>
       </w:pPr>
@@ -15430,6 +15298,7 @@
         <w:rPr>
           <w:rFonts w:hint="eastAsia"/>
         </w:rPr>
+        <w:lastRenderedPageBreak/>
         <w:t>6</w:t>
       </w:r>
       <w:r>
@@ -15452,24 +15321,138 @@
     </w:p>
     <w:p/>
     <w:p>
+      <w:pPr>
+        <w:jc w:val="center"/>
+      </w:pPr>
       <w:r>
         <w:rPr>
           <w:noProof/>
-          <w:lang w:eastAsia="en-US"/>
         </w:rPr>
         <w:drawing>
           <wp:inline distT="0" distB="0" distL="0" distR="0" wp14:anchorId="78A35508" wp14:editId="2D02075F">
-            <wp:extent cx="5274310" cy="2387600"/>
-            <wp:effectExtent l="0" t="0" r="2540" b="0"/>
+            <wp:extent cx="3960000" cy="2520000"/>
+            <wp:effectExtent l="19050" t="19050" r="21590" b="13970"/>
             <wp:docPr id="174" name="Picture 174"/>
             <wp:cNvGraphicFramePr>
-              <a:graphicFrameLocks xmlns:a="http://schemas.openxmlformats.org/drawingml/2006/main" noChangeAspect="1"/>
+              <a:graphicFrameLocks xmlns:a="http://schemas.openxmlformats.org/drawingml/2006/main"/>
             </wp:cNvGraphicFramePr>
             <a:graphic xmlns:a="http://schemas.openxmlformats.org/drawingml/2006/main">
               <a:graphicData uri="http://schemas.openxmlformats.org/drawingml/2006/picture">
                 <pic:pic xmlns:pic="http://schemas.openxmlformats.org/drawingml/2006/picture">
                   <pic:nvPicPr>
                     <pic:cNvPr id="0" name="IndexPage.jpg"/>
+                    <pic:cNvPicPr/>
+                  </pic:nvPicPr>
+                  <pic:blipFill>
+                    <a:blip r:embed="rId33" cstate="print">
+                      <a:extLst>
+                        <a:ext uri="{28A0092B-C50C-407E-A947-70E740481C1C}">
+                          <a14:useLocalDpi xmlns:a14="http://schemas.microsoft.com/office/drawing/2010/main" val="0"/>
+                        </a:ext>
+                      </a:extLst>
+                    </a:blip>
+                    <a:stretch>
+                      <a:fillRect/>
+                    </a:stretch>
+                  </pic:blipFill>
+                  <pic:spPr>
+                    <a:xfrm>
+                      <a:off x="0" y="0"/>
+                      <a:ext cx="3960000" cy="2520000"/>
+                    </a:xfrm>
+                    <a:prstGeom prst="rect">
+                      <a:avLst/>
+                    </a:prstGeom>
+                    <a:ln w="9525">
+                      <a:solidFill>
+                        <a:srgbClr val="FF0000"/>
+                      </a:solidFill>
+                    </a:ln>
+                  </pic:spPr>
+                </pic:pic>
+              </a:graphicData>
+            </a:graphic>
+          </wp:inline>
+        </w:drawing>
+      </w:r>
+    </w:p>
+    <w:p>
+      <w:pPr>
+        <w:pStyle w:val="Caption"/>
+        <w:jc w:val="center"/>
+      </w:pPr>
+      <w:r>
+        <w:t xml:space="preserve">Figure </w:t>
+      </w:r>
+      <w:r>
+        <w:fldChar w:fldCharType="begin"/>
+      </w:r>
+      <w:r>
+        <w:instrText xml:space="preserve"> SEQ Figure \* ARABI</w:instrText>
+      </w:r>
+      <w:r>
+        <w:instrText xml:space="preserve">C </w:instrText>
+      </w:r>
+      <w:r>
+        <w:fldChar w:fldCharType="separate"/>
+      </w:r>
+      <w:r>
+        <w:rPr>
+          <w:noProof/>
+        </w:rPr>
+        <w:t>9</w:t>
+      </w:r>
+      <w:r>
+        <w:rPr>
+          <w:noProof/>
+        </w:rPr>
+        <w:fldChar w:fldCharType="end"/>
+      </w:r>
+      <w:r>
+        <w:t xml:space="preserve">  CS Store Home Page</w:t>
+      </w:r>
+    </w:p>
+    <w:p>
+      <w:pPr>
+        <w:rPr>
+          <w:lang w:eastAsia="en-US"/>
+        </w:rPr>
+      </w:pPr>
+      <w:r>
+        <w:rPr>
+          <w:lang w:eastAsia="en-US"/>
+        </w:rPr>
+        <w:t>Once the user selects what he wants to search, the search details are presented as seen in Figure 10.</w:t>
+      </w:r>
+    </w:p>
+    <w:p>
+      <w:pPr>
+        <w:rPr>
+          <w:lang w:eastAsia="en-US"/>
+        </w:rPr>
+      </w:pPr>
+    </w:p>
+    <w:p>
+      <w:pPr>
+        <w:jc w:val="center"/>
+      </w:pPr>
+      <w:r>
+        <w:rPr>
+          <w:noProof/>
+        </w:rPr>
+        <w:drawing>
+          <wp:inline distT="0" distB="0" distL="0" distR="0" wp14:anchorId="3E0EE339" wp14:editId="5C2FCE0F">
+            <wp:extent cx="3960000" cy="2520000"/>
+            <wp:effectExtent l="19050" t="19050" r="21590" b="13970"/>
+            <wp:docPr id="173" name="Picture 173"/>
+            <wp:cNvGraphicFramePr>
+              <a:graphicFrameLocks xmlns:a="http://schemas.openxmlformats.org/drawingml/2006/main"/>
+            </wp:cNvGraphicFramePr>
+            <a:graphic xmlns:a="http://schemas.openxmlformats.org/drawingml/2006/main">
+              <a:graphicData uri="http://schemas.openxmlformats.org/drawingml/2006/picture">
+                <pic:pic xmlns:pic="http://schemas.openxmlformats.org/drawingml/2006/picture">
+                  <pic:nvPicPr>
+                    <pic:cNvPr id="0" name="Category.jpg"/>
                     <pic:cNvPicPr/>
                   </pic:nvPicPr>
                   <pic:blipFill>
@@ -15487,11 +15470,16 @@
                   <pic:spPr>
                     <a:xfrm>
                       <a:off x="0" y="0"/>
-                      <a:ext cx="5274310" cy="2387600"/>
+                      <a:ext cx="3960000" cy="2520000"/>
                     </a:xfrm>
                     <a:prstGeom prst="rect">
                       <a:avLst/>
                     </a:prstGeom>
+                    <a:ln w="9525">
+                      <a:solidFill>
+                        <a:srgbClr val="FF0000"/>
+                      </a:solidFill>
+                    </a:ln>
                   </pic:spPr>
                 </pic:pic>
               </a:graphicData>
@@ -15503,23 +15491,35 @@
     <w:p>
       <w:pPr>
         <w:pStyle w:val="Caption"/>
+        <w:jc w:val="center"/>
       </w:pPr>
       <w:r>
         <w:t xml:space="preserve">Figure </w:t>
       </w:r>
-      <w:fldSimple w:instr=" SEQ Figure \* ARABIC ">
-        <w:r>
-          <w:rPr>
-            <w:noProof/>
-          </w:rPr>
-          <w:t>9</w:t>
-        </w:r>
-      </w:fldSimple>
-      <w:proofErr w:type="gramStart"/>
-      <w:r>
-        <w:t xml:space="preserve">  CS Store Home Page</w:t>
-      </w:r>
-      <w:proofErr w:type="gramEnd"/>
+      <w:r>
+        <w:fldChar w:fldCharType="begin"/>
+      </w:r>
+      <w:r>
+        <w:instrText xml:space="preserve"> SEQ Figure \* ARABIC </w:instrText>
+      </w:r>
+      <w:r>
+        <w:fldChar w:fldCharType="separate"/>
+      </w:r>
+      <w:r>
+        <w:rPr>
+          <w:noProof/>
+        </w:rPr>
+        <w:t>10</w:t>
+      </w:r>
+      <w:r>
+        <w:rPr>
+          <w:noProof/>
+        </w:rPr>
+        <w:fldChar w:fldCharType="end"/>
+      </w:r>
+      <w:r>
+        <w:t xml:space="preserve">  Browse Detail Page</w:t>
+      </w:r>
     </w:p>
     <w:p>
       <w:pPr>
@@ -15531,36 +15531,32 @@
         <w:rPr>
           <w:lang w:eastAsia="en-US"/>
         </w:rPr>
-        <w:t>Once the user selects what he wants to search, the search details are presented as seen in Figure 10.</w:t>
+        <w:t>The user can add whatever items he wants to the shopping cart and then select to view the shopping cart as seen in Figure 11.</w:t>
       </w:r>
     </w:p>
+    <w:p/>
     <w:p>
       <w:pPr>
-        <w:rPr>
-          <w:lang w:eastAsia="en-US"/>
-        </w:rPr>
-      </w:pPr>
-    </w:p>
-    <w:p>
+        <w:jc w:val="center"/>
+      </w:pPr>
       <w:r>
         <w:rPr>
           <w:noProof/>
-          <w:lang w:eastAsia="en-US"/>
         </w:rPr>
         <w:lastRenderedPageBreak/>
         <w:drawing>
-          <wp:inline distT="0" distB="0" distL="0" distR="0" wp14:anchorId="3E0EE339" wp14:editId="5C2FCE0F">
-            <wp:extent cx="5274310" cy="1986915"/>
-            <wp:effectExtent l="0" t="0" r="2540" b="0"/>
-            <wp:docPr id="173" name="Picture 173"/>
+          <wp:inline distT="0" distB="0" distL="0" distR="0" wp14:anchorId="59319221" wp14:editId="5DBFED6E">
+            <wp:extent cx="3960000" cy="2520000"/>
+            <wp:effectExtent l="19050" t="19050" r="21590" b="13970"/>
+            <wp:docPr id="172" name="Picture 172"/>
             <wp:cNvGraphicFramePr>
-              <a:graphicFrameLocks xmlns:a="http://schemas.openxmlformats.org/drawingml/2006/main" noChangeAspect="1"/>
+              <a:graphicFrameLocks xmlns:a="http://schemas.openxmlformats.org/drawingml/2006/main"/>
             </wp:cNvGraphicFramePr>
             <a:graphic xmlns:a="http://schemas.openxmlformats.org/drawingml/2006/main">
               <a:graphicData uri="http://schemas.openxmlformats.org/drawingml/2006/picture">
                 <pic:pic xmlns:pic="http://schemas.openxmlformats.org/drawingml/2006/picture">
                   <pic:nvPicPr>
-                    <pic:cNvPr id="0" name="Category.jpg"/>
+                    <pic:cNvPr id="0" name="Cart.jpg"/>
                     <pic:cNvPicPr/>
                   </pic:nvPicPr>
                   <pic:blipFill>
@@ -15578,11 +15574,16 @@
                   <pic:spPr>
                     <a:xfrm>
                       <a:off x="0" y="0"/>
-                      <a:ext cx="5274310" cy="1986915"/>
+                      <a:ext cx="3960000" cy="2520000"/>
                     </a:xfrm>
                     <a:prstGeom prst="rect">
                       <a:avLst/>
                     </a:prstGeom>
+                    <a:ln>
+                      <a:solidFill>
+                        <a:srgbClr val="FF0000"/>
+                      </a:solidFill>
+                    </a:ln>
                   </pic:spPr>
                 </pic:pic>
               </a:graphicData>
@@ -15594,62 +15595,62 @@
     <w:p>
       <w:pPr>
         <w:pStyle w:val="Caption"/>
+        <w:jc w:val="center"/>
       </w:pPr>
       <w:r>
         <w:t xml:space="preserve">Figure </w:t>
       </w:r>
-      <w:fldSimple w:instr=" SEQ Figure \* ARABIC ">
-        <w:r>
-          <w:rPr>
-            <w:noProof/>
-          </w:rPr>
-          <w:t>10</w:t>
-        </w:r>
-      </w:fldSimple>
-      <w:r>
-        <w:t xml:space="preserve">  Browse Detail Page</w:t>
+      <w:r>
+        <w:fldChar w:fldCharType="begin"/>
+      </w:r>
+      <w:r>
+        <w:instrText xml:space="preserve"> SEQ Figure \* ARABIC </w:instrText>
+      </w:r>
+      <w:r>
+        <w:fldChar w:fldCharType="separate"/>
+      </w:r>
+      <w:r>
+        <w:rPr>
+          <w:noProof/>
+        </w:rPr>
+        <w:t>11</w:t>
+      </w:r>
+      <w:r>
+        <w:rPr>
+          <w:noProof/>
+        </w:rPr>
+        <w:fldChar w:fldCharType="end"/>
+      </w:r>
+      <w:r>
+        <w:t xml:space="preserve">  Shopping Cart Page</w:t>
       </w:r>
     </w:p>
     <w:p>
-      <w:pPr>
-        <w:rPr>
-          <w:lang w:eastAsia="en-US"/>
-        </w:rPr>
-      </w:pPr>
+      <w:r>
+        <w:t>Once the user reviews the items in the cart, he can select to Checkout.  It is assumed in this flow that the user is already signed in.  Figure 12 shows the payment page.</w:t>
+      </w:r>
     </w:p>
     <w:p>
       <w:pPr>
-        <w:rPr>
-          <w:lang w:eastAsia="en-US"/>
-        </w:rPr>
-      </w:pPr>
-      <w:r>
-        <w:rPr>
-          <w:lang w:eastAsia="en-US"/>
-        </w:rPr>
-        <w:t>The user can add whatever items he wants to the shopping cart and then select to view the shopping cart as seen in Figure 11.</w:t>
-      </w:r>
-    </w:p>
-    <w:p/>
-    <w:p>
+        <w:jc w:val="center"/>
+      </w:pPr>
       <w:r>
         <w:rPr>
           <w:noProof/>
-          <w:lang w:eastAsia="en-US"/>
         </w:rPr>
         <w:drawing>
-          <wp:inline distT="0" distB="0" distL="0" distR="0" wp14:anchorId="59319221" wp14:editId="5DBFED6E">
-            <wp:extent cx="5274310" cy="2202815"/>
-            <wp:effectExtent l="0" t="0" r="2540" b="6985"/>
-            <wp:docPr id="172" name="Picture 172"/>
+          <wp:inline distT="0" distB="0" distL="0" distR="0" wp14:anchorId="3E59969D" wp14:editId="0DF3ECF7">
+            <wp:extent cx="3960000" cy="2520000"/>
+            <wp:effectExtent l="19050" t="19050" r="21590" b="13970"/>
+            <wp:docPr id="175" name="Picture 175"/>
             <wp:cNvGraphicFramePr>
-              <a:graphicFrameLocks xmlns:a="http://schemas.openxmlformats.org/drawingml/2006/main" noChangeAspect="1"/>
+              <a:graphicFrameLocks xmlns:a="http://schemas.openxmlformats.org/drawingml/2006/main"/>
             </wp:cNvGraphicFramePr>
             <a:graphic xmlns:a="http://schemas.openxmlformats.org/drawingml/2006/main">
               <a:graphicData uri="http://schemas.openxmlformats.org/drawingml/2006/picture">
                 <pic:pic xmlns:pic="http://schemas.openxmlformats.org/drawingml/2006/picture">
                   <pic:nvPicPr>
-                    <pic:cNvPr id="0" name="Cart.jpg"/>
+                    <pic:cNvPr id="0" name="payment.jpg"/>
                     <pic:cNvPicPr/>
                   </pic:nvPicPr>
                   <pic:blipFill>
@@ -15667,11 +15668,16 @@
                   <pic:spPr>
                     <a:xfrm>
                       <a:off x="0" y="0"/>
-                      <a:ext cx="5274310" cy="2202815"/>
+                      <a:ext cx="3960000" cy="2520000"/>
                     </a:xfrm>
                     <a:prstGeom prst="rect">
                       <a:avLst/>
                     </a:prstGeom>
+                    <a:ln>
+                      <a:solidFill>
+                        <a:srgbClr val="FF0000"/>
+                      </a:solidFill>
+                    </a:ln>
                   </pic:spPr>
                 </pic:pic>
               </a:graphicData>
@@ -15683,47 +15689,78 @@
     <w:p>
       <w:pPr>
         <w:pStyle w:val="Caption"/>
+        <w:jc w:val="center"/>
       </w:pPr>
       <w:r>
         <w:t xml:space="preserve">Figure </w:t>
       </w:r>
-      <w:fldSimple w:instr=" SEQ Figure \* ARABIC ">
-        <w:r>
-          <w:rPr>
-            <w:noProof/>
-          </w:rPr>
-          <w:t>11</w:t>
-        </w:r>
-      </w:fldSimple>
-      <w:r>
-        <w:t xml:space="preserve">  Shopping Cart Page</w:t>
+      <w:r>
+        <w:fldChar w:fldCharType="begin"/>
+      </w:r>
+      <w:r>
+        <w:instrText xml:space="preserve"> SEQ Figure \* ARABIC </w:instrText>
+      </w:r>
+      <w:r>
+        <w:fldChar w:fldCharType="separate"/>
+      </w:r>
+      <w:r>
+        <w:rPr>
+          <w:noProof/>
+        </w:rPr>
+        <w:t>12</w:t>
+      </w:r>
+      <w:r>
+        <w:rPr>
+          <w:noProof/>
+        </w:rPr>
+        <w:fldChar w:fldCharType="end"/>
+      </w:r>
+      <w:r>
+        <w:t xml:space="preserve">  Payment Page</w:t>
       </w:r>
     </w:p>
     <w:p>
-      <w:r>
-        <w:t>Once the user reviews the items in the cart, he can select to Checkout.  It is assumed in this flow that the user is already signed in.  Figure 12 shows the payment page.</w:t>
+      <w:pPr>
+        <w:rPr>
+          <w:lang w:eastAsia="en-US"/>
+        </w:rPr>
+      </w:pPr>
+      <w:r>
+        <w:rPr>
+          <w:lang w:eastAsia="en-US"/>
+        </w:rPr>
+        <w:t>Once the user enters the required information, he clicks “Pay Now” and a thank you page is then displayed as seen below.</w:t>
       </w:r>
     </w:p>
     <w:p>
+      <w:pPr>
+        <w:rPr>
+          <w:lang w:eastAsia="en-US"/>
+        </w:rPr>
+      </w:pPr>
+    </w:p>
+    <w:p>
+      <w:pPr>
+        <w:jc w:val="center"/>
+      </w:pPr>
       <w:r>
         <w:rPr>
           <w:noProof/>
-          <w:lang w:eastAsia="en-US"/>
         </w:rPr>
         <w:lastRenderedPageBreak/>
         <w:drawing>
-          <wp:inline distT="0" distB="0" distL="0" distR="0" wp14:anchorId="3E59969D" wp14:editId="0DF3ECF7">
-            <wp:extent cx="5274310" cy="2388870"/>
-            <wp:effectExtent l="0" t="0" r="2540" b="0"/>
-            <wp:docPr id="175" name="Picture 175"/>
+          <wp:inline distT="0" distB="0" distL="0" distR="0" wp14:anchorId="61D670BB" wp14:editId="7AAFAE31">
+            <wp:extent cx="3960000" cy="2520000"/>
+            <wp:effectExtent l="19050" t="19050" r="21590" b="13970"/>
+            <wp:docPr id="176" name="Picture 176"/>
             <wp:cNvGraphicFramePr>
-              <a:graphicFrameLocks xmlns:a="http://schemas.openxmlformats.org/drawingml/2006/main" noChangeAspect="1"/>
+              <a:graphicFrameLocks xmlns:a="http://schemas.openxmlformats.org/drawingml/2006/main"/>
             </wp:cNvGraphicFramePr>
             <a:graphic xmlns:a="http://schemas.openxmlformats.org/drawingml/2006/main">
               <a:graphicData uri="http://schemas.openxmlformats.org/drawingml/2006/picture">
                 <pic:pic xmlns:pic="http://schemas.openxmlformats.org/drawingml/2006/picture">
                   <pic:nvPicPr>
-                    <pic:cNvPr id="0" name="payment.jpg"/>
+                    <pic:cNvPr id="0" name="thankyou.jpg"/>
                     <pic:cNvPicPr/>
                   </pic:nvPicPr>
                   <pic:blipFill>
@@ -15741,11 +15778,16 @@
                   <pic:spPr>
                     <a:xfrm>
                       <a:off x="0" y="0"/>
-                      <a:ext cx="5274310" cy="2388870"/>
+                      <a:ext cx="3960000" cy="2520000"/>
                     </a:xfrm>
                     <a:prstGeom prst="rect">
                       <a:avLst/>
                     </a:prstGeom>
+                    <a:ln>
+                      <a:solidFill>
+                        <a:srgbClr val="FF0000"/>
+                      </a:solidFill>
+                    </a:ln>
                   </pic:spPr>
                 </pic:pic>
               </a:graphicData>
@@ -15757,119 +15799,39 @@
     <w:p>
       <w:pPr>
         <w:pStyle w:val="Caption"/>
+        <w:jc w:val="center"/>
+        <w:rPr>
+          <w:rFonts w:hint="eastAsia"/>
+        </w:rPr>
       </w:pPr>
       <w:r>
         <w:t xml:space="preserve">Figure </w:t>
       </w:r>
-      <w:fldSimple w:instr=" SEQ Figure \* ARABIC ">
-        <w:r>
-          <w:rPr>
-            <w:noProof/>
-          </w:rPr>
-          <w:t>12</w:t>
-        </w:r>
-      </w:fldSimple>
-      <w:r>
-        <w:t xml:space="preserve">  Payment Page</w:t>
+      <w:r>
+        <w:fldChar w:fldCharType="begin"/>
+      </w:r>
+      <w:r>
+        <w:instrText xml:space="preserve"> SEQ Figure \* ARABIC </w:instrText>
+      </w:r>
+      <w:r>
+        <w:fldChar w:fldCharType="separate"/>
+      </w:r>
+      <w:r>
+        <w:rPr>
+          <w:noProof/>
+        </w:rPr>
+        <w:t>13</w:t>
+      </w:r>
+      <w:r>
+        <w:rPr>
+          <w:noProof/>
+        </w:rPr>
+        <w:fldChar w:fldCharType="end"/>
+      </w:r>
+      <w:r>
+        <w:t xml:space="preserve">  Confirmation Page</w:t>
       </w:r>
     </w:p>
-    <w:p>
-      <w:pPr>
-        <w:rPr>
-          <w:lang w:eastAsia="en-US"/>
-        </w:rPr>
-      </w:pPr>
-    </w:p>
-    <w:p>
-      <w:pPr>
-        <w:rPr>
-          <w:lang w:eastAsia="en-US"/>
-        </w:rPr>
-      </w:pPr>
-      <w:r>
-        <w:rPr>
-          <w:lang w:eastAsia="en-US"/>
-        </w:rPr>
-        <w:t>Once the user enters the required information, he clicks “Pay Now” and a thank you page is then displayed as seen below.</w:t>
-      </w:r>
-    </w:p>
-    <w:p>
-      <w:pPr>
-        <w:rPr>
-          <w:lang w:eastAsia="en-US"/>
-        </w:rPr>
-      </w:pPr>
-    </w:p>
-    <w:p>
-      <w:r>
-        <w:rPr>
-          <w:noProof/>
-          <w:lang w:eastAsia="en-US"/>
-        </w:rPr>
-        <w:drawing>
-          <wp:inline distT="0" distB="0" distL="0" distR="0" wp14:anchorId="61D670BB" wp14:editId="7AAFAE31">
-            <wp:extent cx="5274310" cy="2025650"/>
-            <wp:effectExtent l="0" t="0" r="2540" b="0"/>
-            <wp:docPr id="176" name="Picture 176"/>
-            <wp:cNvGraphicFramePr>
-              <a:graphicFrameLocks xmlns:a="http://schemas.openxmlformats.org/drawingml/2006/main" noChangeAspect="1"/>
-            </wp:cNvGraphicFramePr>
-            <a:graphic xmlns:a="http://schemas.openxmlformats.org/drawingml/2006/main">
-              <a:graphicData uri="http://schemas.openxmlformats.org/drawingml/2006/picture">
-                <pic:pic xmlns:pic="http://schemas.openxmlformats.org/drawingml/2006/picture">
-                  <pic:nvPicPr>
-                    <pic:cNvPr id="0" name="thankyou.jpg"/>
-                    <pic:cNvPicPr/>
-                  </pic:nvPicPr>
-                  <pic:blipFill>
-                    <a:blip r:embed="rId38" cstate="print">
-                      <a:extLst>
-                        <a:ext uri="{28A0092B-C50C-407E-A947-70E740481C1C}">
-                          <a14:useLocalDpi xmlns:a14="http://schemas.microsoft.com/office/drawing/2010/main" val="0"/>
-                        </a:ext>
-                      </a:extLst>
-                    </a:blip>
-                    <a:stretch>
-                      <a:fillRect/>
-                    </a:stretch>
-                  </pic:blipFill>
-                  <pic:spPr>
-                    <a:xfrm>
-                      <a:off x="0" y="0"/>
-                      <a:ext cx="5274310" cy="2025650"/>
-                    </a:xfrm>
-                    <a:prstGeom prst="rect">
-                      <a:avLst/>
-                    </a:prstGeom>
-                  </pic:spPr>
-                </pic:pic>
-              </a:graphicData>
-            </a:graphic>
-          </wp:inline>
-        </w:drawing>
-      </w:r>
-    </w:p>
-    <w:p>
-      <w:pPr>
-        <w:pStyle w:val="Caption"/>
-      </w:pPr>
-      <w:r>
-        <w:t xml:space="preserve">Figure </w:t>
-      </w:r>
-      <w:fldSimple w:instr=" SEQ Figure \* ARABIC ">
-        <w:r>
-          <w:rPr>
-            <w:noProof/>
-          </w:rPr>
-          <w:t>13</w:t>
-        </w:r>
-      </w:fldSimple>
-      <w:r>
-        <w:t xml:space="preserve">  Confirmation Page</w:t>
-      </w:r>
-    </w:p>
-    <w:p/>
-    <w:p/>
     <w:p>
       <w:pPr>
         <w:pStyle w:val="Heading2"/>
@@ -15895,7 +15857,6 @@
       </w:pPr>
       <w:bookmarkStart w:id="54" w:name="_Toc434238771"/>
       <w:r>
-        <w:lastRenderedPageBreak/>
         <w:t>8</w:t>
       </w:r>
       <w:r>
@@ -16090,19 +16051,15 @@
             <w:r>
               <w:t xml:space="preserve">HTML, </w:t>
             </w:r>
-            <w:proofErr w:type="spellStart"/>
-            <w:r>
-              <w:t>javascript</w:t>
-            </w:r>
-            <w:proofErr w:type="spellEnd"/>
+            <w:r>
+              <w:t>JavaScript</w:t>
+            </w:r>
             <w:r>
               <w:t xml:space="preserve">, </w:t>
             </w:r>
-            <w:proofErr w:type="spellStart"/>
-            <w:r>
-              <w:t>jquery</w:t>
-            </w:r>
-            <w:proofErr w:type="spellEnd"/>
+            <w:r>
+              <w:t>jQuery</w:t>
+            </w:r>
           </w:p>
         </w:tc>
       </w:tr>
@@ -16156,6 +16113,7 @@
               <w:jc w:val="center"/>
             </w:pPr>
             <w:r>
+              <w:lastRenderedPageBreak/>
               <w:t>Cynthia Torkuma Ikongo</w:t>
             </w:r>
           </w:p>
@@ -16193,8 +16151,8 @@
 </file>
 
 <file path=word/numbering.xml><?xml version="1.0" encoding="utf-8"?>
-<w:numbering xmlns:wpc="http://schemas.microsoft.com/office/word/2010/wordprocessingCanvas" xmlns:mc="http://schemas.openxmlformats.org/markup-compatibility/2006" xmlns:o="urn:schemas-microsoft-com:office:office" xmlns:r="http://schemas.openxmlformats.org/officeDocument/2006/relationships" xmlns:m="http://schemas.openxmlformats.org/officeDocument/2006/math" xmlns:v="urn:schemas-microsoft-com:vml" xmlns:wp14="http://schemas.microsoft.com/office/word/2010/wordprocessingDrawing" xmlns:wp="http://schemas.openxmlformats.org/drawingml/2006/wordprocessingDrawing" xmlns:w10="urn:schemas-microsoft-com:office:word" xmlns:w="http://schemas.openxmlformats.org/wordprocessingml/2006/main" xmlns:w14="http://schemas.microsoft.com/office/word/2010/wordml" xmlns:wpg="http://schemas.microsoft.com/office/word/2010/wordprocessingGroup" xmlns:wpi="http://schemas.microsoft.com/office/word/2010/wordprocessingInk" xmlns:wne="http://schemas.microsoft.com/office/word/2006/wordml" xmlns:wps="http://schemas.microsoft.com/office/word/2010/wordprocessingShape" mc:Ignorable="w14 wp14">
-  <w:abstractNum w:abstractNumId="0">
+<w:numbering xmlns:wpc="http://schemas.microsoft.com/office/word/2010/wordprocessingCanvas" xmlns:mc="http://schemas.openxmlformats.org/markup-compatibility/2006" xmlns:o="urn:schemas-microsoft-com:office:office" xmlns:r="http://schemas.openxmlformats.org/officeDocument/2006/relationships" xmlns:m="http://schemas.openxmlformats.org/officeDocument/2006/math" xmlns:v="urn:schemas-microsoft-com:vml" xmlns:wp14="http://schemas.microsoft.com/office/word/2010/wordprocessingDrawing" xmlns:wp="http://schemas.openxmlformats.org/drawingml/2006/wordprocessingDrawing" xmlns:w10="urn:schemas-microsoft-com:office:word" xmlns:w="http://schemas.openxmlformats.org/wordprocessingml/2006/main" xmlns:w14="http://schemas.microsoft.com/office/word/2010/wordml" xmlns:w15="http://schemas.microsoft.com/office/word/2012/wordml" xmlns:wpg="http://schemas.microsoft.com/office/word/2010/wordprocessingGroup" xmlns:wpi="http://schemas.microsoft.com/office/word/2010/wordprocessingInk" xmlns:wne="http://schemas.microsoft.com/office/word/2006/wordml" xmlns:wps="http://schemas.microsoft.com/office/word/2010/wordprocessingShape" mc:Ignorable="w14 w15 wp14">
+  <w:abstractNum w:abstractNumId="0" w15:restartNumberingAfterBreak="0">
     <w:nsid w:val="00000006"/>
     <w:multiLevelType w:val="multilevel"/>
     <w:tmpl w:val="00000006"/>
@@ -16308,7 +16266,7 @@
       </w:pPr>
     </w:lvl>
   </w:abstractNum>
-  <w:abstractNum w:abstractNumId="1">
+  <w:abstractNum w:abstractNumId="1" w15:restartNumberingAfterBreak="0">
     <w:nsid w:val="00000007"/>
     <w:multiLevelType w:val="singleLevel"/>
     <w:tmpl w:val="00000007"/>
@@ -16326,7 +16284,7 @@
       </w:pPr>
     </w:lvl>
   </w:abstractNum>
-  <w:abstractNum w:abstractNumId="2">
+  <w:abstractNum w:abstractNumId="2" w15:restartNumberingAfterBreak="0">
     <w:nsid w:val="00000008"/>
     <w:multiLevelType w:val="multilevel"/>
     <w:tmpl w:val="3790DDFC"/>
@@ -16440,7 +16398,7 @@
       </w:pPr>
     </w:lvl>
   </w:abstractNum>
-  <w:abstractNum w:abstractNumId="3">
+  <w:abstractNum w:abstractNumId="3" w15:restartNumberingAfterBreak="0">
     <w:nsid w:val="0000000B"/>
     <w:multiLevelType w:val="singleLevel"/>
     <w:tmpl w:val="0000000B"/>
@@ -16458,7 +16416,7 @@
       </w:pPr>
     </w:lvl>
   </w:abstractNum>
-  <w:abstractNum w:abstractNumId="4">
+  <w:abstractNum w:abstractNumId="4" w15:restartNumberingAfterBreak="0">
     <w:nsid w:val="00A31F1F"/>
     <w:multiLevelType w:val="hybridMultilevel"/>
     <w:tmpl w:val="3198F972"/>
@@ -16571,7 +16529,7 @@
       </w:rPr>
     </w:lvl>
   </w:abstractNum>
-  <w:abstractNum w:abstractNumId="5">
+  <w:abstractNum w:abstractNumId="5" w15:restartNumberingAfterBreak="0">
     <w:nsid w:val="04265C0D"/>
     <w:multiLevelType w:val="hybridMultilevel"/>
     <w:tmpl w:val="BF8E623E"/>
@@ -16660,7 +16618,7 @@
       </w:pPr>
     </w:lvl>
   </w:abstractNum>
-  <w:abstractNum w:abstractNumId="6">
+  <w:abstractNum w:abstractNumId="6" w15:restartNumberingAfterBreak="0">
     <w:nsid w:val="055419C5"/>
     <w:multiLevelType w:val="hybridMultilevel"/>
     <w:tmpl w:val="33964CA4"/>
@@ -16773,7 +16731,7 @@
       </w:rPr>
     </w:lvl>
   </w:abstractNum>
-  <w:abstractNum w:abstractNumId="7">
+  <w:abstractNum w:abstractNumId="7" w15:restartNumberingAfterBreak="0">
     <w:nsid w:val="056B7A68"/>
     <w:multiLevelType w:val="hybridMultilevel"/>
     <w:tmpl w:val="5AEC8118"/>
@@ -16862,7 +16820,7 @@
       </w:pPr>
     </w:lvl>
   </w:abstractNum>
-  <w:abstractNum w:abstractNumId="8">
+  <w:abstractNum w:abstractNumId="8" w15:restartNumberingAfterBreak="0">
     <w:nsid w:val="09873286"/>
     <w:multiLevelType w:val="hybridMultilevel"/>
     <w:tmpl w:val="0F766358"/>
@@ -16975,7 +16933,7 @@
       </w:rPr>
     </w:lvl>
   </w:abstractNum>
-  <w:abstractNum w:abstractNumId="9">
+  <w:abstractNum w:abstractNumId="9" w15:restartNumberingAfterBreak="0">
     <w:nsid w:val="09D019A0"/>
     <w:multiLevelType w:val="hybridMultilevel"/>
     <w:tmpl w:val="FB5E06C4"/>
@@ -17088,7 +17046,7 @@
       </w:rPr>
     </w:lvl>
   </w:abstractNum>
-  <w:abstractNum w:abstractNumId="10">
+  <w:abstractNum w:abstractNumId="10" w15:restartNumberingAfterBreak="0">
     <w:nsid w:val="0EFC0E79"/>
     <w:multiLevelType w:val="hybridMultilevel"/>
     <w:tmpl w:val="E6DC2848"/>
@@ -17177,7 +17135,7 @@
       </w:pPr>
     </w:lvl>
   </w:abstractNum>
-  <w:abstractNum w:abstractNumId="11">
+  <w:abstractNum w:abstractNumId="11" w15:restartNumberingAfterBreak="0">
     <w:nsid w:val="12021865"/>
     <w:multiLevelType w:val="hybridMultilevel"/>
     <w:tmpl w:val="5964DF86"/>
@@ -17266,7 +17224,7 @@
       </w:pPr>
     </w:lvl>
   </w:abstractNum>
-  <w:abstractNum w:abstractNumId="12">
+  <w:abstractNum w:abstractNumId="12" w15:restartNumberingAfterBreak="0">
     <w:nsid w:val="17CC17D8"/>
     <w:multiLevelType w:val="hybridMultilevel"/>
     <w:tmpl w:val="EBA49B3E"/>
@@ -17379,7 +17337,7 @@
       </w:rPr>
     </w:lvl>
   </w:abstractNum>
-  <w:abstractNum w:abstractNumId="13">
+  <w:abstractNum w:abstractNumId="13" w15:restartNumberingAfterBreak="0">
     <w:nsid w:val="19742393"/>
     <w:multiLevelType w:val="hybridMultilevel"/>
     <w:tmpl w:val="F792464A"/>
@@ -17465,7 +17423,7 @@
       </w:pPr>
     </w:lvl>
   </w:abstractNum>
-  <w:abstractNum w:abstractNumId="14">
+  <w:abstractNum w:abstractNumId="14" w15:restartNumberingAfterBreak="0">
     <w:nsid w:val="1A445BFA"/>
     <w:multiLevelType w:val="hybridMultilevel"/>
     <w:tmpl w:val="F4E47BC6"/>
@@ -17578,7 +17536,7 @@
       </w:rPr>
     </w:lvl>
   </w:abstractNum>
-  <w:abstractNum w:abstractNumId="15">
+  <w:abstractNum w:abstractNumId="15" w15:restartNumberingAfterBreak="0">
     <w:nsid w:val="1E66687A"/>
     <w:multiLevelType w:val="hybridMultilevel"/>
     <w:tmpl w:val="C21A012C"/>
@@ -17691,7 +17649,7 @@
       </w:rPr>
     </w:lvl>
   </w:abstractNum>
-  <w:abstractNum w:abstractNumId="16">
+  <w:abstractNum w:abstractNumId="16" w15:restartNumberingAfterBreak="0">
     <w:nsid w:val="227107AF"/>
     <w:multiLevelType w:val="hybridMultilevel"/>
     <w:tmpl w:val="F4703862"/>
@@ -17780,7 +17738,7 @@
       </w:pPr>
     </w:lvl>
   </w:abstractNum>
-  <w:abstractNum w:abstractNumId="17">
+  <w:abstractNum w:abstractNumId="17" w15:restartNumberingAfterBreak="0">
     <w:nsid w:val="23B108AE"/>
     <w:multiLevelType w:val="hybridMultilevel"/>
     <w:tmpl w:val="74CACD5E"/>
@@ -17866,7 +17824,7 @@
       </w:pPr>
     </w:lvl>
   </w:abstractNum>
-  <w:abstractNum w:abstractNumId="18">
+  <w:abstractNum w:abstractNumId="18" w15:restartNumberingAfterBreak="0">
     <w:nsid w:val="2A2D3A0B"/>
     <w:multiLevelType w:val="hybridMultilevel"/>
     <w:tmpl w:val="0A84C9E6"/>
@@ -17955,7 +17913,7 @@
       </w:pPr>
     </w:lvl>
   </w:abstractNum>
-  <w:abstractNum w:abstractNumId="19">
+  <w:abstractNum w:abstractNumId="19" w15:restartNumberingAfterBreak="0">
     <w:nsid w:val="32A6420C"/>
     <w:multiLevelType w:val="hybridMultilevel"/>
     <w:tmpl w:val="3E62C426"/>
@@ -18068,7 +18026,7 @@
       </w:rPr>
     </w:lvl>
   </w:abstractNum>
-  <w:abstractNum w:abstractNumId="20">
+  <w:abstractNum w:abstractNumId="20" w15:restartNumberingAfterBreak="0">
     <w:nsid w:val="3E2016E5"/>
     <w:multiLevelType w:val="hybridMultilevel"/>
     <w:tmpl w:val="A24E1F72"/>
@@ -18181,7 +18139,7 @@
       </w:rPr>
     </w:lvl>
   </w:abstractNum>
-  <w:abstractNum w:abstractNumId="21">
+  <w:abstractNum w:abstractNumId="21" w15:restartNumberingAfterBreak="0">
     <w:nsid w:val="3F5B3DDE"/>
     <w:multiLevelType w:val="hybridMultilevel"/>
     <w:tmpl w:val="B5306B30"/>
@@ -18294,7 +18252,7 @@
       </w:rPr>
     </w:lvl>
   </w:abstractNum>
-  <w:abstractNum w:abstractNumId="22">
+  <w:abstractNum w:abstractNumId="22" w15:restartNumberingAfterBreak="0">
     <w:nsid w:val="45C72358"/>
     <w:multiLevelType w:val="hybridMultilevel"/>
     <w:tmpl w:val="04605428"/>
@@ -18407,7 +18365,7 @@
       </w:rPr>
     </w:lvl>
   </w:abstractNum>
-  <w:abstractNum w:abstractNumId="23">
+  <w:abstractNum w:abstractNumId="23" w15:restartNumberingAfterBreak="0">
     <w:nsid w:val="4C605034"/>
     <w:multiLevelType w:val="hybridMultilevel"/>
     <w:tmpl w:val="5AF007D0"/>
@@ -18496,7 +18454,7 @@
       </w:pPr>
     </w:lvl>
   </w:abstractNum>
-  <w:abstractNum w:abstractNumId="24">
+  <w:abstractNum w:abstractNumId="24" w15:restartNumberingAfterBreak="0">
     <w:nsid w:val="4F997211"/>
     <w:multiLevelType w:val="hybridMultilevel"/>
     <w:tmpl w:val="7AFC9694"/>
@@ -18609,7 +18567,7 @@
       </w:rPr>
     </w:lvl>
   </w:abstractNum>
-  <w:abstractNum w:abstractNumId="25">
+  <w:abstractNum w:abstractNumId="25" w15:restartNumberingAfterBreak="0">
     <w:nsid w:val="51D237E7"/>
     <w:multiLevelType w:val="hybridMultilevel"/>
     <w:tmpl w:val="4182839A"/>
@@ -18722,7 +18680,7 @@
       </w:rPr>
     </w:lvl>
   </w:abstractNum>
-  <w:abstractNum w:abstractNumId="26">
+  <w:abstractNum w:abstractNumId="26" w15:restartNumberingAfterBreak="0">
     <w:nsid w:val="57094E6F"/>
     <w:multiLevelType w:val="multilevel"/>
     <w:tmpl w:val="0409001F"/>
@@ -18808,7 +18766,7 @@
       </w:pPr>
     </w:lvl>
   </w:abstractNum>
-  <w:abstractNum w:abstractNumId="27">
+  <w:abstractNum w:abstractNumId="27" w15:restartNumberingAfterBreak="0">
     <w:nsid w:val="5F85383E"/>
     <w:multiLevelType w:val="hybridMultilevel"/>
     <w:tmpl w:val="6A5CEC20"/>
@@ -18921,7 +18879,7 @@
       </w:rPr>
     </w:lvl>
   </w:abstractNum>
-  <w:abstractNum w:abstractNumId="28">
+  <w:abstractNum w:abstractNumId="28" w15:restartNumberingAfterBreak="0">
     <w:nsid w:val="63F16D7B"/>
     <w:multiLevelType w:val="singleLevel"/>
     <w:tmpl w:val="6E869E24"/>
@@ -18939,7 +18897,7 @@
       </w:pPr>
     </w:lvl>
   </w:abstractNum>
-  <w:abstractNum w:abstractNumId="29">
+  <w:abstractNum w:abstractNumId="29" w15:restartNumberingAfterBreak="0">
     <w:nsid w:val="71232741"/>
     <w:multiLevelType w:val="hybridMultilevel"/>
     <w:tmpl w:val="38462A3A"/>
@@ -19052,7 +19010,7 @@
       </w:rPr>
     </w:lvl>
   </w:abstractNum>
-  <w:abstractNum w:abstractNumId="30">
+  <w:abstractNum w:abstractNumId="30" w15:restartNumberingAfterBreak="0">
     <w:nsid w:val="72F024B5"/>
     <w:multiLevelType w:val="hybridMultilevel"/>
     <w:tmpl w:val="CDC6A54C"/>
@@ -19165,7 +19123,7 @@
       </w:rPr>
     </w:lvl>
   </w:abstractNum>
-  <w:abstractNum w:abstractNumId="31">
+  <w:abstractNum w:abstractNumId="31" w15:restartNumberingAfterBreak="0">
     <w:nsid w:val="7C354EA1"/>
     <w:multiLevelType w:val="hybridMultilevel"/>
     <w:tmpl w:val="24D422AA"/>
@@ -19354,7 +19312,7 @@
 </file>
 
 <file path=word/styles.xml><?xml version="1.0" encoding="utf-8"?>
-<w:styles xmlns:mc="http://schemas.openxmlformats.org/markup-compatibility/2006" xmlns:r="http://schemas.openxmlformats.org/officeDocument/2006/relationships" xmlns:w="http://schemas.openxmlformats.org/wordprocessingml/2006/main" xmlns:w14="http://schemas.microsoft.com/office/word/2010/wordml" mc:Ignorable="w14">
+<w:styles xmlns:mc="http://schemas.openxmlformats.org/markup-compatibility/2006" xmlns:r="http://schemas.openxmlformats.org/officeDocument/2006/relationships" xmlns:w="http://schemas.openxmlformats.org/wordprocessingml/2006/main" xmlns:w14="http://schemas.microsoft.com/office/word/2010/wordml" xmlns:w15="http://schemas.microsoft.com/office/word/2012/wordml" mc:Ignorable="w14 w15">
   <w:docDefaults>
     <w:rPrDefault>
       <w:rPr>
@@ -19367,144 +19325,378 @@
     </w:rPrDefault>
     <w:pPrDefault/>
   </w:docDefaults>
-  <w:latentStyles w:defLockedState="0" w:defUIPriority="99" w:defSemiHidden="1" w:defUnhideWhenUsed="1" w:defQFormat="0" w:count="267">
-    <w:lsdException w:name="Normal" w:semiHidden="0" w:uiPriority="0" w:unhideWhenUsed="0" w:qFormat="1"/>
-    <w:lsdException w:name="heading 1" w:semiHidden="0" w:uiPriority="9" w:unhideWhenUsed="0" w:qFormat="1"/>
-    <w:lsdException w:name="heading 2" w:uiPriority="9" w:qFormat="1"/>
-    <w:lsdException w:name="heading 3" w:uiPriority="9" w:qFormat="1"/>
-    <w:lsdException w:name="heading 4" w:uiPriority="9" w:qFormat="1"/>
-    <w:lsdException w:name="heading 5" w:uiPriority="9" w:qFormat="1"/>
-    <w:lsdException w:name="heading 6" w:uiPriority="9" w:qFormat="1"/>
-    <w:lsdException w:name="heading 7" w:uiPriority="9" w:qFormat="1"/>
-    <w:lsdException w:name="heading 8" w:uiPriority="9" w:qFormat="1"/>
-    <w:lsdException w:name="heading 9" w:uiPriority="9" w:qFormat="1"/>
-    <w:lsdException w:name="toc 1" w:uiPriority="39"/>
-    <w:lsdException w:name="toc 2" w:uiPriority="39"/>
-    <w:lsdException w:name="toc 3" w:uiPriority="39"/>
-    <w:lsdException w:name="toc 4" w:uiPriority="39"/>
-    <w:lsdException w:name="toc 5" w:uiPriority="39"/>
-    <w:lsdException w:name="toc 6" w:uiPriority="39"/>
-    <w:lsdException w:name="toc 7" w:uiPriority="39"/>
-    <w:lsdException w:name="toc 8" w:uiPriority="39"/>
-    <w:lsdException w:name="toc 9" w:uiPriority="39"/>
-    <w:lsdException w:name="caption" w:uiPriority="35" w:qFormat="1"/>
-    <w:lsdException w:name="Title" w:semiHidden="0" w:uiPriority="10" w:unhideWhenUsed="0" w:qFormat="1"/>
-    <w:lsdException w:name="Default Paragraph Font" w:uiPriority="1"/>
-    <w:lsdException w:name="Subtitle" w:semiHidden="0" w:uiPriority="11" w:unhideWhenUsed="0" w:qFormat="1"/>
-    <w:lsdException w:name="Strong" w:semiHidden="0" w:uiPriority="22" w:unhideWhenUsed="0" w:qFormat="1"/>
-    <w:lsdException w:name="Emphasis" w:semiHidden="0" w:uiPriority="20" w:unhideWhenUsed="0" w:qFormat="1"/>
-    <w:lsdException w:name="Table Grid" w:semiHidden="0" w:uiPriority="59" w:unhideWhenUsed="0"/>
-    <w:lsdException w:name="Placeholder Text" w:unhideWhenUsed="0"/>
-    <w:lsdException w:name="No Spacing" w:semiHidden="0" w:uiPriority="1" w:unhideWhenUsed="0" w:qFormat="1"/>
-    <w:lsdException w:name="Light Shading" w:semiHidden="0" w:uiPriority="60" w:unhideWhenUsed="0"/>
-    <w:lsdException w:name="Light List" w:semiHidden="0" w:uiPriority="61" w:unhideWhenUsed="0"/>
-    <w:lsdException w:name="Light Grid" w:semiHidden="0" w:uiPriority="62" w:unhideWhenUsed="0"/>
-    <w:lsdException w:name="Medium Shading 1" w:semiHidden="0" w:uiPriority="63" w:unhideWhenUsed="0"/>
-    <w:lsdException w:name="Medium Shading 2" w:semiHidden="0" w:uiPriority="64" w:unhideWhenUsed="0"/>
-    <w:lsdException w:name="Medium List 1" w:semiHidden="0" w:uiPriority="65" w:unhideWhenUsed="0"/>
-    <w:lsdException w:name="Medium List 2" w:semiHidden="0" w:uiPriority="66" w:unhideWhenUsed="0"/>
-    <w:lsdException w:name="Medium Grid 1" w:semiHidden="0" w:uiPriority="67" w:unhideWhenUsed="0"/>
-    <w:lsdException w:name="Medium Grid 2" w:semiHidden="0" w:uiPriority="68" w:unhideWhenUsed="0"/>
-    <w:lsdException w:name="Medium Grid 3" w:semiHidden="0" w:uiPriority="69" w:unhideWhenUsed="0"/>
-    <w:lsdException w:name="Dark List" w:semiHidden="0" w:uiPriority="70" w:unhideWhenUsed="0"/>
-    <w:lsdException w:name="Colorful Shading" w:semiHidden="0" w:uiPriority="71" w:unhideWhenUsed="0"/>
-    <w:lsdException w:name="Colorful List" w:semiHidden="0" w:uiPriority="72" w:unhideWhenUsed="0"/>
-    <w:lsdException w:name="Colorful Grid" w:semiHidden="0" w:uiPriority="73" w:unhideWhenUsed="0"/>
-    <w:lsdException w:name="Light Shading Accent 1" w:semiHidden="0" w:uiPriority="60" w:unhideWhenUsed="0"/>
-    <w:lsdException w:name="Light List Accent 1" w:semiHidden="0" w:uiPriority="61" w:unhideWhenUsed="0"/>
-    <w:lsdException w:name="Light Grid Accent 1" w:semiHidden="0" w:uiPriority="62" w:unhideWhenUsed="0"/>
-    <w:lsdException w:name="Medium Shading 1 Accent 1" w:semiHidden="0" w:uiPriority="63" w:unhideWhenUsed="0"/>
-    <w:lsdException w:name="Medium Shading 2 Accent 1" w:semiHidden="0" w:uiPriority="64" w:unhideWhenUsed="0"/>
-    <w:lsdException w:name="Medium List 1 Accent 1" w:semiHidden="0" w:uiPriority="65" w:unhideWhenUsed="0"/>
-    <w:lsdException w:name="Revision" w:unhideWhenUsed="0"/>
-    <w:lsdException w:name="List Paragraph" w:semiHidden="0" w:uiPriority="34" w:unhideWhenUsed="0" w:qFormat="1"/>
-    <w:lsdException w:name="Quote" w:semiHidden="0" w:uiPriority="29" w:unhideWhenUsed="0" w:qFormat="1"/>
-    <w:lsdException w:name="Intense Quote" w:semiHidden="0" w:uiPriority="30" w:unhideWhenUsed="0" w:qFormat="1"/>
-    <w:lsdException w:name="Medium List 2 Accent 1" w:semiHidden="0" w:uiPriority="66" w:unhideWhenUsed="0"/>
-    <w:lsdException w:name="Medium Grid 1 Accent 1" w:semiHidden="0" w:uiPriority="67" w:unhideWhenUsed="0"/>
-    <w:lsdException w:name="Medium Grid 2 Accent 1" w:semiHidden="0" w:uiPriority="68" w:unhideWhenUsed="0"/>
-    <w:lsdException w:name="Medium Grid 3 Accent 1" w:semiHidden="0" w:uiPriority="69" w:unhideWhenUsed="0"/>
-    <w:lsdException w:name="Dark List Accent 1" w:semiHidden="0" w:uiPriority="70" w:unhideWhenUsed="0"/>
-    <w:lsdException w:name="Colorful Shading Accent 1" w:semiHidden="0" w:uiPriority="71" w:unhideWhenUsed="0"/>
-    <w:lsdException w:name="Colorful List Accent 1" w:semiHidden="0" w:uiPriority="72" w:unhideWhenUsed="0"/>
-    <w:lsdException w:name="Colorful Grid Accent 1" w:semiHidden="0" w:uiPriority="73" w:unhideWhenUsed="0"/>
-    <w:lsdException w:name="Light Shading Accent 2" w:semiHidden="0" w:uiPriority="60" w:unhideWhenUsed="0"/>
-    <w:lsdException w:name="Light List Accent 2" w:semiHidden="0" w:uiPriority="61" w:unhideWhenUsed="0"/>
-    <w:lsdException w:name="Light Grid Accent 2" w:semiHidden="0" w:uiPriority="62" w:unhideWhenUsed="0"/>
-    <w:lsdException w:name="Medium Shading 1 Accent 2" w:semiHidden="0" w:uiPriority="63" w:unhideWhenUsed="0"/>
-    <w:lsdException w:name="Medium Shading 2 Accent 2" w:semiHidden="0" w:uiPriority="64" w:unhideWhenUsed="0"/>
-    <w:lsdException w:name="Medium List 1 Accent 2" w:semiHidden="0" w:uiPriority="65" w:unhideWhenUsed="0"/>
-    <w:lsdException w:name="Medium List 2 Accent 2" w:semiHidden="0" w:uiPriority="66" w:unhideWhenUsed="0"/>
-    <w:lsdException w:name="Medium Grid 1 Accent 2" w:semiHidden="0" w:uiPriority="67" w:unhideWhenUsed="0"/>
-    <w:lsdException w:name="Medium Grid 2 Accent 2" w:semiHidden="0" w:uiPriority="68" w:unhideWhenUsed="0"/>
-    <w:lsdException w:name="Medium Grid 3 Accent 2" w:semiHidden="0" w:uiPriority="69" w:unhideWhenUsed="0"/>
-    <w:lsdException w:name="Dark List Accent 2" w:semiHidden="0" w:uiPriority="70" w:unhideWhenUsed="0"/>
-    <w:lsdException w:name="Colorful Shading Accent 2" w:semiHidden="0" w:uiPriority="71" w:unhideWhenUsed="0"/>
-    <w:lsdException w:name="Colorful List Accent 2" w:semiHidden="0" w:uiPriority="72" w:unhideWhenUsed="0"/>
-    <w:lsdException w:name="Colorful Grid Accent 2" w:semiHidden="0" w:uiPriority="73" w:unhideWhenUsed="0"/>
-    <w:lsdException w:name="Light Shading Accent 3" w:semiHidden="0" w:uiPriority="60" w:unhideWhenUsed="0"/>
-    <w:lsdException w:name="Light List Accent 3" w:semiHidden="0" w:uiPriority="61" w:unhideWhenUsed="0"/>
-    <w:lsdException w:name="Light Grid Accent 3" w:semiHidden="0" w:uiPriority="62" w:unhideWhenUsed="0"/>
-    <w:lsdException w:name="Medium Shading 1 Accent 3" w:semiHidden="0" w:uiPriority="63" w:unhideWhenUsed="0"/>
-    <w:lsdException w:name="Medium Shading 2 Accent 3" w:semiHidden="0" w:uiPriority="64" w:unhideWhenUsed="0"/>
-    <w:lsdException w:name="Medium List 1 Accent 3" w:semiHidden="0" w:uiPriority="65" w:unhideWhenUsed="0"/>
-    <w:lsdException w:name="Medium List 2 Accent 3" w:semiHidden="0" w:uiPriority="66" w:unhideWhenUsed="0"/>
-    <w:lsdException w:name="Medium Grid 1 Accent 3" w:semiHidden="0" w:uiPriority="67" w:unhideWhenUsed="0"/>
-    <w:lsdException w:name="Medium Grid 2 Accent 3" w:semiHidden="0" w:uiPriority="68" w:unhideWhenUsed="0"/>
-    <w:lsdException w:name="Medium Grid 3 Accent 3" w:semiHidden="0" w:uiPriority="69" w:unhideWhenUsed="0"/>
-    <w:lsdException w:name="Dark List Accent 3" w:semiHidden="0" w:uiPriority="70" w:unhideWhenUsed="0"/>
-    <w:lsdException w:name="Colorful Shading Accent 3" w:semiHidden="0" w:uiPriority="71" w:unhideWhenUsed="0"/>
-    <w:lsdException w:name="Colorful List Accent 3" w:semiHidden="0" w:uiPriority="72" w:unhideWhenUsed="0"/>
-    <w:lsdException w:name="Colorful Grid Accent 3" w:semiHidden="0" w:uiPriority="73" w:unhideWhenUsed="0"/>
-    <w:lsdException w:name="Light Shading Accent 4" w:semiHidden="0" w:uiPriority="60" w:unhideWhenUsed="0"/>
-    <w:lsdException w:name="Light List Accent 4" w:semiHidden="0" w:uiPriority="61" w:unhideWhenUsed="0"/>
-    <w:lsdException w:name="Light Grid Accent 4" w:semiHidden="0" w:uiPriority="62" w:unhideWhenUsed="0"/>
-    <w:lsdException w:name="Medium Shading 1 Accent 4" w:semiHidden="0" w:uiPriority="63" w:unhideWhenUsed="0"/>
-    <w:lsdException w:name="Medium Shading 2 Accent 4" w:semiHidden="0" w:uiPriority="64" w:unhideWhenUsed="0"/>
-    <w:lsdException w:name="Medium List 1 Accent 4" w:semiHidden="0" w:uiPriority="65" w:unhideWhenUsed="0"/>
-    <w:lsdException w:name="Medium List 2 Accent 4" w:semiHidden="0" w:uiPriority="66" w:unhideWhenUsed="0"/>
-    <w:lsdException w:name="Medium Grid 1 Accent 4" w:semiHidden="0" w:uiPriority="67" w:unhideWhenUsed="0"/>
-    <w:lsdException w:name="Medium Grid 2 Accent 4" w:semiHidden="0" w:uiPriority="68" w:unhideWhenUsed="0"/>
-    <w:lsdException w:name="Medium Grid 3 Accent 4" w:semiHidden="0" w:uiPriority="69" w:unhideWhenUsed="0"/>
-    <w:lsdException w:name="Dark List Accent 4" w:semiHidden="0" w:uiPriority="70" w:unhideWhenUsed="0"/>
-    <w:lsdException w:name="Colorful Shading Accent 4" w:semiHidden="0" w:uiPriority="71" w:unhideWhenUsed="0"/>
-    <w:lsdException w:name="Colorful List Accent 4" w:semiHidden="0" w:uiPriority="72" w:unhideWhenUsed="0"/>
-    <w:lsdException w:name="Colorful Grid Accent 4" w:semiHidden="0" w:uiPriority="73" w:unhideWhenUsed="0"/>
-    <w:lsdException w:name="Light Shading Accent 5" w:semiHidden="0" w:uiPriority="60" w:unhideWhenUsed="0"/>
-    <w:lsdException w:name="Light List Accent 5" w:semiHidden="0" w:uiPriority="61" w:unhideWhenUsed="0"/>
-    <w:lsdException w:name="Light Grid Accent 5" w:semiHidden="0" w:uiPriority="62" w:unhideWhenUsed="0"/>
-    <w:lsdException w:name="Medium Shading 1 Accent 5" w:semiHidden="0" w:uiPriority="63" w:unhideWhenUsed="0"/>
-    <w:lsdException w:name="Medium Shading 2 Accent 5" w:semiHidden="0" w:uiPriority="64" w:unhideWhenUsed="0"/>
-    <w:lsdException w:name="Medium List 1 Accent 5" w:semiHidden="0" w:uiPriority="65" w:unhideWhenUsed="0"/>
-    <w:lsdException w:name="Medium List 2 Accent 5" w:semiHidden="0" w:uiPriority="66" w:unhideWhenUsed="0"/>
-    <w:lsdException w:name="Medium Grid 1 Accent 5" w:semiHidden="0" w:uiPriority="67" w:unhideWhenUsed="0"/>
-    <w:lsdException w:name="Medium Grid 2 Accent 5" w:semiHidden="0" w:uiPriority="68" w:unhideWhenUsed="0"/>
-    <w:lsdException w:name="Medium Grid 3 Accent 5" w:semiHidden="0" w:uiPriority="69" w:unhideWhenUsed="0"/>
-    <w:lsdException w:name="Dark List Accent 5" w:semiHidden="0" w:uiPriority="70" w:unhideWhenUsed="0"/>
-    <w:lsdException w:name="Colorful Shading Accent 5" w:semiHidden="0" w:uiPriority="71" w:unhideWhenUsed="0"/>
-    <w:lsdException w:name="Colorful List Accent 5" w:semiHidden="0" w:uiPriority="72" w:unhideWhenUsed="0"/>
-    <w:lsdException w:name="Colorful Grid Accent 5" w:semiHidden="0" w:uiPriority="73" w:unhideWhenUsed="0"/>
-    <w:lsdException w:name="Light Shading Accent 6" w:semiHidden="0" w:uiPriority="60" w:unhideWhenUsed="0"/>
-    <w:lsdException w:name="Light List Accent 6" w:semiHidden="0" w:uiPriority="61" w:unhideWhenUsed="0"/>
-    <w:lsdException w:name="Light Grid Accent 6" w:semiHidden="0" w:uiPriority="62" w:unhideWhenUsed="0"/>
-    <w:lsdException w:name="Medium Shading 1 Accent 6" w:semiHidden="0" w:uiPriority="63" w:unhideWhenUsed="0"/>
-    <w:lsdException w:name="Medium Shading 2 Accent 6" w:semiHidden="0" w:uiPriority="64" w:unhideWhenUsed="0"/>
-    <w:lsdException w:name="Medium List 1 Accent 6" w:semiHidden="0" w:uiPriority="65" w:unhideWhenUsed="0"/>
-    <w:lsdException w:name="Medium List 2 Accent 6" w:semiHidden="0" w:uiPriority="66" w:unhideWhenUsed="0"/>
-    <w:lsdException w:name="Medium Grid 1 Accent 6" w:semiHidden="0" w:uiPriority="67" w:unhideWhenUsed="0"/>
-    <w:lsdException w:name="Medium Grid 2 Accent 6" w:semiHidden="0" w:uiPriority="68" w:unhideWhenUsed="0"/>
-    <w:lsdException w:name="Medium Grid 3 Accent 6" w:semiHidden="0" w:uiPriority="69" w:unhideWhenUsed="0"/>
-    <w:lsdException w:name="Dark List Accent 6" w:semiHidden="0" w:uiPriority="70" w:unhideWhenUsed="0"/>
-    <w:lsdException w:name="Colorful Shading Accent 6" w:semiHidden="0" w:uiPriority="71" w:unhideWhenUsed="0"/>
-    <w:lsdException w:name="Colorful List Accent 6" w:semiHidden="0" w:uiPriority="72" w:unhideWhenUsed="0"/>
-    <w:lsdException w:name="Colorful Grid Accent 6" w:semiHidden="0" w:uiPriority="73" w:unhideWhenUsed="0"/>
-    <w:lsdException w:name="Subtle Emphasis" w:semiHidden="0" w:uiPriority="19" w:unhideWhenUsed="0" w:qFormat="1"/>
-    <w:lsdException w:name="Intense Emphasis" w:semiHidden="0" w:uiPriority="21" w:unhideWhenUsed="0" w:qFormat="1"/>
-    <w:lsdException w:name="Subtle Reference" w:semiHidden="0" w:uiPriority="31" w:unhideWhenUsed="0" w:qFormat="1"/>
-    <w:lsdException w:name="Intense Reference" w:semiHidden="0" w:uiPriority="32" w:unhideWhenUsed="0" w:qFormat="1"/>
-    <w:lsdException w:name="Book Title" w:semiHidden="0" w:uiPriority="33" w:unhideWhenUsed="0" w:qFormat="1"/>
-    <w:lsdException w:name="Bibliography" w:uiPriority="37"/>
-    <w:lsdException w:name="TOC Heading" w:uiPriority="39" w:qFormat="1"/>
+  <w:latentStyles w:defLockedState="0" w:defUIPriority="99" w:defSemiHidden="0" w:defUnhideWhenUsed="0" w:defQFormat="0" w:count="371">
+    <w:lsdException w:name="Normal" w:uiPriority="0" w:qFormat="1"/>
+    <w:lsdException w:name="heading 1" w:uiPriority="9" w:qFormat="1"/>
+    <w:lsdException w:name="heading 2" w:semiHidden="1" w:uiPriority="9" w:unhideWhenUsed="1" w:qFormat="1"/>
+    <w:lsdException w:name="heading 3" w:semiHidden="1" w:uiPriority="9" w:unhideWhenUsed="1" w:qFormat="1"/>
+    <w:lsdException w:name="heading 4" w:semiHidden="1" w:uiPriority="9" w:unhideWhenUsed="1" w:qFormat="1"/>
+    <w:lsdException w:name="heading 5" w:semiHidden="1" w:uiPriority="9" w:unhideWhenUsed="1" w:qFormat="1"/>
+    <w:lsdException w:name="heading 6" w:semiHidden="1" w:uiPriority="9" w:unhideWhenUsed="1" w:qFormat="1"/>
+    <w:lsdException w:name="heading 7" w:semiHidden="1" w:uiPriority="9" w:unhideWhenUsed="1" w:qFormat="1"/>
+    <w:lsdException w:name="heading 8" w:semiHidden="1" w:uiPriority="9" w:unhideWhenUsed="1" w:qFormat="1"/>
+    <w:lsdException w:name="heading 9" w:semiHidden="1" w:uiPriority="9" w:unhideWhenUsed="1" w:qFormat="1"/>
+    <w:lsdException w:name="index 1" w:semiHidden="1" w:unhideWhenUsed="1"/>
+    <w:lsdException w:name="index 2" w:semiHidden="1" w:unhideWhenUsed="1"/>
+    <w:lsdException w:name="index 3" w:semiHidden="1" w:unhideWhenUsed="1"/>
+    <w:lsdException w:name="index 4" w:semiHidden="1" w:unhideWhenUsed="1"/>
+    <w:lsdException w:name="index 5" w:semiHidden="1" w:unhideWhenUsed="1"/>
+    <w:lsdException w:name="index 6" w:semiHidden="1" w:unhideWhenUsed="1"/>
+    <w:lsdException w:name="index 7" w:semiHidden="1" w:unhideWhenUsed="1"/>
+    <w:lsdException w:name="index 8" w:semiHidden="1" w:unhideWhenUsed="1"/>
+    <w:lsdException w:name="index 9" w:semiHidden="1" w:unhideWhenUsed="1"/>
+    <w:lsdException w:name="toc 1" w:semiHidden="1" w:uiPriority="39" w:unhideWhenUsed="1"/>
+    <w:lsdException w:name="toc 2" w:semiHidden="1" w:uiPriority="39" w:unhideWhenUsed="1"/>
+    <w:lsdException w:name="toc 3" w:semiHidden="1" w:uiPriority="39" w:unhideWhenUsed="1"/>
+    <w:lsdException w:name="toc 4" w:semiHidden="1" w:uiPriority="39" w:unhideWhenUsed="1"/>
+    <w:lsdException w:name="toc 5" w:semiHidden="1" w:uiPriority="39" w:unhideWhenUsed="1"/>
+    <w:lsdException w:name="toc 6" w:semiHidden="1" w:uiPriority="39" w:unhideWhenUsed="1"/>
+    <w:lsdException w:name="toc 7" w:semiHidden="1" w:uiPriority="39" w:unhideWhenUsed="1"/>
+    <w:lsdException w:name="toc 8" w:semiHidden="1" w:uiPriority="39" w:unhideWhenUsed="1"/>
+    <w:lsdException w:name="toc 9" w:semiHidden="1" w:uiPriority="39" w:unhideWhenUsed="1"/>
+    <w:lsdException w:name="Normal Indent" w:semiHidden="1" w:unhideWhenUsed="1"/>
+    <w:lsdException w:name="footnote text" w:semiHidden="1" w:unhideWhenUsed="1"/>
+    <w:lsdException w:name="annotation text" w:semiHidden="1" w:unhideWhenUsed="1"/>
+    <w:lsdException w:name="header" w:semiHidden="1" w:unhideWhenUsed="1"/>
+    <w:lsdException w:name="footer" w:semiHidden="1" w:unhideWhenUsed="1"/>
+    <w:lsdException w:name="index heading" w:semiHidden="1" w:unhideWhenUsed="1"/>
+    <w:lsdException w:name="caption" w:semiHidden="1" w:uiPriority="35" w:unhideWhenUsed="1" w:qFormat="1"/>
+    <w:lsdException w:name="table of figures" w:semiHidden="1" w:unhideWhenUsed="1"/>
+    <w:lsdException w:name="envelope address" w:semiHidden="1" w:unhideWhenUsed="1"/>
+    <w:lsdException w:name="envelope return" w:semiHidden="1" w:unhideWhenUsed="1"/>
+    <w:lsdException w:name="footnote reference" w:semiHidden="1" w:unhideWhenUsed="1"/>
+    <w:lsdException w:name="annotation reference" w:semiHidden="1" w:unhideWhenUsed="1"/>
+    <w:lsdException w:name="line number" w:semiHidden="1" w:unhideWhenUsed="1"/>
+    <w:lsdException w:name="page number" w:semiHidden="1" w:unhideWhenUsed="1"/>
+    <w:lsdException w:name="endnote reference" w:semiHidden="1" w:unhideWhenUsed="1"/>
+    <w:lsdException w:name="endnote text" w:semiHidden="1" w:unhideWhenUsed="1"/>
+    <w:lsdException w:name="table of authorities" w:semiHidden="1" w:unhideWhenUsed="1"/>
+    <w:lsdException w:name="macro" w:semiHidden="1" w:unhideWhenUsed="1"/>
+    <w:lsdException w:name="toa heading" w:semiHidden="1" w:unhideWhenUsed="1"/>
+    <w:lsdException w:name="List" w:semiHidden="1" w:unhideWhenUsed="1"/>
+    <w:lsdException w:name="List Bullet" w:semiHidden="1" w:unhideWhenUsed="1"/>
+    <w:lsdException w:name="List Number" w:semiHidden="1" w:unhideWhenUsed="1"/>
+    <w:lsdException w:name="List 2" w:semiHidden="1" w:unhideWhenUsed="1"/>
+    <w:lsdException w:name="List 3" w:semiHidden="1" w:unhideWhenUsed="1"/>
+    <w:lsdException w:name="List 4" w:semiHidden="1" w:unhideWhenUsed="1"/>
+    <w:lsdException w:name="List 5" w:semiHidden="1" w:unhideWhenUsed="1"/>
+    <w:lsdException w:name="List Bullet 2" w:semiHidden="1" w:unhideWhenUsed="1"/>
+    <w:lsdException w:name="List Bullet 3" w:semiHidden="1" w:unhideWhenUsed="1"/>
+    <w:lsdException w:name="List Bullet 4" w:semiHidden="1" w:unhideWhenUsed="1"/>
+    <w:lsdException w:name="List Bullet 5" w:semiHidden="1" w:unhideWhenUsed="1"/>
+    <w:lsdException w:name="List Number 2" w:semiHidden="1" w:unhideWhenUsed="1"/>
+    <w:lsdException w:name="List Number 3" w:semiHidden="1" w:unhideWhenUsed="1"/>
+    <w:lsdException w:name="List Number 4" w:semiHidden="1" w:unhideWhenUsed="1"/>
+    <w:lsdException w:name="List Number 5" w:semiHidden="1" w:unhideWhenUsed="1"/>
+    <w:lsdException w:name="Title" w:uiPriority="10" w:qFormat="1"/>
+    <w:lsdException w:name="Closing" w:semiHidden="1" w:unhideWhenUsed="1"/>
+    <w:lsdException w:name="Signature" w:semiHidden="1" w:unhideWhenUsed="1"/>
+    <w:lsdException w:name="Default Paragraph Font" w:semiHidden="1" w:uiPriority="1" w:unhideWhenUsed="1"/>
+    <w:lsdException w:name="Body Text" w:semiHidden="1" w:unhideWhenUsed="1"/>
+    <w:lsdException w:name="Body Text Indent" w:semiHidden="1" w:unhideWhenUsed="1"/>
+    <w:lsdException w:name="List Continue" w:semiHidden="1" w:unhideWhenUsed="1"/>
+    <w:lsdException w:name="List Continue 2" w:semiHidden="1" w:unhideWhenUsed="1"/>
+    <w:lsdException w:name="List Continue 3" w:semiHidden="1" w:unhideWhenUsed="1"/>
+    <w:lsdException w:name="List Continue 4" w:semiHidden="1" w:unhideWhenUsed="1"/>
+    <w:lsdException w:name="List Continue 5" w:semiHidden="1" w:unhideWhenUsed="1"/>
+    <w:lsdException w:name="Message Header" w:semiHidden="1" w:unhideWhenUsed="1"/>
+    <w:lsdException w:name="Subtitle" w:uiPriority="11" w:qFormat="1"/>
+    <w:lsdException w:name="Salutation" w:semiHidden="1" w:unhideWhenUsed="1"/>
+    <w:lsdException w:name="Date" w:semiHidden="1" w:unhideWhenUsed="1"/>
+    <w:lsdException w:name="Body Text First Indent" w:semiHidden="1" w:unhideWhenUsed="1"/>
+    <w:lsdException w:name="Body Text First Indent 2" w:semiHidden="1" w:unhideWhenUsed="1"/>
+    <w:lsdException w:name="Note Heading" w:semiHidden="1" w:unhideWhenUsed="1"/>
+    <w:lsdException w:name="Body Text 2" w:semiHidden="1" w:unhideWhenUsed="1"/>
+    <w:lsdException w:name="Body Text 3" w:semiHidden="1" w:unhideWhenUsed="1"/>
+    <w:lsdException w:name="Body Text Indent 2" w:semiHidden="1" w:unhideWhenUsed="1"/>
+    <w:lsdException w:name="Body Text Indent 3" w:semiHidden="1" w:unhideWhenUsed="1"/>
+    <w:lsdException w:name="Block Text" w:semiHidden="1" w:unhideWhenUsed="1"/>
+    <w:lsdException w:name="Hyperlink" w:semiHidden="1" w:unhideWhenUsed="1"/>
+    <w:lsdException w:name="FollowedHyperlink" w:semiHidden="1" w:unhideWhenUsed="1"/>
+    <w:lsdException w:name="Strong" w:uiPriority="22" w:qFormat="1"/>
+    <w:lsdException w:name="Emphasis" w:uiPriority="20" w:qFormat="1"/>
+    <w:lsdException w:name="Document Map" w:semiHidden="1" w:unhideWhenUsed="1"/>
+    <w:lsdException w:name="Plain Text" w:semiHidden="1" w:unhideWhenUsed="1"/>
+    <w:lsdException w:name="E-mail Signature" w:semiHidden="1" w:unhideWhenUsed="1"/>
+    <w:lsdException w:name="HTML Top of Form" w:semiHidden="1" w:unhideWhenUsed="1"/>
+    <w:lsdException w:name="HTML Bottom of Form" w:semiHidden="1" w:unhideWhenUsed="1"/>
+    <w:lsdException w:name="Normal (Web)" w:semiHidden="1" w:unhideWhenUsed="1"/>
+    <w:lsdException w:name="HTML Acronym" w:semiHidden="1" w:unhideWhenUsed="1"/>
+    <w:lsdException w:name="HTML Address" w:semiHidden="1" w:unhideWhenUsed="1"/>
+    <w:lsdException w:name="HTML Cite" w:semiHidden="1" w:unhideWhenUsed="1"/>
+    <w:lsdException w:name="HTML Code" w:semiHidden="1" w:unhideWhenUsed="1"/>
+    <w:lsdException w:name="HTML Definition" w:semiHidden="1" w:unhideWhenUsed="1"/>
+    <w:lsdException w:name="HTML Keyboard" w:semiHidden="1" w:unhideWhenUsed="1"/>
+    <w:lsdException w:name="HTML Preformatted" w:semiHidden="1" w:unhideWhenUsed="1"/>
+    <w:lsdException w:name="HTML Sample" w:semiHidden="1" w:unhideWhenUsed="1"/>
+    <w:lsdException w:name="HTML Typewriter" w:semiHidden="1" w:unhideWhenUsed="1"/>
+    <w:lsdException w:name="HTML Variable" w:semiHidden="1" w:unhideWhenUsed="1"/>
+    <w:lsdException w:name="Normal Table" w:semiHidden="1" w:unhideWhenUsed="1"/>
+    <w:lsdException w:name="annotation subject" w:semiHidden="1" w:unhideWhenUsed="1"/>
+    <w:lsdException w:name="No List" w:semiHidden="1" w:unhideWhenUsed="1"/>
+    <w:lsdException w:name="Outline List 1" w:semiHidden="1" w:unhideWhenUsed="1"/>
+    <w:lsdException w:name="Outline List 2" w:semiHidden="1" w:unhideWhenUsed="1"/>
+    <w:lsdException w:name="Outline List 3" w:semiHidden="1" w:unhideWhenUsed="1"/>
+    <w:lsdException w:name="Table Simple 1" w:semiHidden="1" w:unhideWhenUsed="1"/>
+    <w:lsdException w:name="Table Simple 2" w:semiHidden="1" w:unhideWhenUsed="1"/>
+    <w:lsdException w:name="Table Simple 3" w:semiHidden="1" w:unhideWhenUsed="1"/>
+    <w:lsdException w:name="Table Classic 1" w:semiHidden="1" w:unhideWhenUsed="1"/>
+    <w:lsdException w:name="Table Classic 2" w:semiHidden="1" w:unhideWhenUsed="1"/>
+    <w:lsdException w:name="Table Classic 3" w:semiHidden="1" w:unhideWhenUsed="1"/>
+    <w:lsdException w:name="Table Classic 4" w:semiHidden="1" w:unhideWhenUsed="1"/>
+    <w:lsdException w:name="Table Colorful 1" w:semiHidden="1" w:unhideWhenUsed="1"/>
+    <w:lsdException w:name="Table Colorful 2" w:semiHidden="1" w:unhideWhenUsed="1"/>
+    <w:lsdException w:name="Table Colorful 3" w:semiHidden="1" w:unhideWhenUsed="1"/>
+    <w:lsdException w:name="Table Columns 1" w:semiHidden="1" w:unhideWhenUsed="1"/>
+    <w:lsdException w:name="Table Columns 2" w:semiHidden="1" w:unhideWhenUsed="1"/>
+    <w:lsdException w:name="Table Columns 3" w:semiHidden="1" w:unhideWhenUsed="1"/>
+    <w:lsdException w:name="Table Columns 4" w:semiHidden="1" w:unhideWhenUsed="1"/>
+    <w:lsdException w:name="Table Columns 5" w:semiHidden="1" w:unhideWhenUsed="1"/>
+    <w:lsdException w:name="Table Grid 1" w:semiHidden="1" w:unhideWhenUsed="1"/>
+    <w:lsdException w:name="Table Grid 2" w:semiHidden="1" w:unhideWhenUsed="1"/>
+    <w:lsdException w:name="Table Grid 3" w:semiHidden="1" w:unhideWhenUsed="1"/>
+    <w:lsdException w:name="Table Grid 4" w:semiHidden="1" w:unhideWhenUsed="1"/>
+    <w:lsdException w:name="Table Grid 5" w:semiHidden="1" w:unhideWhenUsed="1"/>
+    <w:lsdException w:name="Table Grid 6" w:semiHidden="1" w:unhideWhenUsed="1"/>
+    <w:lsdException w:name="Table Grid 7" w:semiHidden="1" w:unhideWhenUsed="1"/>
+    <w:lsdException w:name="Table Grid 8" w:semiHidden="1" w:unhideWhenUsed="1"/>
+    <w:lsdException w:name="Table List 1" w:semiHidden="1" w:unhideWhenUsed="1"/>
+    <w:lsdException w:name="Table List 2" w:semiHidden="1" w:unhideWhenUsed="1"/>
+    <w:lsdException w:name="Table List 3" w:semiHidden="1" w:unhideWhenUsed="1"/>
+    <w:lsdException w:name="Table List 4" w:semiHidden="1" w:unhideWhenUsed="1"/>
+    <w:lsdException w:name="Table List 5" w:semiHidden="1" w:unhideWhenUsed="1"/>
+    <w:lsdException w:name="Table List 6" w:semiHidden="1" w:unhideWhenUsed="1"/>
+    <w:lsdException w:name="Table List 7" w:semiHidden="1" w:unhideWhenUsed="1"/>
+    <w:lsdException w:name="Table List 8" w:semiHidden="1" w:unhideWhenUsed="1"/>
+    <w:lsdException w:name="Table 3D effects 1" w:semiHidden="1" w:unhideWhenUsed="1"/>
+    <w:lsdException w:name="Table 3D effects 2" w:semiHidden="1" w:unhideWhenUsed="1"/>
+    <w:lsdException w:name="Table 3D effects 3" w:semiHidden="1" w:unhideWhenUsed="1"/>
+    <w:lsdException w:name="Table Contemporary" w:semiHidden="1" w:unhideWhenUsed="1"/>
+    <w:lsdException w:name="Table Elegant" w:semiHidden="1" w:unhideWhenUsed="1"/>
+    <w:lsdException w:name="Table Professional" w:semiHidden="1" w:unhideWhenUsed="1"/>
+    <w:lsdException w:name="Table Subtle 1" w:semiHidden="1" w:unhideWhenUsed="1"/>
+    <w:lsdException w:name="Table Subtle 2" w:semiHidden="1" w:unhideWhenUsed="1"/>
+    <w:lsdException w:name="Table Web 1" w:semiHidden="1" w:unhideWhenUsed="1"/>
+    <w:lsdException w:name="Table Web 2" w:semiHidden="1" w:unhideWhenUsed="1"/>
+    <w:lsdException w:name="Table Web 3" w:semiHidden="1" w:unhideWhenUsed="1"/>
+    <w:lsdException w:name="Balloon Text" w:semiHidden="1" w:unhideWhenUsed="1"/>
+    <w:lsdException w:name="Table Grid" w:uiPriority="59"/>
+    <w:lsdException w:name="Table Theme" w:semiHidden="1" w:unhideWhenUsed="1"/>
+    <w:lsdException w:name="Placeholder Text" w:semiHidden="1"/>
+    <w:lsdException w:name="No Spacing" w:uiPriority="1" w:qFormat="1"/>
+    <w:lsdException w:name="Light Shading" w:uiPriority="60"/>
+    <w:lsdException w:name="Light List" w:uiPriority="61"/>
+    <w:lsdException w:name="Light Grid" w:uiPriority="62"/>
+    <w:lsdException w:name="Medium Shading 1" w:uiPriority="63"/>
+    <w:lsdException w:name="Medium Shading 2" w:uiPriority="64"/>
+    <w:lsdException w:name="Medium List 1" w:uiPriority="65"/>
+    <w:lsdException w:name="Medium List 2" w:uiPriority="66"/>
+    <w:lsdException w:name="Medium Grid 1" w:uiPriority="67"/>
+    <w:lsdException w:name="Medium Grid 2" w:uiPriority="68"/>
+    <w:lsdException w:name="Medium Grid 3" w:uiPriority="69"/>
+    <w:lsdException w:name="Dark List" w:uiPriority="70"/>
+    <w:lsdException w:name="Colorful Shading" w:uiPriority="71"/>
+    <w:lsdException w:name="Colorful List" w:uiPriority="72"/>
+    <w:lsdException w:name="Colorful Grid" w:uiPriority="73"/>
+    <w:lsdException w:name="Light Shading Accent 1" w:uiPriority="60"/>
+    <w:lsdException w:name="Light List Accent 1" w:uiPriority="61"/>
+    <w:lsdException w:name="Light Grid Accent 1" w:uiPriority="62"/>
+    <w:lsdException w:name="Medium Shading 1 Accent 1" w:uiPriority="63"/>
+    <w:lsdException w:name="Medium Shading 2 Accent 1" w:uiPriority="64"/>
+    <w:lsdException w:name="Medium List 1 Accent 1" w:uiPriority="65"/>
+    <w:lsdException w:name="Revision" w:semiHidden="1"/>
+    <w:lsdException w:name="List Paragraph" w:uiPriority="34" w:qFormat="1"/>
+    <w:lsdException w:name="Quote" w:uiPriority="29" w:qFormat="1"/>
+    <w:lsdException w:name="Intense Quote" w:uiPriority="30" w:qFormat="1"/>
+    <w:lsdException w:name="Medium List 2 Accent 1" w:uiPriority="66"/>
+    <w:lsdException w:name="Medium Grid 1 Accent 1" w:uiPriority="67"/>
+    <w:lsdException w:name="Medium Grid 2 Accent 1" w:uiPriority="68"/>
+    <w:lsdException w:name="Medium Grid 3 Accent 1" w:uiPriority="69"/>
+    <w:lsdException w:name="Dark List Accent 1" w:uiPriority="70"/>
+    <w:lsdException w:name="Colorful Shading Accent 1" w:uiPriority="71"/>
+    <w:lsdException w:name="Colorful List Accent 1" w:uiPriority="72"/>
+    <w:lsdException w:name="Colorful Grid Accent 1" w:uiPriority="73"/>
+    <w:lsdException w:name="Light Shading Accent 2" w:uiPriority="60"/>
+    <w:lsdException w:name="Light List Accent 2" w:uiPriority="61"/>
+    <w:lsdException w:name="Light Grid Accent 2" w:uiPriority="62"/>
+    <w:lsdException w:name="Medium Shading 1 Accent 2" w:uiPriority="63"/>
+    <w:lsdException w:name="Medium Shading 2 Accent 2" w:uiPriority="64"/>
+    <w:lsdException w:name="Medium List 1 Accent 2" w:uiPriority="65"/>
+    <w:lsdException w:name="Medium List 2 Accent 2" w:uiPriority="66"/>
+    <w:lsdException w:name="Medium Grid 1 Accent 2" w:uiPriority="67"/>
+    <w:lsdException w:name="Medium Grid 2 Accent 2" w:uiPriority="68"/>
+    <w:lsdException w:name="Medium Grid 3 Accent 2" w:uiPriority="69"/>
+    <w:lsdException w:name="Dark List Accent 2" w:uiPriority="70"/>
+    <w:lsdException w:name="Colorful Shading Accent 2" w:uiPriority="71"/>
+    <w:lsdException w:name="Colorful List Accent 2" w:uiPriority="72"/>
+    <w:lsdException w:name="Colorful Grid Accent 2" w:uiPriority="73"/>
+    <w:lsdException w:name="Light Shading Accent 3" w:uiPriority="60"/>
+    <w:lsdException w:name="Light List Accent 3" w:uiPriority="61"/>
+    <w:lsdException w:name="Light Grid Accent 3" w:uiPriority="62"/>
+    <w:lsdException w:name="Medium Shading 1 Accent 3" w:uiPriority="63"/>
+    <w:lsdException w:name="Medium Shading 2 Accent 3" w:uiPriority="64"/>
+    <w:lsdException w:name="Medium List 1 Accent 3" w:uiPriority="65"/>
+    <w:lsdException w:name="Medium List 2 Accent 3" w:uiPriority="66"/>
+    <w:lsdException w:name="Medium Grid 1 Accent 3" w:uiPriority="67"/>
+    <w:lsdException w:name="Medium Grid 2 Accent 3" w:uiPriority="68"/>
+    <w:lsdException w:name="Medium Grid 3 Accent 3" w:uiPriority="69"/>
+    <w:lsdException w:name="Dark List Accent 3" w:uiPriority="70"/>
+    <w:lsdException w:name="Colorful Shading Accent 3" w:uiPriority="71"/>
+    <w:lsdException w:name="Colorful List Accent 3" w:uiPriority="72"/>
+    <w:lsdException w:name="Colorful Grid Accent 3" w:uiPriority="73"/>
+    <w:lsdException w:name="Light Shading Accent 4" w:uiPriority="60"/>
+    <w:lsdException w:name="Light List Accent 4" w:uiPriority="61"/>
+    <w:lsdException w:name="Light Grid Accent 4" w:uiPriority="62"/>
+    <w:lsdException w:name="Medium Shading 1 Accent 4" w:uiPriority="63"/>
+    <w:lsdException w:name="Medium Shading 2 Accent 4" w:uiPriority="64"/>
+    <w:lsdException w:name="Medium List 1 Accent 4" w:uiPriority="65"/>
+    <w:lsdException w:name="Medium List 2 Accent 4" w:uiPriority="66"/>
+    <w:lsdException w:name="Medium Grid 1 Accent 4" w:uiPriority="67"/>
+    <w:lsdException w:name="Medium Grid 2 Accent 4" w:uiPriority="68"/>
+    <w:lsdException w:name="Medium Grid 3 Accent 4" w:uiPriority="69"/>
+    <w:lsdException w:name="Dark List Accent 4" w:uiPriority="70"/>
+    <w:lsdException w:name="Colorful Shading Accent 4" w:uiPriority="71"/>
+    <w:lsdException w:name="Colorful List Accent 4" w:uiPriority="72"/>
+    <w:lsdException w:name="Colorful Grid Accent 4" w:uiPriority="73"/>
+    <w:lsdException w:name="Light Shading Accent 5" w:uiPriority="60"/>
+    <w:lsdException w:name="Light List Accent 5" w:uiPriority="61"/>
+    <w:lsdException w:name="Light Grid Accent 5" w:uiPriority="62"/>
+    <w:lsdException w:name="Medium Shading 1 Accent 5" w:uiPriority="63"/>
+    <w:lsdException w:name="Medium Shading 2 Accent 5" w:uiPriority="64"/>
+    <w:lsdException w:name="Medium List 1 Accent 5" w:uiPriority="65"/>
+    <w:lsdException w:name="Medium List 2 Accent 5" w:uiPriority="66"/>
+    <w:lsdException w:name="Medium Grid 1 Accent 5" w:uiPriority="67"/>
+    <w:lsdException w:name="Medium Grid 2 Accent 5" w:uiPriority="68"/>
+    <w:lsdException w:name="Medium Grid 3 Accent 5" w:uiPriority="69"/>
+    <w:lsdException w:name="Dark List Accent 5" w:uiPriority="70"/>
+    <w:lsdException w:name="Colorful Shading Accent 5" w:uiPriority="71"/>
+    <w:lsdException w:name="Colorful List Accent 5" w:uiPriority="72"/>
+    <w:lsdException w:name="Colorful Grid Accent 5" w:uiPriority="73"/>
+    <w:lsdException w:name="Light Shading Accent 6" w:uiPriority="60"/>
+    <w:lsdException w:name="Light List Accent 6" w:uiPriority="61"/>
+    <w:lsdException w:name="Light Grid Accent 6" w:uiPriority="62"/>
+    <w:lsdException w:name="Medium Shading 1 Accent 6" w:uiPriority="63"/>
+    <w:lsdException w:name="Medium Shading 2 Accent 6" w:uiPriority="64"/>
+    <w:lsdException w:name="Medium List 1 Accent 6" w:uiPriority="65"/>
+    <w:lsdException w:name="Medium List 2 Accent 6" w:uiPriority="66"/>
+    <w:lsdException w:name="Medium Grid 1 Accent 6" w:uiPriority="67"/>
+    <w:lsdException w:name="Medium Grid 2 Accent 6" w:uiPriority="68"/>
+    <w:lsdException w:name="Medium Grid 3 Accent 6" w:uiPriority="69"/>
+    <w:lsdException w:name="Dark List Accent 6" w:uiPriority="70"/>
+    <w:lsdException w:name="Colorful Shading Accent 6" w:uiPriority="71"/>
+    <w:lsdException w:name="Colorful List Accent 6" w:uiPriority="72"/>
+    <w:lsdException w:name="Colorful Grid Accent 6" w:uiPriority="73"/>
+    <w:lsdException w:name="Subtle Emphasis" w:uiPriority="19" w:qFormat="1"/>
+    <w:lsdException w:name="Intense Emphasis" w:uiPriority="21" w:qFormat="1"/>
+    <w:lsdException w:name="Subtle Reference" w:uiPriority="31" w:qFormat="1"/>
+    <w:lsdException w:name="Intense Reference" w:uiPriority="32" w:qFormat="1"/>
+    <w:lsdException w:name="Book Title" w:uiPriority="33" w:qFormat="1"/>
+    <w:lsdException w:name="Bibliography" w:semiHidden="1" w:uiPriority="37" w:unhideWhenUsed="1"/>
+    <w:lsdException w:name="TOC Heading" w:semiHidden="1" w:uiPriority="39" w:unhideWhenUsed="1" w:qFormat="1"/>
+    <w:lsdException w:name="Plain Table 1" w:uiPriority="41"/>
+    <w:lsdException w:name="Plain Table 2" w:uiPriority="42"/>
+    <w:lsdException w:name="Plain Table 3" w:uiPriority="43"/>
+    <w:lsdException w:name="Plain Table 4" w:uiPriority="44"/>
+    <w:lsdException w:name="Plain Table 5" w:uiPriority="45"/>
+    <w:lsdException w:name="Grid Table Light" w:uiPriority="40"/>
+    <w:lsdException w:name="Grid Table 1 Light" w:uiPriority="46"/>
+    <w:lsdException w:name="Grid Table 2" w:uiPriority="47"/>
+    <w:lsdException w:name="Grid Table 3" w:uiPriority="48"/>
+    <w:lsdException w:name="Grid Table 4" w:uiPriority="49"/>
+    <w:lsdException w:name="Grid Table 5 Dark" w:uiPriority="50"/>
+    <w:lsdException w:name="Grid Table 6 Colorful" w:uiPriority="51"/>
+    <w:lsdException w:name="Grid Table 7 Colorful" w:uiPriority="52"/>
+    <w:lsdException w:name="Grid Table 1 Light Accent 1" w:uiPriority="46"/>
+    <w:lsdException w:name="Grid Table 2 Accent 1" w:uiPriority="47"/>
+    <w:lsdException w:name="Grid Table 3 Accent 1" w:uiPriority="48"/>
+    <w:lsdException w:name="Grid Table 4 Accent 1" w:uiPriority="49"/>
+    <w:lsdException w:name="Grid Table 5 Dark Accent 1" w:uiPriority="50"/>
+    <w:lsdException w:name="Grid Table 6 Colorful Accent 1" w:uiPriority="51"/>
+    <w:lsdException w:name="Grid Table 7 Colorful Accent 1" w:uiPriority="52"/>
+    <w:lsdException w:name="Grid Table 1 Light Accent 2" w:uiPriority="46"/>
+    <w:lsdException w:name="Grid Table 2 Accent 2" w:uiPriority="47"/>
+    <w:lsdException w:name="Grid Table 3 Accent 2" w:uiPriority="48"/>
+    <w:lsdException w:name="Grid Table 4 Accent 2" w:uiPriority="49"/>
+    <w:lsdException w:name="Grid Table 5 Dark Accent 2" w:uiPriority="50"/>
+    <w:lsdException w:name="Grid Table 6 Colorful Accent 2" w:uiPriority="51"/>
+    <w:lsdException w:name="Grid Table 7 Colorful Accent 2" w:uiPriority="52"/>
+    <w:lsdException w:name="Grid Table 1 Light Accent 3" w:uiPriority="46"/>
+    <w:lsdException w:name="Grid Table 2 Accent 3" w:uiPriority="47"/>
+    <w:lsdException w:name="Grid Table 3 Accent 3" w:uiPriority="48"/>
+    <w:lsdException w:name="Grid Table 4 Accent 3" w:uiPriority="49"/>
+    <w:lsdException w:name="Grid Table 5 Dark Accent 3" w:uiPriority="50"/>
+    <w:lsdException w:name="Grid Table 6 Colorful Accent 3" w:uiPriority="51"/>
+    <w:lsdException w:name="Grid Table 7 Colorful Accent 3" w:uiPriority="52"/>
+    <w:lsdException w:name="Grid Table 1 Light Accent 4" w:uiPriority="46"/>
+    <w:lsdException w:name="Grid Table 2 Accent 4" w:uiPriority="47"/>
+    <w:lsdException w:name="Grid Table 3 Accent 4" w:uiPriority="48"/>
+    <w:lsdException w:name="Grid Table 4 Accent 4" w:uiPriority="49"/>
+    <w:lsdException w:name="Grid Table 5 Dark Accent 4" w:uiPriority="50"/>
+    <w:lsdException w:name="Grid Table 6 Colorful Accent 4" w:uiPriority="51"/>
+    <w:lsdException w:name="Grid Table 7 Colorful Accent 4" w:uiPriority="52"/>
+    <w:lsdException w:name="Grid Table 1 Light Accent 5" w:uiPriority="46"/>
+    <w:lsdException w:name="Grid Table 2 Accent 5" w:uiPriority="47"/>
+    <w:lsdException w:name="Grid Table 3 Accent 5" w:uiPriority="48"/>
+    <w:lsdException w:name="Grid Table 4 Accent 5" w:uiPriority="49"/>
+    <w:lsdException w:name="Grid Table 5 Dark Accent 5" w:uiPriority="50"/>
+    <w:lsdException w:name="Grid Table 6 Colorful Accent 5" w:uiPriority="51"/>
+    <w:lsdException w:name="Grid Table 7 Colorful Accent 5" w:uiPriority="52"/>
+    <w:lsdException w:name="Grid Table 1 Light Accent 6" w:uiPriority="46"/>
+    <w:lsdException w:name="Grid Table 2 Accent 6" w:uiPriority="47"/>
+    <w:lsdException w:name="Grid Table 3 Accent 6" w:uiPriority="48"/>
+    <w:lsdException w:name="Grid Table 4 Accent 6" w:uiPriority="49"/>
+    <w:lsdException w:name="Grid Table 5 Dark Accent 6" w:uiPriority="50"/>
+    <w:lsdException w:name="Grid Table 6 Colorful Accent 6" w:uiPriority="51"/>
+    <w:lsdException w:name="Grid Table 7 Colorful Accent 6" w:uiPriority="52"/>
+    <w:lsdException w:name="List Table 1 Light" w:uiPriority="46"/>
+    <w:lsdException w:name="List Table 2" w:uiPriority="47"/>
+    <w:lsdException w:name="List Table 3" w:uiPriority="48"/>
+    <w:lsdException w:name="List Table 4" w:uiPriority="49"/>
+    <w:lsdException w:name="List Table 5 Dark" w:uiPriority="50"/>
+    <w:lsdException w:name="List Table 6 Colorful" w:uiPriority="51"/>
+    <w:lsdException w:name="List Table 7 Colorful" w:uiPriority="52"/>
+    <w:lsdException w:name="List Table 1 Light Accent 1" w:uiPriority="46"/>
+    <w:lsdException w:name="List Table 2 Accent 1" w:uiPriority="47"/>
+    <w:lsdException w:name="List Table 3 Accent 1" w:uiPriority="48"/>
+    <w:lsdException w:name="List Table 4 Accent 1" w:uiPriority="49"/>
+    <w:lsdException w:name="List Table 5 Dark Accent 1" w:uiPriority="50"/>
+    <w:lsdException w:name="List Table 6 Colorful Accent 1" w:uiPriority="51"/>
+    <w:lsdException w:name="List Table 7 Colorful Accent 1" w:uiPriority="52"/>
+    <w:lsdException w:name="List Table 1 Light Accent 2" w:uiPriority="46"/>
+    <w:lsdException w:name="List Table 2 Accent 2" w:uiPriority="47"/>
+    <w:lsdException w:name="List Table 3 Accent 2" w:uiPriority="48"/>
+    <w:lsdException w:name="List Table 4 Accent 2" w:uiPriority="49"/>
+    <w:lsdException w:name="List Table 5 Dark Accent 2" w:uiPriority="50"/>
+    <w:lsdException w:name="List Table 6 Colorful Accent 2" w:uiPriority="51"/>
+    <w:lsdException w:name="List Table 7 Colorful Accent 2" w:uiPriority="52"/>
+    <w:lsdException w:name="List Table 1 Light Accent 3" w:uiPriority="46"/>
+    <w:lsdException w:name="List Table 2 Accent 3" w:uiPriority="47"/>
+    <w:lsdException w:name="List Table 3 Accent 3" w:uiPriority="48"/>
+    <w:lsdException w:name="List Table 4 Accent 3" w:uiPriority="49"/>
+    <w:lsdException w:name="List Table 5 Dark Accent 3" w:uiPriority="50"/>
+    <w:lsdException w:name="List Table 6 Colorful Accent 3" w:uiPriority="51"/>
+    <w:lsdException w:name="List Table 7 Colorful Accent 3" w:uiPriority="52"/>
+    <w:lsdException w:name="List Table 1 Light Accent 4" w:uiPriority="46"/>
+    <w:lsdException w:name="List Table 2 Accent 4" w:uiPriority="47"/>
+    <w:lsdException w:name="List Table 3 Accent 4" w:uiPriority="48"/>
+    <w:lsdException w:name="List Table 4 Accent 4" w:uiPriority="49"/>
+    <w:lsdException w:name="List Table 5 Dark Accent 4" w:uiPriority="50"/>
+    <w:lsdException w:name="List Table 6 Colorful Accent 4" w:uiPriority="51"/>
+    <w:lsdException w:name="List Table 7 Colorful Accent 4" w:uiPriority="52"/>
+    <w:lsdException w:name="List Table 1 Light Accent 5" w:uiPriority="46"/>
+    <w:lsdException w:name="List Table 2 Accent 5" w:uiPriority="47"/>
+    <w:lsdException w:name="List Table 3 Accent 5" w:uiPriority="48"/>
+    <w:lsdException w:name="List Table 4 Accent 5" w:uiPriority="49"/>
+    <w:lsdException w:name="List Table 5 Dark Accent 5" w:uiPriority="50"/>
+    <w:lsdException w:name="List Table 6 Colorful Accent 5" w:uiPriority="51"/>
+    <w:lsdException w:name="List Table 7 Colorful Accent 5" w:uiPriority="52"/>
+    <w:lsdException w:name="List Table 1 Light Accent 6" w:uiPriority="46"/>
+    <w:lsdException w:name="List Table 2 Accent 6" w:uiPriority="47"/>
+    <w:lsdException w:name="List Table 3 Accent 6" w:uiPriority="48"/>
+    <w:lsdException w:name="List Table 4 Accent 6" w:uiPriority="49"/>
+    <w:lsdException w:name="List Table 5 Dark Accent 6" w:uiPriority="50"/>
+    <w:lsdException w:name="List Table 6 Colorful Accent 6" w:uiPriority="51"/>
+    <w:lsdException w:name="List Table 7 Colorful Accent 6" w:uiPriority="52"/>
   </w:latentStyles>
   <w:style w:type="paragraph" w:default="1" w:styleId="Normal">
     <w:name w:val="Normal"/>
@@ -19794,8 +19986,8 @@
       <w:lang w:eastAsia="en-US"/>
     </w:rPr>
   </w:style>
-  <w:style w:type="table" w:customStyle="1" w:styleId="GridTableLight">
-    <w:name w:val="Grid Table Light"/>
+  <w:style w:type="table" w:customStyle="1" w:styleId="TableGridLight1">
+    <w:name w:val="Table Grid Light1"/>
     <w:basedOn w:val="TableNormal"/>
     <w:uiPriority w:val="40"/>
     <w:rsid w:val="00515CD1"/>
@@ -19810,8 +20002,8 @@
       </w:tblBorders>
     </w:tblPr>
   </w:style>
-  <w:style w:type="table" w:customStyle="1" w:styleId="PlainTable1">
-    <w:name w:val="Plain Table 1"/>
+  <w:style w:type="table" w:customStyle="1" w:styleId="PlainTable11">
+    <w:name w:val="Plain Table 11"/>
     <w:basedOn w:val="TableNormal"/>
     <w:uiPriority w:val="41"/>
     <w:rsid w:val="00515CD1"/>
@@ -19942,727 +20134,7 @@
       <w:jc w:val="left"/>
     </w:pPr>
     <w:rPr>
-      <w:rFonts w:ascii="SimSun" w:eastAsia="SimSun" w:hAnsi="SimSun" w:cs="SimSun"/>
-      <w:kern w:val="0"/>
-      <w:sz w:val="24"/>
-      <w:szCs w:val="24"/>
-    </w:rPr>
-  </w:style>
-  <w:style w:type="paragraph" w:customStyle="1" w:styleId="Preface5">
-    <w:name w:val="Preface 5"/>
-    <w:rsid w:val="00671251"/>
-    <w:pPr>
-      <w:numPr>
-        <w:numId w:val="8"/>
-      </w:numPr>
-      <w:spacing w:before="160"/>
-    </w:pPr>
-    <w:rPr>
-      <w:rFonts w:ascii="Times New Roman" w:hAnsi="Times New Roman" w:cs="Times New Roman"/>
-      <w:i/>
-      <w:kern w:val="0"/>
-      <w:sz w:val="24"/>
-      <w:szCs w:val="20"/>
-      <w:lang w:val="en-GB"/>
-    </w:rPr>
-  </w:style>
-  <w:style w:type="character" w:styleId="Hyperlink">
-    <w:name w:val="Hyperlink"/>
-    <w:basedOn w:val="DefaultParagraphFont"/>
-    <w:uiPriority w:val="99"/>
-    <w:unhideWhenUsed/>
-    <w:rsid w:val="00B068A0"/>
-    <w:rPr>
-      <w:color w:val="0000FF"/>
-      <w:u w:val="single"/>
-    </w:rPr>
-  </w:style>
-  <w:style w:type="character" w:customStyle="1" w:styleId="apple-converted-space">
-    <w:name w:val="apple-converted-space"/>
-    <w:basedOn w:val="DefaultParagraphFont"/>
-    <w:rsid w:val="00B068A0"/>
-  </w:style>
-  <w:style w:type="paragraph" w:styleId="BalloonText">
-    <w:name w:val="Balloon Text"/>
-    <w:basedOn w:val="Normal"/>
-    <w:link w:val="BalloonTextChar"/>
-    <w:uiPriority w:val="99"/>
-    <w:semiHidden/>
-    <w:unhideWhenUsed/>
-    <w:rsid w:val="00B35E8D"/>
-    <w:rPr>
-      <w:rFonts w:ascii="Tahoma" w:hAnsi="Tahoma" w:cs="Tahoma"/>
-      <w:sz w:val="16"/>
-      <w:szCs w:val="16"/>
-    </w:rPr>
-  </w:style>
-  <w:style w:type="character" w:customStyle="1" w:styleId="BalloonTextChar">
-    <w:name w:val="Balloon Text Char"/>
-    <w:basedOn w:val="DefaultParagraphFont"/>
-    <w:link w:val="BalloonText"/>
-    <w:uiPriority w:val="99"/>
-    <w:semiHidden/>
-    <w:rsid w:val="00B35E8D"/>
-    <w:rPr>
-      <w:rFonts w:ascii="Tahoma" w:hAnsi="Tahoma" w:cs="Tahoma"/>
-      <w:sz w:val="16"/>
-      <w:szCs w:val="16"/>
-    </w:rPr>
-  </w:style>
-  <w:style w:type="paragraph" w:styleId="TOC1">
-    <w:name w:val="toc 1"/>
-    <w:basedOn w:val="Normal"/>
-    <w:next w:val="Normal"/>
-    <w:autoRedefine/>
-    <w:uiPriority w:val="39"/>
-    <w:unhideWhenUsed/>
-    <w:rsid w:val="00B35E8D"/>
-    <w:pPr>
-      <w:spacing w:after="100"/>
-    </w:pPr>
-  </w:style>
-  <w:style w:type="paragraph" w:styleId="TOC2">
-    <w:name w:val="toc 2"/>
-    <w:basedOn w:val="Normal"/>
-    <w:next w:val="Normal"/>
-    <w:autoRedefine/>
-    <w:uiPriority w:val="39"/>
-    <w:unhideWhenUsed/>
-    <w:rsid w:val="00B35E8D"/>
-    <w:pPr>
-      <w:spacing w:after="100"/>
-      <w:ind w:left="210"/>
-    </w:pPr>
-  </w:style>
-  <w:style w:type="paragraph" w:styleId="TOC3">
-    <w:name w:val="toc 3"/>
-    <w:basedOn w:val="Normal"/>
-    <w:next w:val="Normal"/>
-    <w:autoRedefine/>
-    <w:uiPriority w:val="39"/>
-    <w:unhideWhenUsed/>
-    <w:rsid w:val="00B35E8D"/>
-    <w:pPr>
-      <w:spacing w:after="100"/>
-      <w:ind w:left="420"/>
-    </w:pPr>
-  </w:style>
-  <w:style w:type="character" w:customStyle="1" w:styleId="Heading4Char">
-    <w:name w:val="Heading 4 Char"/>
-    <w:basedOn w:val="DefaultParagraphFont"/>
-    <w:link w:val="Heading4"/>
-    <w:uiPriority w:val="9"/>
-    <w:rsid w:val="00931192"/>
-    <w:rPr>
-      <w:rFonts w:asciiTheme="majorHAnsi" w:eastAsiaTheme="majorEastAsia" w:hAnsiTheme="majorHAnsi" w:cstheme="majorBidi"/>
-      <w:b/>
-      <w:bCs/>
-      <w:i/>
-      <w:iCs/>
-      <w:color w:val="5B9BD5" w:themeColor="accent1"/>
-    </w:rPr>
-  </w:style>
-  <w:style w:type="paragraph" w:styleId="TableofFigures">
-    <w:name w:val="table of figures"/>
-    <w:basedOn w:val="Normal"/>
-    <w:next w:val="Normal"/>
-    <w:uiPriority w:val="99"/>
-    <w:unhideWhenUsed/>
-    <w:rsid w:val="002007F7"/>
-  </w:style>
-</w:styles>
-</file>
-
-<file path=word/stylesWithEffects.xml><?xml version="1.0" encoding="utf-8"?>
-<w:styles xmlns:wpc="http://schemas.microsoft.com/office/word/2010/wordprocessingCanvas" xmlns:mc="http://schemas.openxmlformats.org/markup-compatibility/2006" xmlns:o="urn:schemas-microsoft-com:office:office" xmlns:r="http://schemas.openxmlformats.org/officeDocument/2006/relationships" xmlns:m="http://schemas.openxmlformats.org/officeDocument/2006/math" xmlns:v="urn:schemas-microsoft-com:vml" xmlns:wp14="http://schemas.microsoft.com/office/word/2010/wordprocessingDrawing" xmlns:wp="http://schemas.openxmlformats.org/drawingml/2006/wordprocessingDrawing" xmlns:w10="urn:schemas-microsoft-com:office:word" xmlns:w="http://schemas.openxmlformats.org/wordprocessingml/2006/main" xmlns:w14="http://schemas.microsoft.com/office/word/2010/wordml" xmlns:wpg="http://schemas.microsoft.com/office/word/2010/wordprocessingGroup" xmlns:wpi="http://schemas.microsoft.com/office/word/2010/wordprocessingInk" xmlns:wne="http://schemas.microsoft.com/office/word/2006/wordml" xmlns:wps="http://schemas.microsoft.com/office/word/2010/wordprocessingShape" mc:Ignorable="w14 wp14">
-  <w:docDefaults>
-    <w:rPrDefault>
-      <w:rPr>
-        <w:rFonts w:asciiTheme="minorHAnsi" w:eastAsiaTheme="minorEastAsia" w:hAnsiTheme="minorHAnsi" w:cstheme="minorBidi"/>
-        <w:kern w:val="2"/>
-        <w:sz w:val="21"/>
-        <w:szCs w:val="22"/>
-        <w:lang w:val="en-US" w:eastAsia="zh-CN" w:bidi="ar-SA"/>
-      </w:rPr>
-    </w:rPrDefault>
-    <w:pPrDefault/>
-  </w:docDefaults>
-  <w:latentStyles w:defLockedState="0" w:defUIPriority="99" w:defSemiHidden="1" w:defUnhideWhenUsed="1" w:defQFormat="0" w:count="267">
-    <w:lsdException w:name="Normal" w:semiHidden="0" w:uiPriority="0" w:unhideWhenUsed="0" w:qFormat="1"/>
-    <w:lsdException w:name="heading 1" w:semiHidden="0" w:uiPriority="9" w:unhideWhenUsed="0" w:qFormat="1"/>
-    <w:lsdException w:name="heading 2" w:uiPriority="9" w:qFormat="1"/>
-    <w:lsdException w:name="heading 3" w:uiPriority="9" w:qFormat="1"/>
-    <w:lsdException w:name="heading 4" w:uiPriority="9" w:qFormat="1"/>
-    <w:lsdException w:name="heading 5" w:uiPriority="9" w:qFormat="1"/>
-    <w:lsdException w:name="heading 6" w:uiPriority="9" w:qFormat="1"/>
-    <w:lsdException w:name="heading 7" w:uiPriority="9" w:qFormat="1"/>
-    <w:lsdException w:name="heading 8" w:uiPriority="9" w:qFormat="1"/>
-    <w:lsdException w:name="heading 9" w:uiPriority="9" w:qFormat="1"/>
-    <w:lsdException w:name="toc 1" w:uiPriority="39"/>
-    <w:lsdException w:name="toc 2" w:uiPriority="39"/>
-    <w:lsdException w:name="toc 3" w:uiPriority="39"/>
-    <w:lsdException w:name="toc 4" w:uiPriority="39"/>
-    <w:lsdException w:name="toc 5" w:uiPriority="39"/>
-    <w:lsdException w:name="toc 6" w:uiPriority="39"/>
-    <w:lsdException w:name="toc 7" w:uiPriority="39"/>
-    <w:lsdException w:name="toc 8" w:uiPriority="39"/>
-    <w:lsdException w:name="toc 9" w:uiPriority="39"/>
-    <w:lsdException w:name="caption" w:uiPriority="35" w:qFormat="1"/>
-    <w:lsdException w:name="Title" w:semiHidden="0" w:uiPriority="10" w:unhideWhenUsed="0" w:qFormat="1"/>
-    <w:lsdException w:name="Default Paragraph Font" w:uiPriority="1"/>
-    <w:lsdException w:name="Subtitle" w:semiHidden="0" w:uiPriority="11" w:unhideWhenUsed="0" w:qFormat="1"/>
-    <w:lsdException w:name="Strong" w:semiHidden="0" w:uiPriority="22" w:unhideWhenUsed="0" w:qFormat="1"/>
-    <w:lsdException w:name="Emphasis" w:semiHidden="0" w:uiPriority="20" w:unhideWhenUsed="0" w:qFormat="1"/>
-    <w:lsdException w:name="Table Grid" w:semiHidden="0" w:uiPriority="59" w:unhideWhenUsed="0"/>
-    <w:lsdException w:name="Placeholder Text" w:unhideWhenUsed="0"/>
-    <w:lsdException w:name="No Spacing" w:semiHidden="0" w:uiPriority="1" w:unhideWhenUsed="0" w:qFormat="1"/>
-    <w:lsdException w:name="Light Shading" w:semiHidden="0" w:uiPriority="60" w:unhideWhenUsed="0"/>
-    <w:lsdException w:name="Light List" w:semiHidden="0" w:uiPriority="61" w:unhideWhenUsed="0"/>
-    <w:lsdException w:name="Light Grid" w:semiHidden="0" w:uiPriority="62" w:unhideWhenUsed="0"/>
-    <w:lsdException w:name="Medium Shading 1" w:semiHidden="0" w:uiPriority="63" w:unhideWhenUsed="0"/>
-    <w:lsdException w:name="Medium Shading 2" w:semiHidden="0" w:uiPriority="64" w:unhideWhenUsed="0"/>
-    <w:lsdException w:name="Medium List 1" w:semiHidden="0" w:uiPriority="65" w:unhideWhenUsed="0"/>
-    <w:lsdException w:name="Medium List 2" w:semiHidden="0" w:uiPriority="66" w:unhideWhenUsed="0"/>
-    <w:lsdException w:name="Medium Grid 1" w:semiHidden="0" w:uiPriority="67" w:unhideWhenUsed="0"/>
-    <w:lsdException w:name="Medium Grid 2" w:semiHidden="0" w:uiPriority="68" w:unhideWhenUsed="0"/>
-    <w:lsdException w:name="Medium Grid 3" w:semiHidden="0" w:uiPriority="69" w:unhideWhenUsed="0"/>
-    <w:lsdException w:name="Dark List" w:semiHidden="0" w:uiPriority="70" w:unhideWhenUsed="0"/>
-    <w:lsdException w:name="Colorful Shading" w:semiHidden="0" w:uiPriority="71" w:unhideWhenUsed="0"/>
-    <w:lsdException w:name="Colorful List" w:semiHidden="0" w:uiPriority="72" w:unhideWhenUsed="0"/>
-    <w:lsdException w:name="Colorful Grid" w:semiHidden="0" w:uiPriority="73" w:unhideWhenUsed="0"/>
-    <w:lsdException w:name="Light Shading Accent 1" w:semiHidden="0" w:uiPriority="60" w:unhideWhenUsed="0"/>
-    <w:lsdException w:name="Light List Accent 1" w:semiHidden="0" w:uiPriority="61" w:unhideWhenUsed="0"/>
-    <w:lsdException w:name="Light Grid Accent 1" w:semiHidden="0" w:uiPriority="62" w:unhideWhenUsed="0"/>
-    <w:lsdException w:name="Medium Shading 1 Accent 1" w:semiHidden="0" w:uiPriority="63" w:unhideWhenUsed="0"/>
-    <w:lsdException w:name="Medium Shading 2 Accent 1" w:semiHidden="0" w:uiPriority="64" w:unhideWhenUsed="0"/>
-    <w:lsdException w:name="Medium List 1 Accent 1" w:semiHidden="0" w:uiPriority="65" w:unhideWhenUsed="0"/>
-    <w:lsdException w:name="Revision" w:unhideWhenUsed="0"/>
-    <w:lsdException w:name="List Paragraph" w:semiHidden="0" w:uiPriority="34" w:unhideWhenUsed="0" w:qFormat="1"/>
-    <w:lsdException w:name="Quote" w:semiHidden="0" w:uiPriority="29" w:unhideWhenUsed="0" w:qFormat="1"/>
-    <w:lsdException w:name="Intense Quote" w:semiHidden="0" w:uiPriority="30" w:unhideWhenUsed="0" w:qFormat="1"/>
-    <w:lsdException w:name="Medium List 2 Accent 1" w:semiHidden="0" w:uiPriority="66" w:unhideWhenUsed="0"/>
-    <w:lsdException w:name="Medium Grid 1 Accent 1" w:semiHidden="0" w:uiPriority="67" w:unhideWhenUsed="0"/>
-    <w:lsdException w:name="Medium Grid 2 Accent 1" w:semiHidden="0" w:uiPriority="68" w:unhideWhenUsed="0"/>
-    <w:lsdException w:name="Medium Grid 3 Accent 1" w:semiHidden="0" w:uiPriority="69" w:unhideWhenUsed="0"/>
-    <w:lsdException w:name="Dark List Accent 1" w:semiHidden="0" w:uiPriority="70" w:unhideWhenUsed="0"/>
-    <w:lsdException w:name="Colorful Shading Accent 1" w:semiHidden="0" w:uiPriority="71" w:unhideWhenUsed="0"/>
-    <w:lsdException w:name="Colorful List Accent 1" w:semiHidden="0" w:uiPriority="72" w:unhideWhenUsed="0"/>
-    <w:lsdException w:name="Colorful Grid Accent 1" w:semiHidden="0" w:uiPriority="73" w:unhideWhenUsed="0"/>
-    <w:lsdException w:name="Light Shading Accent 2" w:semiHidden="0" w:uiPriority="60" w:unhideWhenUsed="0"/>
-    <w:lsdException w:name="Light List Accent 2" w:semiHidden="0" w:uiPriority="61" w:unhideWhenUsed="0"/>
-    <w:lsdException w:name="Light Grid Accent 2" w:semiHidden="0" w:uiPriority="62" w:unhideWhenUsed="0"/>
-    <w:lsdException w:name="Medium Shading 1 Accent 2" w:semiHidden="0" w:uiPriority="63" w:unhideWhenUsed="0"/>
-    <w:lsdException w:name="Medium Shading 2 Accent 2" w:semiHidden="0" w:uiPriority="64" w:unhideWhenUsed="0"/>
-    <w:lsdException w:name="Medium List 1 Accent 2" w:semiHidden="0" w:uiPriority="65" w:unhideWhenUsed="0"/>
-    <w:lsdException w:name="Medium List 2 Accent 2" w:semiHidden="0" w:uiPriority="66" w:unhideWhenUsed="0"/>
-    <w:lsdException w:name="Medium Grid 1 Accent 2" w:semiHidden="0" w:uiPriority="67" w:unhideWhenUsed="0"/>
-    <w:lsdException w:name="Medium Grid 2 Accent 2" w:semiHidden="0" w:uiPriority="68" w:unhideWhenUsed="0"/>
-    <w:lsdException w:name="Medium Grid 3 Accent 2" w:semiHidden="0" w:uiPriority="69" w:unhideWhenUsed="0"/>
-    <w:lsdException w:name="Dark List Accent 2" w:semiHidden="0" w:uiPriority="70" w:unhideWhenUsed="0"/>
-    <w:lsdException w:name="Colorful Shading Accent 2" w:semiHidden="0" w:uiPriority="71" w:unhideWhenUsed="0"/>
-    <w:lsdException w:name="Colorful List Accent 2" w:semiHidden="0" w:uiPriority="72" w:unhideWhenUsed="0"/>
-    <w:lsdException w:name="Colorful Grid Accent 2" w:semiHidden="0" w:uiPriority="73" w:unhideWhenUsed="0"/>
-    <w:lsdException w:name="Light Shading Accent 3" w:semiHidden="0" w:uiPriority="60" w:unhideWhenUsed="0"/>
-    <w:lsdException w:name="Light List Accent 3" w:semiHidden="0" w:uiPriority="61" w:unhideWhenUsed="0"/>
-    <w:lsdException w:name="Light Grid Accent 3" w:semiHidden="0" w:uiPriority="62" w:unhideWhenUsed="0"/>
-    <w:lsdException w:name="Medium Shading 1 Accent 3" w:semiHidden="0" w:uiPriority="63" w:unhideWhenUsed="0"/>
-    <w:lsdException w:name="Medium Shading 2 Accent 3" w:semiHidden="0" w:uiPriority="64" w:unhideWhenUsed="0"/>
-    <w:lsdException w:name="Medium List 1 Accent 3" w:semiHidden="0" w:uiPriority="65" w:unhideWhenUsed="0"/>
-    <w:lsdException w:name="Medium List 2 Accent 3" w:semiHidden="0" w:uiPriority="66" w:unhideWhenUsed="0"/>
-    <w:lsdException w:name="Medium Grid 1 Accent 3" w:semiHidden="0" w:uiPriority="67" w:unhideWhenUsed="0"/>
-    <w:lsdException w:name="Medium Grid 2 Accent 3" w:semiHidden="0" w:uiPriority="68" w:unhideWhenUsed="0"/>
-    <w:lsdException w:name="Medium Grid 3 Accent 3" w:semiHidden="0" w:uiPriority="69" w:unhideWhenUsed="0"/>
-    <w:lsdException w:name="Dark List Accent 3" w:semiHidden="0" w:uiPriority="70" w:unhideWhenUsed="0"/>
-    <w:lsdException w:name="Colorful Shading Accent 3" w:semiHidden="0" w:uiPriority="71" w:unhideWhenUsed="0"/>
-    <w:lsdException w:name="Colorful List Accent 3" w:semiHidden="0" w:uiPriority="72" w:unhideWhenUsed="0"/>
-    <w:lsdException w:name="Colorful Grid Accent 3" w:semiHidden="0" w:uiPriority="73" w:unhideWhenUsed="0"/>
-    <w:lsdException w:name="Light Shading Accent 4" w:semiHidden="0" w:uiPriority="60" w:unhideWhenUsed="0"/>
-    <w:lsdException w:name="Light List Accent 4" w:semiHidden="0" w:uiPriority="61" w:unhideWhenUsed="0"/>
-    <w:lsdException w:name="Light Grid Accent 4" w:semiHidden="0" w:uiPriority="62" w:unhideWhenUsed="0"/>
-    <w:lsdException w:name="Medium Shading 1 Accent 4" w:semiHidden="0" w:uiPriority="63" w:unhideWhenUsed="0"/>
-    <w:lsdException w:name="Medium Shading 2 Accent 4" w:semiHidden="0" w:uiPriority="64" w:unhideWhenUsed="0"/>
-    <w:lsdException w:name="Medium List 1 Accent 4" w:semiHidden="0" w:uiPriority="65" w:unhideWhenUsed="0"/>
-    <w:lsdException w:name="Medium List 2 Accent 4" w:semiHidden="0" w:uiPriority="66" w:unhideWhenUsed="0"/>
-    <w:lsdException w:name="Medium Grid 1 Accent 4" w:semiHidden="0" w:uiPriority="67" w:unhideWhenUsed="0"/>
-    <w:lsdException w:name="Medium Grid 2 Accent 4" w:semiHidden="0" w:uiPriority="68" w:unhideWhenUsed="0"/>
-    <w:lsdException w:name="Medium Grid 3 Accent 4" w:semiHidden="0" w:uiPriority="69" w:unhideWhenUsed="0"/>
-    <w:lsdException w:name="Dark List Accent 4" w:semiHidden="0" w:uiPriority="70" w:unhideWhenUsed="0"/>
-    <w:lsdException w:name="Colorful Shading Accent 4" w:semiHidden="0" w:uiPriority="71" w:unhideWhenUsed="0"/>
-    <w:lsdException w:name="Colorful List Accent 4" w:semiHidden="0" w:uiPriority="72" w:unhideWhenUsed="0"/>
-    <w:lsdException w:name="Colorful Grid Accent 4" w:semiHidden="0" w:uiPriority="73" w:unhideWhenUsed="0"/>
-    <w:lsdException w:name="Light Shading Accent 5" w:semiHidden="0" w:uiPriority="60" w:unhideWhenUsed="0"/>
-    <w:lsdException w:name="Light List Accent 5" w:semiHidden="0" w:uiPriority="61" w:unhideWhenUsed="0"/>
-    <w:lsdException w:name="Light Grid Accent 5" w:semiHidden="0" w:uiPriority="62" w:unhideWhenUsed="0"/>
-    <w:lsdException w:name="Medium Shading 1 Accent 5" w:semiHidden="0" w:uiPriority="63" w:unhideWhenUsed="0"/>
-    <w:lsdException w:name="Medium Shading 2 Accent 5" w:semiHidden="0" w:uiPriority="64" w:unhideWhenUsed="0"/>
-    <w:lsdException w:name="Medium List 1 Accent 5" w:semiHidden="0" w:uiPriority="65" w:unhideWhenUsed="0"/>
-    <w:lsdException w:name="Medium List 2 Accent 5" w:semiHidden="0" w:uiPriority="66" w:unhideWhenUsed="0"/>
-    <w:lsdException w:name="Medium Grid 1 Accent 5" w:semiHidden="0" w:uiPriority="67" w:unhideWhenUsed="0"/>
-    <w:lsdException w:name="Medium Grid 2 Accent 5" w:semiHidden="0" w:uiPriority="68" w:unhideWhenUsed="0"/>
-    <w:lsdException w:name="Medium Grid 3 Accent 5" w:semiHidden="0" w:uiPriority="69" w:unhideWhenUsed="0"/>
-    <w:lsdException w:name="Dark List Accent 5" w:semiHidden="0" w:uiPriority="70" w:unhideWhenUsed="0"/>
-    <w:lsdException w:name="Colorful Shading Accent 5" w:semiHidden="0" w:uiPriority="71" w:unhideWhenUsed="0"/>
-    <w:lsdException w:name="Colorful List Accent 5" w:semiHidden="0" w:uiPriority="72" w:unhideWhenUsed="0"/>
-    <w:lsdException w:name="Colorful Grid Accent 5" w:semiHidden="0" w:uiPriority="73" w:unhideWhenUsed="0"/>
-    <w:lsdException w:name="Light Shading Accent 6" w:semiHidden="0" w:uiPriority="60" w:unhideWhenUsed="0"/>
-    <w:lsdException w:name="Light List Accent 6" w:semiHidden="0" w:uiPriority="61" w:unhideWhenUsed="0"/>
-    <w:lsdException w:name="Light Grid Accent 6" w:semiHidden="0" w:uiPriority="62" w:unhideWhenUsed="0"/>
-    <w:lsdException w:name="Medium Shading 1 Accent 6" w:semiHidden="0" w:uiPriority="63" w:unhideWhenUsed="0"/>
-    <w:lsdException w:name="Medium Shading 2 Accent 6" w:semiHidden="0" w:uiPriority="64" w:unhideWhenUsed="0"/>
-    <w:lsdException w:name="Medium List 1 Accent 6" w:semiHidden="0" w:uiPriority="65" w:unhideWhenUsed="0"/>
-    <w:lsdException w:name="Medium List 2 Accent 6" w:semiHidden="0" w:uiPriority="66" w:unhideWhenUsed="0"/>
-    <w:lsdException w:name="Medium Grid 1 Accent 6" w:semiHidden="0" w:uiPriority="67" w:unhideWhenUsed="0"/>
-    <w:lsdException w:name="Medium Grid 2 Accent 6" w:semiHidden="0" w:uiPriority="68" w:unhideWhenUsed="0"/>
-    <w:lsdException w:name="Medium Grid 3 Accent 6" w:semiHidden="0" w:uiPriority="69" w:unhideWhenUsed="0"/>
-    <w:lsdException w:name="Dark List Accent 6" w:semiHidden="0" w:uiPriority="70" w:unhideWhenUsed="0"/>
-    <w:lsdException w:name="Colorful Shading Accent 6" w:semiHidden="0" w:uiPriority="71" w:unhideWhenUsed="0"/>
-    <w:lsdException w:name="Colorful List Accent 6" w:semiHidden="0" w:uiPriority="72" w:unhideWhenUsed="0"/>
-    <w:lsdException w:name="Colorful Grid Accent 6" w:semiHidden="0" w:uiPriority="73" w:unhideWhenUsed="0"/>
-    <w:lsdException w:name="Subtle Emphasis" w:semiHidden="0" w:uiPriority="19" w:unhideWhenUsed="0" w:qFormat="1"/>
-    <w:lsdException w:name="Intense Emphasis" w:semiHidden="0" w:uiPriority="21" w:unhideWhenUsed="0" w:qFormat="1"/>
-    <w:lsdException w:name="Subtle Reference" w:semiHidden="0" w:uiPriority="31" w:unhideWhenUsed="0" w:qFormat="1"/>
-    <w:lsdException w:name="Intense Reference" w:semiHidden="0" w:uiPriority="32" w:unhideWhenUsed="0" w:qFormat="1"/>
-    <w:lsdException w:name="Book Title" w:semiHidden="0" w:uiPriority="33" w:unhideWhenUsed="0" w:qFormat="1"/>
-    <w:lsdException w:name="Bibliography" w:uiPriority="37"/>
-    <w:lsdException w:name="TOC Heading" w:uiPriority="39" w:qFormat="1"/>
-  </w:latentStyles>
-  <w:style w:type="paragraph" w:default="1" w:styleId="Normal">
-    <w:name w:val="Normal"/>
-    <w:qFormat/>
-    <w:pPr>
-      <w:widowControl w:val="0"/>
-      <w:jc w:val="both"/>
-    </w:pPr>
-  </w:style>
-  <w:style w:type="paragraph" w:styleId="Heading1">
-    <w:name w:val="heading 1"/>
-    <w:basedOn w:val="Normal"/>
-    <w:next w:val="Normal"/>
-    <w:link w:val="Heading1Char"/>
-    <w:uiPriority w:val="9"/>
-    <w:qFormat/>
-    <w:rsid w:val="001B0E75"/>
-    <w:pPr>
-      <w:keepNext/>
-      <w:keepLines/>
-      <w:spacing w:before="340" w:after="330" w:line="578" w:lineRule="auto"/>
-      <w:outlineLvl w:val="0"/>
-    </w:pPr>
-    <w:rPr>
-      <w:b/>
-      <w:bCs/>
-      <w:kern w:val="44"/>
-      <w:sz w:val="44"/>
-      <w:szCs w:val="44"/>
-    </w:rPr>
-  </w:style>
-  <w:style w:type="paragraph" w:styleId="Heading2">
-    <w:name w:val="heading 2"/>
-    <w:basedOn w:val="Normal"/>
-    <w:next w:val="Normal"/>
-    <w:link w:val="Heading2Char"/>
-    <w:uiPriority w:val="9"/>
-    <w:unhideWhenUsed/>
-    <w:qFormat/>
-    <w:rsid w:val="001B0E75"/>
-    <w:pPr>
-      <w:keepNext/>
-      <w:keepLines/>
-      <w:spacing w:before="260" w:after="260" w:line="416" w:lineRule="auto"/>
-      <w:outlineLvl w:val="1"/>
-    </w:pPr>
-    <w:rPr>
-      <w:rFonts w:asciiTheme="majorHAnsi" w:eastAsiaTheme="majorEastAsia" w:hAnsiTheme="majorHAnsi" w:cstheme="majorBidi"/>
-      <w:b/>
-      <w:bCs/>
-      <w:sz w:val="32"/>
-      <w:szCs w:val="32"/>
-    </w:rPr>
-  </w:style>
-  <w:style w:type="paragraph" w:styleId="Heading3">
-    <w:name w:val="heading 3"/>
-    <w:basedOn w:val="Normal"/>
-    <w:next w:val="Normal"/>
-    <w:link w:val="Heading3Char"/>
-    <w:uiPriority w:val="9"/>
-    <w:unhideWhenUsed/>
-    <w:qFormat/>
-    <w:rsid w:val="00E857B4"/>
-    <w:pPr>
-      <w:keepNext/>
-      <w:keepLines/>
-      <w:spacing w:before="260" w:after="260" w:line="416" w:lineRule="auto"/>
-      <w:outlineLvl w:val="2"/>
-    </w:pPr>
-    <w:rPr>
-      <w:b/>
-      <w:bCs/>
-      <w:sz w:val="32"/>
-      <w:szCs w:val="32"/>
-    </w:rPr>
-  </w:style>
-  <w:style w:type="paragraph" w:styleId="Heading4">
-    <w:name w:val="heading 4"/>
-    <w:basedOn w:val="Normal"/>
-    <w:next w:val="Normal"/>
-    <w:link w:val="Heading4Char"/>
-    <w:uiPriority w:val="9"/>
-    <w:unhideWhenUsed/>
-    <w:qFormat/>
-    <w:rsid w:val="00931192"/>
-    <w:pPr>
-      <w:keepNext/>
-      <w:keepLines/>
-      <w:spacing w:before="200"/>
-      <w:outlineLvl w:val="3"/>
-    </w:pPr>
-    <w:rPr>
-      <w:rFonts w:asciiTheme="majorHAnsi" w:eastAsiaTheme="majorEastAsia" w:hAnsiTheme="majorHAnsi" w:cstheme="majorBidi"/>
-      <w:b/>
-      <w:bCs/>
-      <w:i/>
-      <w:iCs/>
-      <w:color w:val="5B9BD5" w:themeColor="accent1"/>
-    </w:rPr>
-  </w:style>
-  <w:style w:type="character" w:default="1" w:styleId="DefaultParagraphFont">
-    <w:name w:val="Default Paragraph Font"/>
-    <w:uiPriority w:val="1"/>
-    <w:semiHidden/>
-    <w:unhideWhenUsed/>
-  </w:style>
-  <w:style w:type="table" w:default="1" w:styleId="TableNormal">
-    <w:name w:val="Normal Table"/>
-    <w:uiPriority w:val="99"/>
-    <w:semiHidden/>
-    <w:unhideWhenUsed/>
-    <w:tblPr>
-      <w:tblInd w:w="0" w:type="dxa"/>
-      <w:tblCellMar>
-        <w:top w:w="0" w:type="dxa"/>
-        <w:left w:w="108" w:type="dxa"/>
-        <w:bottom w:w="0" w:type="dxa"/>
-        <w:right w:w="108" w:type="dxa"/>
-      </w:tblCellMar>
-    </w:tblPr>
-  </w:style>
-  <w:style w:type="numbering" w:default="1" w:styleId="NoList">
-    <w:name w:val="No List"/>
-    <w:uiPriority w:val="99"/>
-    <w:semiHidden/>
-    <w:unhideWhenUsed/>
-  </w:style>
-  <w:style w:type="character" w:customStyle="1" w:styleId="Heading2Char">
-    <w:name w:val="Heading 2 Char"/>
-    <w:basedOn w:val="DefaultParagraphFont"/>
-    <w:link w:val="Heading2"/>
-    <w:uiPriority w:val="9"/>
-    <w:rsid w:val="001B0E75"/>
-    <w:rPr>
-      <w:rFonts w:asciiTheme="majorHAnsi" w:eastAsiaTheme="majorEastAsia" w:hAnsiTheme="majorHAnsi" w:cstheme="majorBidi"/>
-      <w:b/>
-      <w:bCs/>
-      <w:sz w:val="32"/>
-      <w:szCs w:val="32"/>
-    </w:rPr>
-  </w:style>
-  <w:style w:type="character" w:customStyle="1" w:styleId="Heading1Char">
-    <w:name w:val="Heading 1 Char"/>
-    <w:basedOn w:val="DefaultParagraphFont"/>
-    <w:link w:val="Heading1"/>
-    <w:uiPriority w:val="9"/>
-    <w:rsid w:val="001B0E75"/>
-    <w:rPr>
-      <w:b/>
-      <w:bCs/>
-      <w:kern w:val="44"/>
-      <w:sz w:val="44"/>
-      <w:szCs w:val="44"/>
-    </w:rPr>
-  </w:style>
-  <w:style w:type="paragraph" w:styleId="Title">
-    <w:name w:val="Title"/>
-    <w:basedOn w:val="Normal"/>
-    <w:next w:val="Normal"/>
-    <w:link w:val="TitleChar"/>
-    <w:uiPriority w:val="10"/>
-    <w:qFormat/>
-    <w:rsid w:val="001B0E75"/>
-    <w:pPr>
-      <w:widowControl/>
-      <w:pBdr>
-        <w:bottom w:val="single" w:sz="8" w:space="4" w:color="5B9BD5" w:themeColor="accent1"/>
-      </w:pBdr>
-      <w:spacing w:after="300"/>
-      <w:contextualSpacing/>
-      <w:jc w:val="left"/>
-    </w:pPr>
-    <w:rPr>
-      <w:rFonts w:asciiTheme="majorHAnsi" w:eastAsiaTheme="majorEastAsia" w:hAnsiTheme="majorHAnsi" w:cstheme="majorBidi"/>
-      <w:color w:val="323E4F" w:themeColor="text2" w:themeShade="BF"/>
-      <w:spacing w:val="5"/>
-      <w:kern w:val="28"/>
-      <w:sz w:val="52"/>
-      <w:szCs w:val="52"/>
-      <w:lang w:eastAsia="en-US"/>
-    </w:rPr>
-  </w:style>
-  <w:style w:type="character" w:customStyle="1" w:styleId="TitleChar">
-    <w:name w:val="Title Char"/>
-    <w:basedOn w:val="DefaultParagraphFont"/>
-    <w:link w:val="Title"/>
-    <w:uiPriority w:val="10"/>
-    <w:rsid w:val="001B0E75"/>
-    <w:rPr>
-      <w:rFonts w:asciiTheme="majorHAnsi" w:eastAsiaTheme="majorEastAsia" w:hAnsiTheme="majorHAnsi" w:cstheme="majorBidi"/>
-      <w:color w:val="323E4F" w:themeColor="text2" w:themeShade="BF"/>
-      <w:spacing w:val="5"/>
-      <w:kern w:val="28"/>
-      <w:sz w:val="52"/>
-      <w:szCs w:val="52"/>
-      <w:lang w:eastAsia="en-US"/>
-    </w:rPr>
-  </w:style>
-  <w:style w:type="paragraph" w:styleId="Subtitle">
-    <w:name w:val="Subtitle"/>
-    <w:basedOn w:val="Normal"/>
-    <w:next w:val="Normal"/>
-    <w:link w:val="SubtitleChar"/>
-    <w:uiPriority w:val="11"/>
-    <w:qFormat/>
-    <w:rsid w:val="001B0E75"/>
-    <w:pPr>
-      <w:widowControl/>
-      <w:numPr>
-        <w:ilvl w:val="1"/>
-      </w:numPr>
-      <w:spacing w:after="200" w:line="276" w:lineRule="auto"/>
-      <w:jc w:val="left"/>
-    </w:pPr>
-    <w:rPr>
-      <w:rFonts w:asciiTheme="majorHAnsi" w:eastAsiaTheme="majorEastAsia" w:hAnsiTheme="majorHAnsi" w:cstheme="majorBidi"/>
-      <w:i/>
-      <w:iCs/>
-      <w:color w:val="5B9BD5" w:themeColor="accent1"/>
-      <w:spacing w:val="15"/>
-      <w:kern w:val="0"/>
-      <w:sz w:val="24"/>
-      <w:szCs w:val="24"/>
-      <w:lang w:eastAsia="en-US"/>
-    </w:rPr>
-  </w:style>
-  <w:style w:type="character" w:customStyle="1" w:styleId="SubtitleChar">
-    <w:name w:val="Subtitle Char"/>
-    <w:basedOn w:val="DefaultParagraphFont"/>
-    <w:link w:val="Subtitle"/>
-    <w:uiPriority w:val="11"/>
-    <w:rsid w:val="001B0E75"/>
-    <w:rPr>
-      <w:rFonts w:asciiTheme="majorHAnsi" w:eastAsiaTheme="majorEastAsia" w:hAnsiTheme="majorHAnsi" w:cstheme="majorBidi"/>
-      <w:i/>
-      <w:iCs/>
-      <w:color w:val="5B9BD5" w:themeColor="accent1"/>
-      <w:spacing w:val="15"/>
-      <w:kern w:val="0"/>
-      <w:sz w:val="24"/>
-      <w:szCs w:val="24"/>
-      <w:lang w:eastAsia="en-US"/>
-    </w:rPr>
-  </w:style>
-  <w:style w:type="table" w:styleId="TableGrid">
-    <w:name w:val="Table Grid"/>
-    <w:basedOn w:val="TableNormal"/>
-    <w:uiPriority w:val="59"/>
-    <w:rsid w:val="001B0E75"/>
-    <w:rPr>
-      <w:kern w:val="0"/>
-      <w:sz w:val="22"/>
-      <w:lang w:eastAsia="en-US"/>
-    </w:rPr>
-    <w:tblPr>
-      <w:tblBorders>
-        <w:top w:val="single" w:sz="4" w:space="0" w:color="000000" w:themeColor="text1"/>
-        <w:left w:val="single" w:sz="4" w:space="0" w:color="000000" w:themeColor="text1"/>
-        <w:bottom w:val="single" w:sz="4" w:space="0" w:color="000000" w:themeColor="text1"/>
-        <w:right w:val="single" w:sz="4" w:space="0" w:color="000000" w:themeColor="text1"/>
-        <w:insideH w:val="single" w:sz="4" w:space="0" w:color="000000" w:themeColor="text1"/>
-        <w:insideV w:val="single" w:sz="4" w:space="0" w:color="000000" w:themeColor="text1"/>
-      </w:tblBorders>
-    </w:tblPr>
-  </w:style>
-  <w:style w:type="paragraph" w:styleId="TOCHeading">
-    <w:name w:val="TOC Heading"/>
-    <w:basedOn w:val="Heading1"/>
-    <w:next w:val="Normal"/>
-    <w:uiPriority w:val="39"/>
-    <w:semiHidden/>
-    <w:unhideWhenUsed/>
-    <w:qFormat/>
-    <w:rsid w:val="001B0E75"/>
-    <w:pPr>
-      <w:widowControl/>
-      <w:spacing w:before="480" w:after="0" w:line="276" w:lineRule="auto"/>
-      <w:jc w:val="left"/>
-      <w:outlineLvl w:val="9"/>
-    </w:pPr>
-    <w:rPr>
-      <w:rFonts w:asciiTheme="majorHAnsi" w:eastAsiaTheme="majorEastAsia" w:hAnsiTheme="majorHAnsi" w:cstheme="majorBidi"/>
-      <w:color w:val="2E74B5" w:themeColor="accent1" w:themeShade="BF"/>
-      <w:kern w:val="0"/>
-      <w:sz w:val="28"/>
-      <w:szCs w:val="28"/>
-      <w:lang w:eastAsia="en-US"/>
-    </w:rPr>
-  </w:style>
-  <w:style w:type="table" w:customStyle="1" w:styleId="GridTableLight">
-    <w:name w:val="Grid Table Light"/>
-    <w:basedOn w:val="TableNormal"/>
-    <w:uiPriority w:val="40"/>
-    <w:rsid w:val="00515CD1"/>
-    <w:tblPr>
-      <w:tblBorders>
-        <w:top w:val="single" w:sz="4" w:space="0" w:color="BFBFBF" w:themeColor="background1" w:themeShade="BF"/>
-        <w:left w:val="single" w:sz="4" w:space="0" w:color="BFBFBF" w:themeColor="background1" w:themeShade="BF"/>
-        <w:bottom w:val="single" w:sz="4" w:space="0" w:color="BFBFBF" w:themeColor="background1" w:themeShade="BF"/>
-        <w:right w:val="single" w:sz="4" w:space="0" w:color="BFBFBF" w:themeColor="background1" w:themeShade="BF"/>
-        <w:insideH w:val="single" w:sz="4" w:space="0" w:color="BFBFBF" w:themeColor="background1" w:themeShade="BF"/>
-        <w:insideV w:val="single" w:sz="4" w:space="0" w:color="BFBFBF" w:themeColor="background1" w:themeShade="BF"/>
-      </w:tblBorders>
-    </w:tblPr>
-  </w:style>
-  <w:style w:type="table" w:customStyle="1" w:styleId="PlainTable1">
-    <w:name w:val="Plain Table 1"/>
-    <w:basedOn w:val="TableNormal"/>
-    <w:uiPriority w:val="41"/>
-    <w:rsid w:val="00515CD1"/>
-    <w:tblPr>
-      <w:tblStyleRowBandSize w:val="1"/>
-      <w:tblStyleColBandSize w:val="1"/>
-      <w:tblBorders>
-        <w:top w:val="single" w:sz="4" w:space="0" w:color="BFBFBF" w:themeColor="background1" w:themeShade="BF"/>
-        <w:left w:val="single" w:sz="4" w:space="0" w:color="BFBFBF" w:themeColor="background1" w:themeShade="BF"/>
-        <w:bottom w:val="single" w:sz="4" w:space="0" w:color="BFBFBF" w:themeColor="background1" w:themeShade="BF"/>
-        <w:right w:val="single" w:sz="4" w:space="0" w:color="BFBFBF" w:themeColor="background1" w:themeShade="BF"/>
-        <w:insideH w:val="single" w:sz="4" w:space="0" w:color="BFBFBF" w:themeColor="background1" w:themeShade="BF"/>
-        <w:insideV w:val="single" w:sz="4" w:space="0" w:color="BFBFBF" w:themeColor="background1" w:themeShade="BF"/>
-      </w:tblBorders>
-    </w:tblPr>
-    <w:tblStylePr w:type="firstRow">
-      <w:rPr>
-        <w:b/>
-        <w:bCs/>
-      </w:rPr>
-    </w:tblStylePr>
-    <w:tblStylePr w:type="lastRow">
-      <w:rPr>
-        <w:b/>
-        <w:bCs/>
-      </w:rPr>
-      <w:tblPr/>
-      <w:tcPr>
-        <w:tcBorders>
-          <w:top w:val="double" w:sz="4" w:space="0" w:color="BFBFBF" w:themeColor="background1" w:themeShade="BF"/>
-        </w:tcBorders>
-      </w:tcPr>
-    </w:tblStylePr>
-    <w:tblStylePr w:type="firstCol">
-      <w:rPr>
-        <w:b/>
-        <w:bCs/>
-      </w:rPr>
-    </w:tblStylePr>
-    <w:tblStylePr w:type="lastCol">
-      <w:rPr>
-        <w:b/>
-        <w:bCs/>
-      </w:rPr>
-    </w:tblStylePr>
-    <w:tblStylePr w:type="band1Vert">
-      <w:tblPr/>
-      <w:tcPr>
-        <w:shd w:val="clear" w:color="auto" w:fill="F2F2F2" w:themeFill="background1" w:themeFillShade="F2"/>
-      </w:tcPr>
-    </w:tblStylePr>
-    <w:tblStylePr w:type="band1Horz">
-      <w:tblPr/>
-      <w:tcPr>
-        <w:shd w:val="clear" w:color="auto" w:fill="F2F2F2" w:themeFill="background1" w:themeFillShade="F2"/>
-      </w:tcPr>
-    </w:tblStylePr>
-  </w:style>
-  <w:style w:type="paragraph" w:styleId="Caption">
-    <w:name w:val="caption"/>
-    <w:basedOn w:val="Normal"/>
-    <w:next w:val="Normal"/>
-    <w:uiPriority w:val="35"/>
-    <w:unhideWhenUsed/>
-    <w:qFormat/>
-    <w:rsid w:val="00E857B4"/>
-    <w:pPr>
-      <w:widowControl/>
-      <w:spacing w:after="200"/>
-      <w:jc w:val="left"/>
-    </w:pPr>
-    <w:rPr>
-      <w:b/>
-      <w:bCs/>
-      <w:color w:val="5B9BD5" w:themeColor="accent1"/>
-      <w:kern w:val="0"/>
-      <w:sz w:val="18"/>
-      <w:szCs w:val="18"/>
-      <w:lang w:eastAsia="en-US"/>
-    </w:rPr>
-  </w:style>
-  <w:style w:type="character" w:customStyle="1" w:styleId="Heading3Char">
-    <w:name w:val="Heading 3 Char"/>
-    <w:basedOn w:val="DefaultParagraphFont"/>
-    <w:link w:val="Heading3"/>
-    <w:uiPriority w:val="9"/>
-    <w:rsid w:val="00E857B4"/>
-    <w:rPr>
-      <w:b/>
-      <w:bCs/>
-      <w:sz w:val="32"/>
-      <w:szCs w:val="32"/>
-    </w:rPr>
-  </w:style>
-  <w:style w:type="paragraph" w:styleId="ListParagraph">
-    <w:name w:val="List Paragraph"/>
-    <w:basedOn w:val="Normal"/>
-    <w:uiPriority w:val="34"/>
-    <w:qFormat/>
-    <w:rsid w:val="003413F7"/>
-    <w:pPr>
-      <w:widowControl/>
-      <w:spacing w:after="200" w:line="276" w:lineRule="auto"/>
-      <w:ind w:left="720"/>
-      <w:contextualSpacing/>
-      <w:jc w:val="left"/>
-    </w:pPr>
-    <w:rPr>
-      <w:kern w:val="0"/>
-      <w:sz w:val="22"/>
-      <w:lang w:eastAsia="en-US"/>
-    </w:rPr>
-  </w:style>
-  <w:style w:type="character" w:customStyle="1" w:styleId="st">
-    <w:name w:val="st"/>
-    <w:basedOn w:val="DefaultParagraphFont"/>
-    <w:rsid w:val="001C34AB"/>
-  </w:style>
-  <w:style w:type="paragraph" w:styleId="NormalWeb">
-    <w:name w:val="Normal (Web)"/>
-    <w:basedOn w:val="Normal"/>
-    <w:uiPriority w:val="99"/>
-    <w:unhideWhenUsed/>
-    <w:rsid w:val="009652EF"/>
-    <w:pPr>
-      <w:widowControl/>
-      <w:spacing w:before="100" w:beforeAutospacing="1" w:after="100" w:afterAutospacing="1"/>
-      <w:jc w:val="left"/>
-    </w:pPr>
-    <w:rPr>
-      <w:rFonts w:ascii="SimSun" w:eastAsia="SimSun" w:hAnsi="SimSun" w:cs="SimSun"/>
+      <w:rFonts w:ascii="宋体" w:eastAsia="宋体" w:hAnsi="宋体" w:cs="宋体"/>
       <w:kern w:val="0"/>
       <w:sz w:val="24"/>
       <w:szCs w:val="24"/>
@@ -21048,7 +20520,7 @@
   <a:extraClrSchemeLst/>
   <a:extLst>
     <a:ext uri="{05A4C25C-085E-4340-85A3-A5531E510DB2}">
-      <thm15:themeFamily xmlns="" xmlns:thm15="http://schemas.microsoft.com/office/thememl/2012/main" name="Office Theme" id="{62F939B6-93AF-4DB8-9C6B-D6C7DFDC589F}" vid="{4A3C46E8-61CC-4603-A589-7422A47A8E4A}"/>
+      <thm15:themeFamily xmlns:thm15="http://schemas.microsoft.com/office/thememl/2012/main" name="Office Theme" id="{62F939B6-93AF-4DB8-9C6B-D6C7DFDC589F}" vid="{4A3C46E8-61CC-4603-A589-7422A47A8E4A}"/>
     </a:ext>
   </a:extLst>
 </a:theme>
@@ -21059,7 +20531,7 @@
 </file>
 
 <file path=customXml/itemProps1.xml><?xml version="1.0" encoding="utf-8"?>
-<ds:datastoreItem xmlns:ds="http://schemas.openxmlformats.org/officeDocument/2006/customXml" ds:itemID="{F769F57D-A703-4F89-81F5-C106604EBF52}">
+<ds:datastoreItem xmlns:ds="http://schemas.openxmlformats.org/officeDocument/2006/customXml" ds:itemID="{42204DAE-1AC7-4A83-8AB3-052E4D468A3B}">
   <ds:schemaRefs>
     <ds:schemaRef ds:uri="http://schemas.openxmlformats.org/officeDocument/2006/bibliography"/>
   </ds:schemaRefs>

</xml_diff>